<commit_message>
before adding ContentOfPu to the adonet model1
</commit_message>
<xml_diff>
--- a/Курсовая.docx
+++ b/Курсовая.docx
@@ -12,10 +12,9 @@
       </w:sdtPr>
       <w:sdtEndPr>
         <w:rPr>
-          <w:rFonts w:ascii="Times New Roman" w:hAnsi="Times New Roman" w:cs="Times New Roman"/>
+          <w:rFonts w:cs="Times New Roman"/>
           <w:b/>
           <w:color w:val="000000" w:themeColor="text1"/>
-          <w:sz w:val="28"/>
           <w:szCs w:val="28"/>
         </w:rPr>
       </w:sdtEndPr>
@@ -23,9 +22,8 @@
         <w:sdt>
           <w:sdtPr>
             <w:rPr>
-              <w:rFonts w:ascii="Times New Roman" w:hAnsi="Times New Roman" w:cs="Times New Roman"/>
+              <w:rFonts w:cs="Times New Roman"/>
               <w:color w:val="000000" w:themeColor="text1"/>
-              <w:sz w:val="28"/>
               <w:szCs w:val="28"/>
             </w:rPr>
             <w:id w:val="2041316475"/>
@@ -42,20 +40,18 @@
           <w:sdtContent>
             <w:p>
               <w:pPr>
-                <w:spacing w:after="0" w:line="240" w:lineRule="auto"/>
+                <w:spacing w:line="240" w:lineRule="auto"/>
                 <w:jc w:val="center"/>
                 <w:rPr>
-                  <w:rFonts w:ascii="Times New Roman" w:hAnsi="Times New Roman" w:cs="Times New Roman"/>
+                  <w:rFonts w:cs="Times New Roman"/>
                   <w:color w:val="000000" w:themeColor="text1"/>
-                  <w:sz w:val="28"/>
                   <w:szCs w:val="28"/>
                 </w:rPr>
               </w:pPr>
               <w:r>
                 <w:rPr>
-                  <w:rFonts w:ascii="Times New Roman" w:hAnsi="Times New Roman" w:cs="Times New Roman"/>
+                  <w:rFonts w:cs="Times New Roman"/>
                   <w:color w:val="000000" w:themeColor="text1"/>
-                  <w:sz w:val="28"/>
                   <w:szCs w:val="28"/>
                 </w:rPr>
                 <w:t>ДЕПАРТАМЕНТ ОБРАЗОВАНИЯ И НАУКИ ГОРОДА МОСКВЫ</w:t>
@@ -63,21 +59,19 @@
             </w:p>
             <w:p>
               <w:pPr>
-                <w:spacing w:after="0" w:line="240" w:lineRule="auto"/>
+                <w:spacing w:line="240" w:lineRule="auto"/>
                 <w:ind w:right="-142"/>
                 <w:jc w:val="center"/>
                 <w:rPr>
-                  <w:rFonts w:ascii="Times New Roman" w:hAnsi="Times New Roman" w:cs="Times New Roman"/>
+                  <w:rFonts w:cs="Times New Roman"/>
                   <w:color w:val="000000" w:themeColor="text1"/>
-                  <w:sz w:val="28"/>
                   <w:szCs w:val="28"/>
                 </w:rPr>
               </w:pPr>
               <w:r>
                 <w:rPr>
-                  <w:rFonts w:ascii="Times New Roman" w:hAnsi="Times New Roman" w:cs="Times New Roman"/>
+                  <w:rFonts w:cs="Times New Roman"/>
                   <w:color w:val="000000" w:themeColor="text1"/>
-                  <w:sz w:val="28"/>
                   <w:szCs w:val="28"/>
                 </w:rPr>
                 <w:t xml:space="preserve">ГОСУДАРСТВЕННОЕ БЮДЖЕТНОЕ ПРОФЕССИОНАЛЬНОЕ </w:t>
@@ -85,21 +79,19 @@
             </w:p>
             <w:p>
               <w:pPr>
-                <w:spacing w:after="0" w:line="240" w:lineRule="auto"/>
+                <w:spacing w:line="240" w:lineRule="auto"/>
                 <w:ind w:right="-142"/>
                 <w:jc w:val="center"/>
                 <w:rPr>
-                  <w:rFonts w:ascii="Times New Roman" w:hAnsi="Times New Roman" w:cs="Times New Roman"/>
+                  <w:rFonts w:cs="Times New Roman"/>
                   <w:color w:val="000000" w:themeColor="text1"/>
-                  <w:sz w:val="28"/>
                   <w:szCs w:val="28"/>
                 </w:rPr>
               </w:pPr>
               <w:r>
                 <w:rPr>
-                  <w:rFonts w:ascii="Times New Roman" w:hAnsi="Times New Roman" w:cs="Times New Roman"/>
+                  <w:rFonts w:cs="Times New Roman"/>
                   <w:color w:val="000000" w:themeColor="text1"/>
-                  <w:sz w:val="28"/>
                   <w:szCs w:val="28"/>
                 </w:rPr>
                 <w:t>ОБРАЗОВАТЕЛЬНОЕ УЧЕРЕЖДЕНИЕ ГОРОДА МОСКВЫ</w:t>
@@ -107,20 +99,18 @@
             </w:p>
             <w:p>
               <w:pPr>
-                <w:spacing w:after="0" w:line="240" w:lineRule="auto"/>
+                <w:spacing w:line="240" w:lineRule="auto"/>
                 <w:jc w:val="center"/>
                 <w:rPr>
-                  <w:rFonts w:ascii="Times New Roman" w:hAnsi="Times New Roman" w:cs="Times New Roman"/>
+                  <w:rFonts w:cs="Times New Roman"/>
                   <w:color w:val="000000" w:themeColor="text1"/>
-                  <w:sz w:val="28"/>
                   <w:szCs w:val="28"/>
                 </w:rPr>
               </w:pPr>
               <w:r>
                 <w:rPr>
-                  <w:rFonts w:ascii="Times New Roman" w:hAnsi="Times New Roman" w:cs="Times New Roman"/>
+                  <w:rFonts w:cs="Times New Roman"/>
                   <w:color w:val="000000" w:themeColor="text1"/>
-                  <w:sz w:val="28"/>
                   <w:szCs w:val="28"/>
                 </w:rPr>
                 <w:t>«ПЕРВЫЙ МОСКОВСКИЙ ОБРАЗОВАТЕЛЬНЫЙ КОМПЛЕКС»</w:t>
@@ -128,60 +118,51 @@
             </w:p>
             <w:p>
               <w:pPr>
-                <w:spacing w:after="0" w:line="360" w:lineRule="auto"/>
                 <w:rPr>
-                  <w:rFonts w:ascii="Times New Roman" w:hAnsi="Times New Roman" w:cs="Times New Roman"/>
+                  <w:rFonts w:cs="Times New Roman"/>
                   <w:b/>
                   <w:color w:val="000000" w:themeColor="text1"/>
-                  <w:sz w:val="28"/>
                   <w:szCs w:val="28"/>
                 </w:rPr>
               </w:pPr>
             </w:p>
             <w:p>
               <w:pPr>
-                <w:spacing w:after="0" w:line="360" w:lineRule="auto"/>
                 <w:jc w:val="center"/>
                 <w:rPr>
-                  <w:rFonts w:ascii="Times New Roman" w:hAnsi="Times New Roman" w:cs="Times New Roman"/>
+                  <w:rFonts w:cs="Times New Roman"/>
                   <w:b/>
                   <w:color w:val="000000" w:themeColor="text1"/>
-                  <w:sz w:val="28"/>
                   <w:szCs w:val="28"/>
                 </w:rPr>
               </w:pPr>
             </w:p>
             <w:p>
               <w:pPr>
-                <w:spacing w:after="0" w:line="360" w:lineRule="auto"/>
                 <w:jc w:val="center"/>
                 <w:rPr>
-                  <w:rFonts w:ascii="Times New Roman" w:hAnsi="Times New Roman" w:cs="Times New Roman"/>
+                  <w:rFonts w:cs="Times New Roman"/>
                   <w:b/>
                   <w:color w:val="000000" w:themeColor="text1"/>
-                  <w:sz w:val="28"/>
                   <w:szCs w:val="28"/>
                 </w:rPr>
               </w:pPr>
             </w:p>
             <w:p>
               <w:pPr>
-                <w:spacing w:after="0" w:line="360" w:lineRule="auto"/>
                 <w:jc w:val="center"/>
                 <w:rPr>
-                  <w:rFonts w:ascii="Times New Roman" w:hAnsi="Times New Roman" w:cs="Times New Roman"/>
+                  <w:rFonts w:cs="Times New Roman"/>
                   <w:b/>
                   <w:color w:val="000000" w:themeColor="text1"/>
-                  <w:sz w:val="28"/>
                   <w:szCs w:val="28"/>
                 </w:rPr>
               </w:pPr>
               <w:r>
                 <w:rPr>
-                  <w:rFonts w:ascii="Times New Roman" w:hAnsi="Times New Roman" w:cs="Times New Roman"/>
+                  <w:rFonts w:cs="Times New Roman"/>
                   <w:b/>
                   <w:color w:val="000000" w:themeColor="text1"/>
-                  <w:sz w:val="28"/>
                   <w:szCs w:val="28"/>
                 </w:rPr>
                 <w:t>КУРСОВОЙ ПРОЕКТ</w:t>
@@ -189,31 +170,27 @@
             </w:p>
             <w:p>
               <w:pPr>
-                <w:spacing w:after="0" w:line="360" w:lineRule="auto"/>
                 <w:jc w:val="center"/>
                 <w:rPr>
-                  <w:rFonts w:ascii="Times New Roman" w:hAnsi="Times New Roman" w:cs="Times New Roman"/>
+                  <w:rFonts w:cs="Times New Roman"/>
                   <w:b/>
                   <w:color w:val="000000" w:themeColor="text1"/>
-                  <w:sz w:val="28"/>
                   <w:szCs w:val="28"/>
                 </w:rPr>
               </w:pPr>
               <w:r>
                 <w:rPr>
-                  <w:rFonts w:ascii="Times New Roman" w:hAnsi="Times New Roman" w:cs="Times New Roman"/>
+                  <w:rFonts w:cs="Times New Roman"/>
                   <w:b/>
                   <w:color w:val="000000" w:themeColor="text1"/>
-                  <w:sz w:val="28"/>
                   <w:szCs w:val="28"/>
                 </w:rPr>
                 <w:t xml:space="preserve">по МДК 05.01 </w:t>
               </w:r>
               <w:r>
                 <w:rPr>
-                  <w:rFonts w:ascii="Times New Roman" w:hAnsi="Times New Roman" w:cs="Times New Roman"/>
+                  <w:rFonts w:cs="Times New Roman"/>
                   <w:color w:val="000000" w:themeColor="text1"/>
-                  <w:sz w:val="28"/>
                   <w:szCs w:val="28"/>
                 </w:rPr>
                 <w:t>«Проектирование и дизайн информационных систем»</w:t>
@@ -221,30 +198,26 @@
             </w:p>
             <w:p>
               <w:pPr>
-                <w:spacing w:after="0" w:line="360" w:lineRule="auto"/>
                 <w:jc w:val="center"/>
                 <w:rPr>
-                  <w:rFonts w:ascii="Times New Roman" w:hAnsi="Times New Roman" w:cs="Times New Roman"/>
+                  <w:rFonts w:cs="Times New Roman"/>
                   <w:color w:val="000000" w:themeColor="text1"/>
-                  <w:sz w:val="28"/>
                   <w:szCs w:val="28"/>
                 </w:rPr>
               </w:pPr>
               <w:r>
                 <w:rPr>
-                  <w:rFonts w:ascii="Times New Roman" w:hAnsi="Times New Roman" w:cs="Times New Roman"/>
+                  <w:rFonts w:cs="Times New Roman"/>
                   <w:b/>
                   <w:color w:val="000000" w:themeColor="text1"/>
-                  <w:sz w:val="28"/>
                   <w:szCs w:val="28"/>
                 </w:rPr>
                 <w:t>Специальность</w:t>
               </w:r>
               <w:r>
                 <w:rPr>
-                  <w:rFonts w:ascii="Times New Roman" w:hAnsi="Times New Roman" w:cs="Times New Roman"/>
+                  <w:rFonts w:cs="Times New Roman"/>
                   <w:color w:val="000000" w:themeColor="text1"/>
-                  <w:sz w:val="28"/>
                   <w:szCs w:val="28"/>
                 </w:rPr>
                 <w:t>: 09.02.07 «Информационные системы и программирование»</w:t>
@@ -252,38 +225,33 @@
             </w:p>
             <w:p>
               <w:pPr>
-                <w:spacing w:after="0" w:line="360" w:lineRule="auto"/>
                 <w:rPr>
-                  <w:rFonts w:ascii="Times New Roman" w:hAnsi="Times New Roman" w:cs="Times New Roman"/>
+                  <w:rFonts w:cs="Times New Roman"/>
                   <w:color w:val="000000" w:themeColor="text1"/>
-                  <w:sz w:val="28"/>
                   <w:szCs w:val="28"/>
                 </w:rPr>
               </w:pPr>
               <w:r>
                 <w:rPr>
-                  <w:rFonts w:ascii="Times New Roman" w:hAnsi="Times New Roman" w:cs="Times New Roman"/>
+                  <w:rFonts w:cs="Times New Roman"/>
                   <w:b/>
                   <w:color w:val="000000" w:themeColor="text1"/>
-                  <w:sz w:val="28"/>
                   <w:szCs w:val="28"/>
                 </w:rPr>
                 <w:t>Тема</w:t>
               </w:r>
               <w:r>
                 <w:rPr>
-                  <w:rFonts w:ascii="Times New Roman" w:hAnsi="Times New Roman" w:cs="Times New Roman"/>
+                  <w:rFonts w:cs="Times New Roman"/>
                   <w:color w:val="000000" w:themeColor="text1"/>
-                  <w:sz w:val="28"/>
                   <w:szCs w:val="28"/>
                 </w:rPr>
                 <w:t xml:space="preserve">: </w:t>
               </w:r>
               <w:r>
                 <w:rPr>
-                  <w:rFonts w:ascii="Times New Roman" w:hAnsi="Times New Roman" w:cs="Times New Roman"/>
+                  <w:rFonts w:cs="Times New Roman"/>
                   <w:color w:val="000000" w:themeColor="text1"/>
-                  <w:sz w:val="28"/>
                   <w:szCs w:val="28"/>
                 </w:rPr>
                 <w:t>Проектирование и дизайн интерфейса подсистемы обучения английскому языку.</w:t>
@@ -294,13 +262,11 @@
                 <w:tabs>
                   <w:tab w:val="left" w:pos="3969"/>
                 </w:tabs>
-                <w:spacing w:after="0" w:line="360" w:lineRule="auto"/>
                 <w:ind w:left="3969" w:firstLine="284"/>
                 <w:rPr>
-                  <w:rFonts w:ascii="Times New Roman" w:hAnsi="Times New Roman" w:cs="Times New Roman"/>
+                  <w:rFonts w:cs="Times New Roman"/>
                   <w:b/>
                   <w:color w:val="000000" w:themeColor="text1"/>
-                  <w:sz w:val="28"/>
                   <w:szCs w:val="28"/>
                 </w:rPr>
               </w:pPr>
@@ -310,13 +276,11 @@
                 <w:tabs>
                   <w:tab w:val="left" w:pos="3969"/>
                 </w:tabs>
-                <w:spacing w:after="0" w:line="360" w:lineRule="auto"/>
                 <w:ind w:left="3969" w:firstLine="284"/>
                 <w:rPr>
-                  <w:rFonts w:ascii="Times New Roman" w:hAnsi="Times New Roman" w:cs="Times New Roman"/>
+                  <w:rFonts w:cs="Times New Roman"/>
                   <w:b/>
                   <w:color w:val="000000" w:themeColor="text1"/>
-                  <w:sz w:val="28"/>
                   <w:szCs w:val="28"/>
                 </w:rPr>
               </w:pPr>
@@ -326,13 +290,11 @@
                 <w:tabs>
                   <w:tab w:val="left" w:pos="3969"/>
                 </w:tabs>
-                <w:spacing w:after="0" w:line="360" w:lineRule="auto"/>
                 <w:ind w:left="3969" w:firstLine="284"/>
                 <w:rPr>
-                  <w:rFonts w:ascii="Times New Roman" w:hAnsi="Times New Roman" w:cs="Times New Roman"/>
+                  <w:rFonts w:cs="Times New Roman"/>
                   <w:b/>
                   <w:color w:val="000000" w:themeColor="text1"/>
-                  <w:sz w:val="28"/>
                   <w:szCs w:val="28"/>
                 </w:rPr>
               </w:pPr>
@@ -342,14 +304,12 @@
                 <w:tabs>
                   <w:tab w:val="left" w:pos="3969"/>
                 </w:tabs>
-                <w:spacing w:after="0" w:line="360" w:lineRule="auto"/>
                 <w:ind w:left="3969" w:firstLine="284"/>
                 <w:jc w:val="both"/>
                 <w:rPr>
-                  <w:rFonts w:ascii="Times New Roman" w:hAnsi="Times New Roman" w:cs="Times New Roman"/>
+                  <w:rFonts w:cs="Times New Roman"/>
                   <w:b/>
                   <w:color w:val="000000" w:themeColor="text1"/>
-                  <w:sz w:val="28"/>
                   <w:szCs w:val="28"/>
                 </w:rPr>
               </w:pPr>
@@ -359,31 +319,28 @@
                 <w:tabs>
                   <w:tab w:val="left" w:pos="3969"/>
                 </w:tabs>
-                <w:spacing w:after="0" w:line="360" w:lineRule="auto"/>
                 <w:ind w:left="3969" w:firstLine="284"/>
                 <w:jc w:val="both"/>
                 <w:rPr>
-                  <w:rFonts w:ascii="Times New Roman" w:hAnsi="Times New Roman" w:cs="Times New Roman"/>
+                  <w:rFonts w:cs="Times New Roman"/>
                   <w:b/>
                   <w:color w:val="000000" w:themeColor="text1"/>
-                  <w:sz w:val="28"/>
                   <w:szCs w:val="28"/>
                 </w:rPr>
               </w:pPr>
               <w:r>
                 <w:rPr>
-                  <w:rFonts w:ascii="Times New Roman" w:hAnsi="Times New Roman" w:cs="Times New Roman"/>
+                  <w:rFonts w:cs="Times New Roman"/>
                   <w:b/>
                   <w:noProof/>
                   <w:color w:val="000000" w:themeColor="text1"/>
-                  <w:sz w:val="28"/>
                   <w:szCs w:val="28"/>
-                  <w:lang w:val="en-US"/>
+                  <w:lang w:eastAsia="ru-RU"/>
                 </w:rPr>
                 <mc:AlternateContent>
                   <mc:Choice Requires="wps">
                     <w:drawing>
-                      <wp:anchor distT="0" distB="0" distL="114300" distR="114300" simplePos="0" relativeHeight="251659264" behindDoc="0" locked="0" layoutInCell="1" allowOverlap="1" wp14:anchorId="30DF95CA" wp14:editId="09F55B7F">
+                      <wp:anchor distT="0" distB="0" distL="114300" distR="114300" simplePos="0" relativeHeight="251658240" behindDoc="0" locked="0" layoutInCell="1" allowOverlap="1" wp14:anchorId="30DF95CA" wp14:editId="50C6F72E">
                         <wp:simplePos x="0" y="0"/>
                         <wp:positionH relativeFrom="column">
                           <wp:posOffset>4149725</wp:posOffset>
@@ -418,14 +375,12 @@
                                   <w:p>
                                     <w:pPr>
                                       <w:rPr>
-                                        <w:rFonts w:ascii="Times New Roman" w:hAnsi="Times New Roman" w:cs="Times New Roman"/>
-                                        <w:sz w:val="28"/>
+                                        <w:rFonts w:cs="Times New Roman"/>
                                       </w:rPr>
                                     </w:pPr>
                                     <w:r>
                                       <w:rPr>
-                                        <w:rFonts w:ascii="Times New Roman" w:hAnsi="Times New Roman" w:cs="Times New Roman"/>
-                                        <w:sz w:val="28"/>
+                                        <w:rFonts w:cs="Times New Roman"/>
                                       </w:rPr>
                                       <w:t>41ИС</w:t>
                                     </w:r>
@@ -450,26 +405,24 @@
                       </wp:anchor>
                     </w:drawing>
                   </mc:Choice>
-                  <mc:Fallback xmlns:w16cid="http://schemas.microsoft.com/office/word/2016/wordml/cid" xmlns:am3d="http://schemas.microsoft.com/office/drawing/2017/model3d" xmlns:aink="http://schemas.microsoft.com/office/drawing/2016/ink" xmlns:cx8="http://schemas.microsoft.com/office/drawing/2016/5/14/chartex" xmlns:cx7="http://schemas.microsoft.com/office/drawing/2016/5/13/chartex" xmlns:cx6="http://schemas.microsoft.com/office/drawing/2016/5/12/chartex" xmlns:cx5="http://schemas.microsoft.com/office/drawing/2016/5/11/chartex" xmlns:cx4="http://schemas.microsoft.com/office/drawing/2016/5/10/chartex" xmlns:cx3="http://schemas.microsoft.com/office/drawing/2016/5/9/chartex" xmlns:cx2="http://schemas.microsoft.com/office/drawing/2015/10/21/chartex">
+                  <mc:Fallback>
                     <w:pict>
                       <v:shapetype w14:anchorId="30DF95CA" id="_x0000_t202" coordsize="21600,21600" o:spt="202" path="m,l,21600r21600,l21600,xe">
                         <v:stroke joinstyle="miter"/>
                         <v:path gradientshapeok="t" o:connecttype="rect"/>
                       </v:shapetype>
-                      <v:shape id="Надпись 1" o:spid="_x0000_s1026" type="#_x0000_t202" style="position:absolute;left:0;text-align:left;margin-left:326.75pt;margin-top:21.9pt;width:56.1pt;height:25.95pt;z-index:251659264;visibility:visible;mso-wrap-style:square;mso-width-percent:0;mso-height-percent:0;mso-wrap-distance-left:9pt;mso-wrap-distance-top:0;mso-wrap-distance-right:9pt;mso-wrap-distance-bottom:0;mso-position-horizontal:absolute;mso-position-horizontal-relative:text;mso-position-vertical:absolute;mso-position-vertical-relative:text;mso-width-percent:0;mso-height-percent:0;mso-width-relative:margin;mso-height-relative:margin;v-text-anchor:top" o:gfxdata="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" filled="f" stroked="f" strokeweight=".5pt">
+                      <v:shape id="Надпись 1" o:spid="_x0000_s1026" type="#_x0000_t202" style="position:absolute;left:0;text-align:left;margin-left:326.75pt;margin-top:21.9pt;width:56.1pt;height:25.95pt;z-index:251658240;visibility:visible;mso-wrap-style:square;mso-width-percent:0;mso-height-percent:0;mso-wrap-distance-left:9pt;mso-wrap-distance-top:0;mso-wrap-distance-right:9pt;mso-wrap-distance-bottom:0;mso-position-horizontal:absolute;mso-position-horizontal-relative:text;mso-position-vertical:absolute;mso-position-vertical-relative:text;mso-width-percent:0;mso-height-percent:0;mso-width-relative:margin;mso-height-relative:margin;v-text-anchor:top" o:gfxdata="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" filled="f" stroked="f" strokeweight=".5pt">
                         <v:textbox>
                           <w:txbxContent>
                             <w:p>
                               <w:pPr>
                                 <w:rPr>
-                                  <w:rFonts w:ascii="Times New Roman" w:hAnsi="Times New Roman" w:cs="Times New Roman"/>
-                                  <w:sz w:val="28"/>
+                                  <w:rFonts w:cs="Times New Roman"/>
                                 </w:rPr>
                               </w:pPr>
                               <w:r>
                                 <w:rPr>
-                                  <w:rFonts w:ascii="Times New Roman" w:hAnsi="Times New Roman" w:cs="Times New Roman"/>
-                                  <w:sz w:val="28"/>
+                                  <w:rFonts w:cs="Times New Roman"/>
                                 </w:rPr>
                                 <w:t>41ИС</w:t>
                               </w:r>
@@ -483,10 +436,9 @@
               </w:r>
               <w:r>
                 <w:rPr>
-                  <w:rFonts w:ascii="Times New Roman" w:hAnsi="Times New Roman" w:cs="Times New Roman"/>
+                  <w:rFonts w:cs="Times New Roman"/>
                   <w:b/>
                   <w:color w:val="000000" w:themeColor="text1"/>
-                  <w:sz w:val="28"/>
                   <w:szCs w:val="28"/>
                 </w:rPr>
                 <w:t>Выполнил(а):</w:t>
@@ -497,30 +449,27 @@
                 <w:tabs>
                   <w:tab w:val="left" w:pos="3969"/>
                 </w:tabs>
-                <w:spacing w:after="0" w:line="360" w:lineRule="auto"/>
                 <w:ind w:left="3969" w:firstLine="284"/>
                 <w:jc w:val="both"/>
                 <w:rPr>
-                  <w:rFonts w:ascii="Times New Roman" w:hAnsi="Times New Roman" w:cs="Times New Roman"/>
+                  <w:rFonts w:cs="Times New Roman"/>
                   <w:color w:val="000000" w:themeColor="text1"/>
-                  <w:sz w:val="28"/>
                   <w:szCs w:val="28"/>
                 </w:rPr>
               </w:pPr>
               <w:r>
                 <w:rPr>
-                  <w:rFonts w:ascii="Times New Roman" w:hAnsi="Times New Roman" w:cs="Times New Roman"/>
+                  <w:rFonts w:cs="Times New Roman"/>
                   <w:b/>
                   <w:noProof/>
                   <w:color w:val="000000" w:themeColor="text1"/>
-                  <w:sz w:val="28"/>
                   <w:szCs w:val="28"/>
-                  <w:lang w:val="en-US"/>
+                  <w:lang w:eastAsia="ru-RU"/>
                 </w:rPr>
                 <mc:AlternateContent>
                   <mc:Choice Requires="wps">
                     <w:drawing>
-                      <wp:anchor distT="0" distB="0" distL="114300" distR="114300" simplePos="0" relativeHeight="251661312" behindDoc="0" locked="0" layoutInCell="1" allowOverlap="1" wp14:anchorId="51B92881" wp14:editId="06356A2B">
+                      <wp:anchor distT="0" distB="0" distL="114300" distR="114300" simplePos="0" relativeHeight="251660288" behindDoc="0" locked="0" layoutInCell="1" allowOverlap="1" wp14:anchorId="51B92881" wp14:editId="7C057533">
                         <wp:simplePos x="0" y="0"/>
                         <wp:positionH relativeFrom="column">
                           <wp:posOffset>2720339</wp:posOffset>
@@ -556,14 +505,12 @@
                                     <w:pPr>
                                       <w:jc w:val="center"/>
                                       <w:rPr>
-                                        <w:rFonts w:ascii="Times New Roman" w:hAnsi="Times New Roman" w:cs="Times New Roman"/>
-                                        <w:sz w:val="28"/>
+                                        <w:rFonts w:cs="Times New Roman"/>
                                       </w:rPr>
                                     </w:pPr>
                                     <w:r>
                                       <w:rPr>
-                                        <w:rFonts w:ascii="Times New Roman" w:hAnsi="Times New Roman" w:cs="Times New Roman"/>
-                                        <w:sz w:val="28"/>
+                                        <w:rFonts w:cs="Times New Roman"/>
                                       </w:rPr>
                                       <w:t>Седов А.В.</w:t>
                                     </w:r>
@@ -588,23 +535,21 @@
                       </wp:anchor>
                     </w:drawing>
                   </mc:Choice>
-                  <mc:Fallback xmlns:w16cid="http://schemas.microsoft.com/office/word/2016/wordml/cid" xmlns:am3d="http://schemas.microsoft.com/office/drawing/2017/model3d" xmlns:aink="http://schemas.microsoft.com/office/drawing/2016/ink" xmlns:cx8="http://schemas.microsoft.com/office/drawing/2016/5/14/chartex" xmlns:cx7="http://schemas.microsoft.com/office/drawing/2016/5/13/chartex" xmlns:cx6="http://schemas.microsoft.com/office/drawing/2016/5/12/chartex" xmlns:cx5="http://schemas.microsoft.com/office/drawing/2016/5/11/chartex" xmlns:cx4="http://schemas.microsoft.com/office/drawing/2016/5/10/chartex" xmlns:cx3="http://schemas.microsoft.com/office/drawing/2016/5/9/chartex" xmlns:cx2="http://schemas.microsoft.com/office/drawing/2015/10/21/chartex">
+                  <mc:Fallback>
                     <w:pict>
-                      <v:shape w14:anchorId="51B92881" id="Надпись 3" o:spid="_x0000_s1027" type="#_x0000_t202" style="position:absolute;left:0;text-align:left;margin-left:214.2pt;margin-top:21pt;width:228.75pt;height:25.9pt;z-index:251661312;visibility:visible;mso-wrap-style:square;mso-width-percent:0;mso-height-percent:0;mso-wrap-distance-left:9pt;mso-wrap-distance-top:0;mso-wrap-distance-right:9pt;mso-wrap-distance-bottom:0;mso-position-horizontal:absolute;mso-position-horizontal-relative:text;mso-position-vertical:absolute;mso-position-vertical-relative:text;mso-width-percent:0;mso-height-percent:0;mso-width-relative:margin;mso-height-relative:margin;v-text-anchor:top" o:gfxdata="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" filled="f" stroked="f" strokeweight=".5pt">
+                      <v:shape w14:anchorId="51B92881" id="Надпись 3" o:spid="_x0000_s1027" type="#_x0000_t202" style="position:absolute;left:0;text-align:left;margin-left:214.2pt;margin-top:21pt;width:228.75pt;height:25.9pt;z-index:251660288;visibility:visible;mso-wrap-style:square;mso-width-percent:0;mso-height-percent:0;mso-wrap-distance-left:9pt;mso-wrap-distance-top:0;mso-wrap-distance-right:9pt;mso-wrap-distance-bottom:0;mso-position-horizontal:absolute;mso-position-horizontal-relative:text;mso-position-vertical:absolute;mso-position-vertical-relative:text;mso-width-percent:0;mso-height-percent:0;mso-width-relative:margin;mso-height-relative:margin;v-text-anchor:top" o:gfxdata="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" filled="f" stroked="f" strokeweight=".5pt">
                         <v:textbox>
                           <w:txbxContent>
                             <w:p>
                               <w:pPr>
                                 <w:jc w:val="center"/>
                                 <w:rPr>
-                                  <w:rFonts w:ascii="Times New Roman" w:hAnsi="Times New Roman" w:cs="Times New Roman"/>
-                                  <w:sz w:val="28"/>
+                                  <w:rFonts w:cs="Times New Roman"/>
                                 </w:rPr>
                               </w:pPr>
                               <w:r>
                                 <w:rPr>
-                                  <w:rFonts w:ascii="Times New Roman" w:hAnsi="Times New Roman" w:cs="Times New Roman"/>
-                                  <w:sz w:val="28"/>
+                                  <w:rFonts w:cs="Times New Roman"/>
                                 </w:rPr>
                                 <w:t>Седов А.В.</w:t>
                               </w:r>
@@ -618,18 +563,16 @@
               </w:r>
               <w:r>
                 <w:rPr>
-                  <w:rFonts w:ascii="Times New Roman" w:hAnsi="Times New Roman" w:cs="Times New Roman"/>
+                  <w:rFonts w:cs="Times New Roman"/>
                   <w:color w:val="000000" w:themeColor="text1"/>
-                  <w:sz w:val="28"/>
                   <w:szCs w:val="28"/>
                 </w:rPr>
                 <w:t>студент(ка) группы ___</w:t>
               </w:r>
               <w:r>
                 <w:rPr>
-                  <w:rFonts w:ascii="Times New Roman" w:hAnsi="Times New Roman" w:cs="Times New Roman"/>
+                  <w:rFonts w:cs="Times New Roman"/>
                   <w:color w:val="000000" w:themeColor="text1"/>
-                  <w:sz w:val="28"/>
                   <w:szCs w:val="28"/>
                 </w:rPr>
                 <w:t>__</w:t>
@@ -640,30 +583,27 @@
                 <w:tabs>
                   <w:tab w:val="left" w:pos="3828"/>
                 </w:tabs>
-                <w:spacing w:after="0" w:line="360" w:lineRule="auto"/>
                 <w:ind w:left="3969" w:firstLine="284"/>
                 <w:jc w:val="both"/>
                 <w:rPr>
-                  <w:rFonts w:ascii="Times New Roman" w:hAnsi="Times New Roman" w:cs="Times New Roman"/>
+                  <w:rFonts w:cs="Times New Roman"/>
                   <w:color w:val="000000" w:themeColor="text1"/>
-                  <w:sz w:val="28"/>
                   <w:szCs w:val="28"/>
                 </w:rPr>
               </w:pPr>
               <w:r>
                 <w:rPr>
-                  <w:rFonts w:ascii="Times New Roman" w:hAnsi="Times New Roman" w:cs="Times New Roman"/>
+                  <w:rFonts w:cs="Times New Roman"/>
                   <w:b/>
                   <w:noProof/>
                   <w:color w:val="000000" w:themeColor="text1"/>
-                  <w:sz w:val="28"/>
                   <w:szCs w:val="28"/>
-                  <w:lang w:val="en-US"/>
+                  <w:lang w:eastAsia="ru-RU"/>
                 </w:rPr>
                 <mc:AlternateContent>
                   <mc:Choice Requires="wps">
                     <w:drawing>
-                      <wp:anchor distT="0" distB="0" distL="114300" distR="114300" simplePos="0" relativeHeight="251663360" behindDoc="0" locked="0" layoutInCell="1" allowOverlap="1" wp14:anchorId="49E239CE" wp14:editId="23809AE9">
+                      <wp:anchor distT="0" distB="0" distL="114300" distR="114300" simplePos="0" relativeHeight="251662336" behindDoc="0" locked="0" layoutInCell="1" allowOverlap="1" wp14:anchorId="49E239CE" wp14:editId="786E2F64">
                         <wp:simplePos x="0" y="0"/>
                         <wp:positionH relativeFrom="margin">
                           <wp:posOffset>3930015</wp:posOffset>
@@ -699,14 +639,12 @@
                                     <w:pPr>
                                       <w:jc w:val="center"/>
                                       <w:rPr>
-                                        <w:rFonts w:ascii="Times New Roman" w:hAnsi="Times New Roman" w:cs="Times New Roman"/>
-                                        <w:sz w:val="28"/>
+                                        <w:rFonts w:cs="Times New Roman"/>
                                       </w:rPr>
                                     </w:pPr>
                                     <w:r>
                                       <w:rPr>
-                                        <w:rFonts w:ascii="Times New Roman" w:hAnsi="Times New Roman" w:cs="Times New Roman"/>
-                                        <w:sz w:val="28"/>
+                                        <w:rFonts w:cs="Times New Roman"/>
                                       </w:rPr>
                                       <w:t>Гусева А.В.</w:t>
                                     </w:r>
@@ -731,23 +669,21 @@
                       </wp:anchor>
                     </w:drawing>
                   </mc:Choice>
-                  <mc:Fallback xmlns:w16cid="http://schemas.microsoft.com/office/word/2016/wordml/cid" xmlns:am3d="http://schemas.microsoft.com/office/drawing/2017/model3d" xmlns:aink="http://schemas.microsoft.com/office/drawing/2016/ink" xmlns:cx8="http://schemas.microsoft.com/office/drawing/2016/5/14/chartex" xmlns:cx7="http://schemas.microsoft.com/office/drawing/2016/5/13/chartex" xmlns:cx6="http://schemas.microsoft.com/office/drawing/2016/5/12/chartex" xmlns:cx5="http://schemas.microsoft.com/office/drawing/2016/5/11/chartex" xmlns:cx4="http://schemas.microsoft.com/office/drawing/2016/5/10/chartex" xmlns:cx3="http://schemas.microsoft.com/office/drawing/2016/5/9/chartex" xmlns:cx2="http://schemas.microsoft.com/office/drawing/2015/10/21/chartex">
+                  <mc:Fallback>
                     <w:pict>
-                      <v:shape w14:anchorId="49E239CE" id="Надпись 4" o:spid="_x0000_s1028" type="#_x0000_t202" style="position:absolute;left:0;text-align:left;margin-left:309.45pt;margin-top:20.1pt;width:132.75pt;height:25.9pt;z-index:251663360;visibility:visible;mso-wrap-style:square;mso-width-percent:0;mso-height-percent:0;mso-wrap-distance-left:9pt;mso-wrap-distance-top:0;mso-wrap-distance-right:9pt;mso-wrap-distance-bottom:0;mso-position-horizontal:absolute;mso-position-horizontal-relative:margin;mso-position-vertical:absolute;mso-position-vertical-relative:text;mso-width-percent:0;mso-height-percent:0;mso-width-relative:margin;mso-height-relative:margin;v-text-anchor:top" o:gfxdata="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" filled="f" stroked="f" strokeweight=".5pt">
+                      <v:shape w14:anchorId="49E239CE" id="Надпись 4" o:spid="_x0000_s1028" type="#_x0000_t202" style="position:absolute;left:0;text-align:left;margin-left:309.45pt;margin-top:20.1pt;width:132.75pt;height:25.9pt;z-index:251662336;visibility:visible;mso-wrap-style:square;mso-width-percent:0;mso-height-percent:0;mso-wrap-distance-left:9pt;mso-wrap-distance-top:0;mso-wrap-distance-right:9pt;mso-wrap-distance-bottom:0;mso-position-horizontal:absolute;mso-position-horizontal-relative:margin;mso-position-vertical:absolute;mso-position-vertical-relative:text;mso-width-percent:0;mso-height-percent:0;mso-width-relative:margin;mso-height-relative:margin;v-text-anchor:top" o:gfxdata="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" filled="f" stroked="f" strokeweight=".5pt">
                         <v:textbox>
                           <w:txbxContent>
                             <w:p>
                               <w:pPr>
                                 <w:jc w:val="center"/>
                                 <w:rPr>
-                                  <w:rFonts w:ascii="Times New Roman" w:hAnsi="Times New Roman" w:cs="Times New Roman"/>
-                                  <w:sz w:val="28"/>
+                                  <w:rFonts w:cs="Times New Roman"/>
                                 </w:rPr>
                               </w:pPr>
                               <w:r>
                                 <w:rPr>
-                                  <w:rFonts w:ascii="Times New Roman" w:hAnsi="Times New Roman" w:cs="Times New Roman"/>
-                                  <w:sz w:val="28"/>
+                                  <w:rFonts w:cs="Times New Roman"/>
                                 </w:rPr>
                                 <w:t>Гусева А.В.</w:t>
                               </w:r>
@@ -762,9 +698,8 @@
               </w:r>
               <w:r>
                 <w:rPr>
-                  <w:rFonts w:ascii="Times New Roman" w:hAnsi="Times New Roman" w:cs="Times New Roman"/>
+                  <w:rFonts w:cs="Times New Roman"/>
                   <w:color w:val="000000" w:themeColor="text1"/>
-                  <w:sz w:val="28"/>
                   <w:szCs w:val="28"/>
                 </w:rPr>
                 <w:t>_________________________________</w:t>
@@ -775,23 +710,20 @@
                 <w:tabs>
                   <w:tab w:val="left" w:pos="3828"/>
                 </w:tabs>
-                <w:spacing w:after="0" w:line="360" w:lineRule="auto"/>
                 <w:ind w:left="3969" w:firstLine="284"/>
                 <w:jc w:val="both"/>
                 <w:rPr>
-                  <w:rFonts w:ascii="Times New Roman" w:hAnsi="Times New Roman" w:cs="Times New Roman"/>
+                  <w:rFonts w:cs="Times New Roman"/>
                   <w:b/>
                   <w:color w:val="000000" w:themeColor="text1"/>
-                  <w:sz w:val="28"/>
                   <w:szCs w:val="28"/>
                 </w:rPr>
               </w:pPr>
               <w:r>
                 <w:rPr>
-                  <w:rFonts w:ascii="Times New Roman" w:hAnsi="Times New Roman" w:cs="Times New Roman"/>
+                  <w:rFonts w:cs="Times New Roman"/>
                   <w:b/>
                   <w:color w:val="000000" w:themeColor="text1"/>
-                  <w:sz w:val="28"/>
                   <w:szCs w:val="28"/>
                 </w:rPr>
                 <w:t>Руководитель: ___________________</w:t>
@@ -802,23 +734,20 @@
                 <w:tabs>
                   <w:tab w:val="left" w:pos="3828"/>
                 </w:tabs>
-                <w:spacing w:after="0" w:line="360" w:lineRule="auto"/>
                 <w:ind w:left="3969" w:firstLine="284"/>
                 <w:jc w:val="both"/>
                 <w:rPr>
-                  <w:rFonts w:ascii="Times New Roman" w:hAnsi="Times New Roman" w:cs="Times New Roman"/>
+                  <w:rFonts w:cs="Times New Roman"/>
                   <w:b/>
                   <w:color w:val="000000" w:themeColor="text1"/>
-                  <w:sz w:val="28"/>
                   <w:szCs w:val="28"/>
                 </w:rPr>
               </w:pPr>
               <w:r>
                 <w:rPr>
-                  <w:rFonts w:ascii="Times New Roman" w:hAnsi="Times New Roman" w:cs="Times New Roman"/>
+                  <w:rFonts w:cs="Times New Roman"/>
                   <w:b/>
                   <w:color w:val="000000" w:themeColor="text1"/>
-                  <w:sz w:val="28"/>
                   <w:szCs w:val="28"/>
                 </w:rPr>
                 <w:t>Оценка за работу: ________________</w:t>
@@ -829,23 +758,20 @@
                 <w:tabs>
                   <w:tab w:val="left" w:pos="3828"/>
                 </w:tabs>
-                <w:spacing w:after="0" w:line="360" w:lineRule="auto"/>
                 <w:ind w:left="3969" w:firstLine="284"/>
                 <w:jc w:val="both"/>
                 <w:rPr>
-                  <w:rFonts w:ascii="Times New Roman" w:hAnsi="Times New Roman" w:cs="Times New Roman"/>
+                  <w:rFonts w:cs="Times New Roman"/>
                   <w:b/>
                   <w:color w:val="000000" w:themeColor="text1"/>
-                  <w:sz w:val="28"/>
                   <w:szCs w:val="28"/>
                 </w:rPr>
               </w:pPr>
               <w:r>
                 <w:rPr>
-                  <w:rFonts w:ascii="Times New Roman" w:hAnsi="Times New Roman" w:cs="Times New Roman"/>
+                  <w:rFonts w:cs="Times New Roman"/>
                   <w:b/>
                   <w:color w:val="000000" w:themeColor="text1"/>
-                  <w:sz w:val="28"/>
                   <w:szCs w:val="28"/>
                 </w:rPr>
                 <w:t>Подпись: ________________________</w:t>
@@ -853,113 +779,96 @@
             </w:p>
             <w:p>
               <w:pPr>
-                <w:spacing w:after="0" w:line="360" w:lineRule="auto"/>
                 <w:jc w:val="center"/>
                 <w:rPr>
-                  <w:rFonts w:ascii="Times New Roman" w:hAnsi="Times New Roman" w:cs="Times New Roman"/>
+                  <w:rFonts w:cs="Times New Roman"/>
                   <w:b/>
                   <w:color w:val="000000" w:themeColor="text1"/>
-                  <w:sz w:val="28"/>
                   <w:szCs w:val="28"/>
                 </w:rPr>
               </w:pPr>
             </w:p>
             <w:p>
               <w:pPr>
-                <w:spacing w:after="0" w:line="360" w:lineRule="auto"/>
                 <w:jc w:val="center"/>
                 <w:rPr>
-                  <w:rFonts w:ascii="Times New Roman" w:hAnsi="Times New Roman" w:cs="Times New Roman"/>
+                  <w:rFonts w:cs="Times New Roman"/>
                   <w:b/>
                   <w:color w:val="000000" w:themeColor="text1"/>
-                  <w:sz w:val="28"/>
                   <w:szCs w:val="28"/>
                 </w:rPr>
               </w:pPr>
             </w:p>
             <w:p>
               <w:pPr>
-                <w:spacing w:after="0" w:line="360" w:lineRule="auto"/>
                 <w:jc w:val="center"/>
                 <w:rPr>
-                  <w:rFonts w:ascii="Times New Roman" w:hAnsi="Times New Roman" w:cs="Times New Roman"/>
+                  <w:rFonts w:cs="Times New Roman"/>
                   <w:b/>
                   <w:color w:val="000000" w:themeColor="text1"/>
-                  <w:sz w:val="28"/>
                   <w:szCs w:val="28"/>
                 </w:rPr>
               </w:pPr>
             </w:p>
             <w:p>
               <w:pPr>
-                <w:spacing w:after="0" w:line="360" w:lineRule="auto"/>
                 <w:jc w:val="center"/>
                 <w:rPr>
-                  <w:rFonts w:ascii="Times New Roman" w:hAnsi="Times New Roman" w:cs="Times New Roman"/>
+                  <w:rFonts w:cs="Times New Roman"/>
                   <w:b/>
                   <w:color w:val="000000" w:themeColor="text1"/>
-                  <w:sz w:val="28"/>
                   <w:szCs w:val="28"/>
                 </w:rPr>
               </w:pPr>
             </w:p>
             <w:p>
               <w:pPr>
-                <w:spacing w:after="0" w:line="360" w:lineRule="auto"/>
                 <w:jc w:val="center"/>
                 <w:rPr>
-                  <w:rFonts w:ascii="Times New Roman" w:hAnsi="Times New Roman" w:cs="Times New Roman"/>
+                  <w:rFonts w:cs="Times New Roman"/>
                   <w:b/>
                   <w:color w:val="000000" w:themeColor="text1"/>
-                  <w:sz w:val="28"/>
                   <w:szCs w:val="28"/>
                 </w:rPr>
               </w:pPr>
             </w:p>
             <w:p>
               <w:pPr>
-                <w:spacing w:after="0" w:line="360" w:lineRule="auto"/>
                 <w:jc w:val="center"/>
                 <w:rPr>
-                  <w:rFonts w:ascii="Times New Roman" w:hAnsi="Times New Roman" w:cs="Times New Roman"/>
+                  <w:rFonts w:cs="Times New Roman"/>
                   <w:b/>
                   <w:color w:val="000000" w:themeColor="text1"/>
-                  <w:sz w:val="28"/>
                   <w:szCs w:val="28"/>
                 </w:rPr>
               </w:pPr>
             </w:p>
             <w:p>
               <w:pPr>
-                <w:spacing w:after="0" w:line="360" w:lineRule="auto"/>
                 <w:jc w:val="center"/>
                 <w:rPr>
-                  <w:rFonts w:ascii="Times New Roman" w:hAnsi="Times New Roman" w:cs="Times New Roman"/>
+                  <w:rFonts w:cs="Times New Roman"/>
                   <w:b/>
                   <w:color w:val="000000" w:themeColor="text1"/>
-                  <w:sz w:val="28"/>
                   <w:szCs w:val="28"/>
                 </w:rPr>
               </w:pPr>
             </w:p>
             <w:p>
               <w:pPr>
-                <w:spacing w:after="0" w:line="360" w:lineRule="auto"/>
                 <w:jc w:val="center"/>
                 <w:rPr>
-                  <w:rFonts w:ascii="Times New Roman" w:hAnsi="Times New Roman" w:cs="Times New Roman"/>
+                  <w:rFonts w:cs="Times New Roman"/>
                   <w:b/>
                   <w:color w:val="000000" w:themeColor="text1"/>
-                  <w:sz w:val="28"/>
                   <w:szCs w:val="28"/>
                 </w:rPr>
               </w:pPr>
               <w:r>
                 <w:rPr>
-                  <w:rFonts w:ascii="Times New Roman" w:hAnsi="Times New Roman" w:cs="Times New Roman"/>
+                  <w:rFonts w:cs="Times New Roman"/>
                   <w:b/>
                   <w:color w:val="000000" w:themeColor="text1"/>
-                  <w:sz w:val="28"/>
                   <w:szCs w:val="28"/>
                 </w:rPr>
                 <w:t>Москва</w:t>
@@ -967,24 +876,22 @@
             </w:p>
             <w:p>
               <w:pPr>
-                <w:spacing w:after="0" w:line="360" w:lineRule="auto"/>
                 <w:jc w:val="center"/>
                 <w:rPr>
-                  <w:rFonts w:ascii="Times New Roman" w:hAnsi="Times New Roman" w:cs="Times New Roman"/>
+                  <w:rFonts w:cs="Times New Roman"/>
                   <w:b/>
                   <w:color w:val="000000" w:themeColor="text1"/>
-                  <w:sz w:val="28"/>
                   <w:szCs w:val="28"/>
                 </w:rPr>
               </w:pPr>
               <w:r>
                 <w:rPr>
-                  <w:rFonts w:ascii="Times New Roman" w:hAnsi="Times New Roman" w:cs="Times New Roman"/>
+                  <w:rFonts w:cs="Times New Roman"/>
                   <w:b/>
                   <w:color w:val="000000" w:themeColor="text1"/>
-                  <w:sz w:val="28"/>
                   <w:szCs w:val="28"/>
                 </w:rPr>
+                <w:lastRenderedPageBreak/>
                 <w:t>2020</w:t>
               </w:r>
             </w:p>
@@ -1010,13 +917,15 @@
       </w:sdtPr>
       <w:sdtEndPr>
         <w:rPr>
+          <w:rFonts w:ascii="Times New Roman" w:hAnsi="Times New Roman"/>
           <w:bCs/>
+          <w:sz w:val="28"/>
         </w:rPr>
       </w:sdtEndPr>
       <w:sdtContent>
         <w:p>
           <w:pPr>
-            <w:pStyle w:val="TOCHeading"/>
+            <w:pStyle w:val="a5"/>
             <w:rPr>
               <w:rFonts w:ascii="Times New Roman" w:hAnsi="Times New Roman" w:cs="Times New Roman"/>
               <w:color w:val="auto"/>
@@ -1032,14 +941,13 @@
         </w:p>
         <w:p>
           <w:pPr>
-            <w:pStyle w:val="TOC1"/>
+            <w:pStyle w:val="11"/>
             <w:tabs>
               <w:tab w:val="right" w:leader="dot" w:pos="9345"/>
             </w:tabs>
             <w:rPr>
-              <w:rFonts w:ascii="Times New Roman" w:eastAsiaTheme="minorEastAsia" w:hAnsi="Times New Roman" w:cs="Times New Roman"/>
+              <w:rFonts w:eastAsiaTheme="minorEastAsia" w:cs="Times New Roman"/>
               <w:noProof/>
-              <w:sz w:val="28"/>
               <w:szCs w:val="28"/>
               <w:lang w:eastAsia="ru-RU"/>
             </w:rPr>
@@ -1068,80 +976,72 @@
           <w:hyperlink w:anchor="_Toc50561618" w:history="1">
             <w:r>
               <w:rPr>
-                <w:rStyle w:val="Hyperlink"/>
-                <w:rFonts w:ascii="Times New Roman" w:hAnsi="Times New Roman" w:cs="Times New Roman"/>
+                <w:rStyle w:val="a6"/>
+                <w:rFonts w:cs="Times New Roman"/>
                 <w:b/>
                 <w:noProof/>
-                <w:sz w:val="28"/>
                 <w:szCs w:val="28"/>
               </w:rPr>
               <w:t>Введение</w:t>
             </w:r>
             <w:r>
               <w:rPr>
-                <w:rFonts w:ascii="Times New Roman" w:hAnsi="Times New Roman" w:cs="Times New Roman"/>
+                <w:rFonts w:cs="Times New Roman"/>
                 <w:noProof/>
                 <w:webHidden/>
-                <w:sz w:val="28"/>
                 <w:szCs w:val="28"/>
               </w:rPr>
               <w:tab/>
             </w:r>
             <w:r>
               <w:rPr>
-                <w:rFonts w:ascii="Times New Roman" w:hAnsi="Times New Roman" w:cs="Times New Roman"/>
+                <w:rFonts w:cs="Times New Roman"/>
                 <w:noProof/>
                 <w:webHidden/>
-                <w:sz w:val="28"/>
                 <w:szCs w:val="28"/>
               </w:rPr>
               <w:fldChar w:fldCharType="begin"/>
             </w:r>
             <w:r>
               <w:rPr>
-                <w:rFonts w:ascii="Times New Roman" w:hAnsi="Times New Roman" w:cs="Times New Roman"/>
+                <w:rFonts w:cs="Times New Roman"/>
                 <w:noProof/>
                 <w:webHidden/>
-                <w:sz w:val="28"/>
                 <w:szCs w:val="28"/>
               </w:rPr>
               <w:instrText xml:space="preserve"> PAGEREF _Toc50561618 \h </w:instrText>
             </w:r>
             <w:r>
               <w:rPr>
-                <w:rFonts w:ascii="Times New Roman" w:hAnsi="Times New Roman" w:cs="Times New Roman"/>
+                <w:rFonts w:cs="Times New Roman"/>
                 <w:noProof/>
                 <w:webHidden/>
-                <w:sz w:val="28"/>
                 <w:szCs w:val="28"/>
               </w:rPr>
             </w:r>
             <w:r>
               <w:rPr>
-                <w:rFonts w:ascii="Times New Roman" w:hAnsi="Times New Roman" w:cs="Times New Roman"/>
+                <w:rFonts w:cs="Times New Roman"/>
                 <w:noProof/>
                 <w:webHidden/>
-                <w:sz w:val="28"/>
                 <w:szCs w:val="28"/>
               </w:rPr>
               <w:fldChar w:fldCharType="separate"/>
             </w:r>
             <w:r>
               <w:rPr>
-                <w:rFonts w:ascii="Times New Roman" w:hAnsi="Times New Roman" w:cs="Times New Roman"/>
+                <w:rFonts w:cs="Times New Roman"/>
                 <w:noProof/>
                 <w:webHidden/>
-                <w:sz w:val="28"/>
                 <w:szCs w:val="28"/>
               </w:rPr>
               <w:t>3</w:t>
             </w:r>
             <w:r>
               <w:rPr>
-                <w:rFonts w:ascii="Times New Roman" w:hAnsi="Times New Roman" w:cs="Times New Roman"/>
+                <w:rFonts w:cs="Times New Roman"/>
                 <w:noProof/>
                 <w:webHidden/>
-                <w:sz w:val="28"/>
                 <w:szCs w:val="28"/>
               </w:rPr>
               <w:fldChar w:fldCharType="end"/>
@@ -1150,15 +1050,14 @@
         </w:p>
         <w:p>
           <w:pPr>
-            <w:pStyle w:val="TOC1"/>
+            <w:pStyle w:val="11"/>
             <w:tabs>
               <w:tab w:val="left" w:pos="440"/>
               <w:tab w:val="right" w:leader="dot" w:pos="9345"/>
             </w:tabs>
             <w:rPr>
-              <w:rFonts w:ascii="Times New Roman" w:eastAsiaTheme="minorEastAsia" w:hAnsi="Times New Roman" w:cs="Times New Roman"/>
+              <w:rFonts w:eastAsiaTheme="minorEastAsia" w:cs="Times New Roman"/>
               <w:noProof/>
-              <w:sz w:val="28"/>
               <w:szCs w:val="28"/>
               <w:lang w:eastAsia="ru-RU"/>
             </w:rPr>
@@ -1166,20 +1065,18 @@
           <w:hyperlink w:anchor="_Toc50561619" w:history="1">
             <w:r>
               <w:rPr>
-                <w:rStyle w:val="Hyperlink"/>
-                <w:rFonts w:ascii="Times New Roman" w:hAnsi="Times New Roman" w:cs="Times New Roman"/>
+                <w:rStyle w:val="a6"/>
+                <w:rFonts w:cs="Times New Roman"/>
                 <w:b/>
                 <w:noProof/>
-                <w:sz w:val="28"/>
                 <w:szCs w:val="28"/>
               </w:rPr>
               <w:t>1.</w:t>
             </w:r>
             <w:r>
               <w:rPr>
-                <w:rFonts w:ascii="Times New Roman" w:eastAsiaTheme="minorEastAsia" w:hAnsi="Times New Roman" w:cs="Times New Roman"/>
+                <w:rFonts w:eastAsiaTheme="minorEastAsia" w:cs="Times New Roman"/>
                 <w:noProof/>
-                <w:sz w:val="28"/>
                 <w:szCs w:val="28"/>
                 <w:lang w:eastAsia="ru-RU"/>
               </w:rPr>
@@ -1187,80 +1084,72 @@
             </w:r>
             <w:r>
               <w:rPr>
-                <w:rStyle w:val="Hyperlink"/>
-                <w:rFonts w:ascii="Times New Roman" w:hAnsi="Times New Roman" w:cs="Times New Roman"/>
+                <w:rStyle w:val="a6"/>
+                <w:rFonts w:cs="Times New Roman"/>
                 <w:b/>
                 <w:noProof/>
-                <w:sz w:val="28"/>
                 <w:szCs w:val="28"/>
               </w:rPr>
               <w:t>Исследовательская часть</w:t>
             </w:r>
             <w:r>
               <w:rPr>
-                <w:rFonts w:ascii="Times New Roman" w:hAnsi="Times New Roman" w:cs="Times New Roman"/>
+                <w:rFonts w:cs="Times New Roman"/>
                 <w:noProof/>
                 <w:webHidden/>
-                <w:sz w:val="28"/>
                 <w:szCs w:val="28"/>
               </w:rPr>
               <w:tab/>
             </w:r>
             <w:r>
               <w:rPr>
-                <w:rFonts w:ascii="Times New Roman" w:hAnsi="Times New Roman" w:cs="Times New Roman"/>
+                <w:rFonts w:cs="Times New Roman"/>
                 <w:noProof/>
                 <w:webHidden/>
-                <w:sz w:val="28"/>
                 <w:szCs w:val="28"/>
               </w:rPr>
               <w:fldChar w:fldCharType="begin"/>
             </w:r>
             <w:r>
               <w:rPr>
-                <w:rFonts w:ascii="Times New Roman" w:hAnsi="Times New Roman" w:cs="Times New Roman"/>
+                <w:rFonts w:cs="Times New Roman"/>
                 <w:noProof/>
                 <w:webHidden/>
-                <w:sz w:val="28"/>
                 <w:szCs w:val="28"/>
               </w:rPr>
               <w:instrText xml:space="preserve"> PAGEREF _Toc50561619 \h </w:instrText>
             </w:r>
             <w:r>
               <w:rPr>
-                <w:rFonts w:ascii="Times New Roman" w:hAnsi="Times New Roman" w:cs="Times New Roman"/>
+                <w:rFonts w:cs="Times New Roman"/>
                 <w:noProof/>
                 <w:webHidden/>
-                <w:sz w:val="28"/>
                 <w:szCs w:val="28"/>
               </w:rPr>
             </w:r>
             <w:r>
               <w:rPr>
-                <w:rFonts w:ascii="Times New Roman" w:hAnsi="Times New Roman" w:cs="Times New Roman"/>
+                <w:rFonts w:cs="Times New Roman"/>
                 <w:noProof/>
                 <w:webHidden/>
-                <w:sz w:val="28"/>
                 <w:szCs w:val="28"/>
               </w:rPr>
               <w:fldChar w:fldCharType="separate"/>
             </w:r>
             <w:r>
               <w:rPr>
-                <w:rFonts w:ascii="Times New Roman" w:hAnsi="Times New Roman" w:cs="Times New Roman"/>
+                <w:rFonts w:cs="Times New Roman"/>
                 <w:noProof/>
                 <w:webHidden/>
-                <w:sz w:val="28"/>
                 <w:szCs w:val="28"/>
               </w:rPr>
               <w:t>5</w:t>
             </w:r>
             <w:r>
               <w:rPr>
-                <w:rFonts w:ascii="Times New Roman" w:hAnsi="Times New Roman" w:cs="Times New Roman"/>
+                <w:rFonts w:cs="Times New Roman"/>
                 <w:noProof/>
                 <w:webHidden/>
-                <w:sz w:val="28"/>
                 <w:szCs w:val="28"/>
               </w:rPr>
               <w:fldChar w:fldCharType="end"/>
@@ -1269,7 +1158,7 @@
         </w:p>
         <w:p>
           <w:pPr>
-            <w:pStyle w:val="TOC2"/>
+            <w:pStyle w:val="23"/>
             <w:tabs>
               <w:tab w:val="right" w:leader="dot" w:pos="9345"/>
             </w:tabs>
@@ -1282,79 +1171,71 @@
           <w:hyperlink w:anchor="_Toc50561620" w:history="1">
             <w:r>
               <w:rPr>
-                <w:rStyle w:val="Hyperlink"/>
-                <w:rFonts w:ascii="Times New Roman" w:hAnsi="Times New Roman" w:cs="Times New Roman"/>
+                <w:rStyle w:val="a6"/>
+                <w:rFonts w:cs="Times New Roman"/>
                 <w:noProof/>
-                <w:sz w:val="28"/>
                 <w:szCs w:val="28"/>
               </w:rPr>
               <w:t>1.1 Виды компьютерных игр</w:t>
             </w:r>
             <w:r>
               <w:rPr>
-                <w:rFonts w:ascii="Times New Roman" w:hAnsi="Times New Roman" w:cs="Times New Roman"/>
+                <w:rFonts w:cs="Times New Roman"/>
                 <w:noProof/>
                 <w:webHidden/>
-                <w:sz w:val="28"/>
                 <w:szCs w:val="28"/>
               </w:rPr>
               <w:tab/>
             </w:r>
             <w:r>
               <w:rPr>
-                <w:rFonts w:ascii="Times New Roman" w:hAnsi="Times New Roman" w:cs="Times New Roman"/>
+                <w:rFonts w:cs="Times New Roman"/>
                 <w:noProof/>
                 <w:webHidden/>
-                <w:sz w:val="28"/>
                 <w:szCs w:val="28"/>
               </w:rPr>
               <w:fldChar w:fldCharType="begin"/>
             </w:r>
             <w:r>
               <w:rPr>
-                <w:rFonts w:ascii="Times New Roman" w:hAnsi="Times New Roman" w:cs="Times New Roman"/>
+                <w:rFonts w:cs="Times New Roman"/>
                 <w:noProof/>
                 <w:webHidden/>
-                <w:sz w:val="28"/>
                 <w:szCs w:val="28"/>
               </w:rPr>
               <w:instrText xml:space="preserve"> PAGEREF _Toc50561620 \h </w:instrText>
             </w:r>
             <w:r>
               <w:rPr>
-                <w:rFonts w:ascii="Times New Roman" w:hAnsi="Times New Roman" w:cs="Times New Roman"/>
+                <w:rFonts w:cs="Times New Roman"/>
                 <w:noProof/>
                 <w:webHidden/>
-                <w:sz w:val="28"/>
                 <w:szCs w:val="28"/>
               </w:rPr>
             </w:r>
             <w:r>
               <w:rPr>
-                <w:rFonts w:ascii="Times New Roman" w:hAnsi="Times New Roman" w:cs="Times New Roman"/>
+                <w:rFonts w:cs="Times New Roman"/>
                 <w:noProof/>
                 <w:webHidden/>
-                <w:sz w:val="28"/>
                 <w:szCs w:val="28"/>
               </w:rPr>
               <w:fldChar w:fldCharType="separate"/>
             </w:r>
             <w:r>
               <w:rPr>
-                <w:rFonts w:ascii="Times New Roman" w:hAnsi="Times New Roman" w:cs="Times New Roman"/>
+                <w:rFonts w:cs="Times New Roman"/>
                 <w:noProof/>
                 <w:webHidden/>
-                <w:sz w:val="28"/>
                 <w:szCs w:val="28"/>
               </w:rPr>
               <w:t>5</w:t>
             </w:r>
             <w:r>
               <w:rPr>
-                <w:rFonts w:ascii="Times New Roman" w:hAnsi="Times New Roman" w:cs="Times New Roman"/>
+                <w:rFonts w:cs="Times New Roman"/>
                 <w:noProof/>
                 <w:webHidden/>
-                <w:sz w:val="28"/>
                 <w:szCs w:val="28"/>
               </w:rPr>
               <w:fldChar w:fldCharType="end"/>
@@ -1375,7 +1256,7 @@
     <w:p>
       <w:pPr>
         <w:rPr>
-          <w:rFonts w:ascii="Times New Roman" w:eastAsiaTheme="majorEastAsia" w:hAnsi="Times New Roman" w:cstheme="majorBidi"/>
+          <w:rFonts w:eastAsiaTheme="majorEastAsia" w:cstheme="majorBidi"/>
           <w:sz w:val="32"/>
           <w:szCs w:val="32"/>
         </w:rPr>
@@ -1386,7 +1267,7 @@
     </w:p>
     <w:p>
       <w:pPr>
-        <w:pStyle w:val="Heading1"/>
+        <w:pStyle w:val="1"/>
         <w:rPr>
           <w:b w:val="0"/>
         </w:rPr>
@@ -1400,166 +1281,139 @@
     </w:p>
     <w:p>
       <w:pPr>
-        <w:spacing w:after="0" w:line="360" w:lineRule="auto"/>
-        <w:ind w:firstLine="709"/>
         <w:jc w:val="both"/>
         <w:rPr>
-          <w:rFonts w:ascii="Times New Roman" w:hAnsi="Times New Roman" w:cs="Times New Roman"/>
-          <w:sz w:val="28"/>
-        </w:rPr>
-      </w:pPr>
-      <w:r>
-        <w:rPr>
-          <w:rFonts w:ascii="Times New Roman" w:hAnsi="Times New Roman" w:cs="Times New Roman"/>
-          <w:sz w:val="28"/>
+          <w:rFonts w:cs="Times New Roman"/>
+        </w:rPr>
+      </w:pPr>
+      <w:r>
+        <w:rPr>
+          <w:rFonts w:cs="Times New Roman"/>
         </w:rPr>
         <w:t>В последние десятилетия изучение иностранных языков вызывает повышенный интерес. При этом отмечается возрастающая роль, которую играют иностранные языки в осуществлении влияния на сознание и деятельность людей. Также необходимо учитывать, что знание языков может играть важную роль и давать некоторые преимущества в личной и профессиональной коммуникации.</w:t>
       </w:r>
     </w:p>
     <w:p>
       <w:pPr>
-        <w:spacing w:after="0" w:line="360" w:lineRule="auto"/>
-        <w:ind w:firstLine="709"/>
         <w:jc w:val="both"/>
         <w:rPr>
-          <w:rFonts w:ascii="Times New Roman" w:hAnsi="Times New Roman" w:cs="Times New Roman"/>
-          <w:sz w:val="28"/>
-        </w:rPr>
-      </w:pPr>
-      <w:r>
-        <w:rPr>
-          <w:rFonts w:ascii="Times New Roman" w:hAnsi="Times New Roman" w:cs="Times New Roman"/>
-          <w:sz w:val="28"/>
+          <w:rFonts w:cs="Times New Roman"/>
+        </w:rPr>
+      </w:pPr>
+      <w:r>
+        <w:rPr>
+          <w:rFonts w:cs="Times New Roman"/>
         </w:rPr>
         <w:t>Самый распространённый иностранный язык для обучения является английский язык.</w:t>
       </w:r>
       <w:r>
         <w:rPr>
-          <w:rFonts w:ascii="Times New Roman" w:hAnsi="Times New Roman" w:cs="Times New Roman"/>
-          <w:sz w:val="28"/>
+          <w:rFonts w:cs="Times New Roman"/>
         </w:rPr>
         <w:t xml:space="preserve"> Люди</w:t>
       </w:r>
       <w:r>
         <w:rPr>
-          <w:rFonts w:ascii="Times New Roman" w:hAnsi="Times New Roman" w:cs="Times New Roman"/>
-          <w:sz w:val="28"/>
+          <w:rFonts w:cs="Times New Roman"/>
         </w:rPr>
         <w:t>,</w:t>
       </w:r>
       <w:r>
         <w:rPr>
-          <w:rFonts w:ascii="Times New Roman" w:hAnsi="Times New Roman" w:cs="Times New Roman"/>
-          <w:sz w:val="28"/>
+          <w:rFonts w:cs="Times New Roman"/>
         </w:rPr>
         <w:t xml:space="preserve"> которые идут в институты или техникумы на специальность в сфере </w:t>
       </w:r>
       <w:r>
         <w:rPr>
-          <w:rFonts w:ascii="Times New Roman" w:hAnsi="Times New Roman" w:cs="Times New Roman"/>
-          <w:sz w:val="28"/>
+          <w:rFonts w:cs="Times New Roman"/>
           <w:lang w:val="en-US"/>
         </w:rPr>
         <w:t>IT</w:t>
       </w:r>
       <w:r>
         <w:rPr>
-          <w:rFonts w:ascii="Times New Roman" w:hAnsi="Times New Roman" w:cs="Times New Roman"/>
-          <w:sz w:val="28"/>
+          <w:rFonts w:cs="Times New Roman"/>
         </w:rPr>
         <w:t xml:space="preserve"> </w:t>
       </w:r>
       <w:r>
         <w:rPr>
-          <w:rFonts w:ascii="Times New Roman" w:hAnsi="Times New Roman" w:cs="Times New Roman"/>
-          <w:sz w:val="28"/>
+          <w:rFonts w:cs="Times New Roman"/>
         </w:rPr>
         <w:t>обязаны знать английский, так как все понятия написаны на английском</w:t>
       </w:r>
       <w:r>
         <w:rPr>
-          <w:rFonts w:ascii="Times New Roman" w:hAnsi="Times New Roman" w:cs="Times New Roman"/>
-          <w:sz w:val="28"/>
+          <w:rFonts w:cs="Times New Roman"/>
         </w:rPr>
         <w:t>.</w:t>
       </w:r>
       <w:r>
         <w:rPr>
-          <w:rFonts w:ascii="Times New Roman" w:hAnsi="Times New Roman" w:cs="Times New Roman"/>
-          <w:sz w:val="28"/>
+          <w:rFonts w:cs="Times New Roman"/>
         </w:rPr>
         <w:t xml:space="preserve"> В связи с этим, </w:t>
       </w:r>
       <w:r>
         <w:rPr>
-          <w:rFonts w:ascii="Times New Roman" w:hAnsi="Times New Roman" w:cs="Times New Roman"/>
-          <w:sz w:val="28"/>
+          <w:rFonts w:cs="Times New Roman"/>
         </w:rPr>
         <w:t xml:space="preserve">многие люди вынуждены самостоятельно заниматься вопросом изучения. Конечно же, это нелегкий путь, но наличие современных </w:t>
       </w:r>
       <w:r>
         <w:rPr>
-          <w:rFonts w:ascii="Times New Roman" w:hAnsi="Times New Roman" w:cs="Times New Roman"/>
-          <w:sz w:val="28"/>
+          <w:rFonts w:cs="Times New Roman"/>
         </w:rPr>
         <w:t>технологий</w:t>
       </w:r>
       <w:r>
         <w:rPr>
-          <w:rFonts w:ascii="Times New Roman" w:hAnsi="Times New Roman" w:cs="Times New Roman"/>
-          <w:sz w:val="28"/>
+          <w:rFonts w:cs="Times New Roman"/>
         </w:rPr>
         <w:t xml:space="preserve"> способно во много раз упростить данный процесс.</w:t>
       </w:r>
     </w:p>
     <w:p>
       <w:pPr>
-        <w:spacing w:after="0" w:line="360" w:lineRule="auto"/>
-        <w:ind w:firstLine="709"/>
         <w:jc w:val="both"/>
         <w:rPr>
-          <w:rFonts w:ascii="Times New Roman" w:hAnsi="Times New Roman" w:cs="Times New Roman"/>
-          <w:sz w:val="28"/>
+          <w:rFonts w:cs="Times New Roman"/>
           <w:szCs w:val="24"/>
         </w:rPr>
       </w:pPr>
       <w:bookmarkStart w:id="1" w:name="_Hlk50716521"/>
       <w:r>
         <w:rPr>
-          <w:rFonts w:ascii="Times New Roman" w:hAnsi="Times New Roman" w:cs="Times New Roman"/>
-          <w:sz w:val="28"/>
+          <w:rFonts w:cs="Times New Roman"/>
           <w:szCs w:val="24"/>
         </w:rPr>
         <w:t xml:space="preserve">Данная работа направлена на </w:t>
       </w:r>
       <w:r>
         <w:rPr>
-          <w:rFonts w:ascii="Times New Roman" w:hAnsi="Times New Roman" w:cs="Times New Roman"/>
-          <w:sz w:val="28"/>
+          <w:rFonts w:cs="Times New Roman"/>
           <w:szCs w:val="24"/>
         </w:rPr>
         <w:t xml:space="preserve">то, </w:t>
       </w:r>
       <w:r>
         <w:rPr>
-          <w:rFonts w:ascii="Times New Roman" w:hAnsi="Times New Roman" w:cs="Times New Roman"/>
-          <w:sz w:val="28"/>
+          <w:rFonts w:cs="Times New Roman"/>
           <w:szCs w:val="24"/>
         </w:rPr>
         <w:t xml:space="preserve">чтобы пользователь при работе с информационной системы мог легко </w:t>
       </w:r>
       <w:r>
         <w:rPr>
-          <w:rFonts w:ascii="Times New Roman" w:hAnsi="Times New Roman" w:cs="Times New Roman"/>
-          <w:sz w:val="28"/>
+          <w:rFonts w:cs="Times New Roman"/>
           <w:szCs w:val="24"/>
         </w:rPr>
         <w:t>обучатся профессиональному английскому языку. Интерфейс очень простой и пользователя дружелюбный</w:t>
       </w:r>
       <w:r>
         <w:rPr>
-          <w:rFonts w:ascii="Times New Roman" w:hAnsi="Times New Roman" w:cs="Times New Roman"/>
-          <w:sz w:val="28"/>
+          <w:rFonts w:cs="Times New Roman"/>
           <w:szCs w:val="24"/>
         </w:rPr>
         <w:t>, который приведет к быстрому и легкому обучению.</w:t>
@@ -1567,12 +1421,9 @@
     </w:p>
     <w:p>
       <w:pPr>
-        <w:spacing w:after="0" w:line="360" w:lineRule="auto"/>
-        <w:ind w:firstLine="709"/>
         <w:jc w:val="both"/>
         <w:rPr>
-          <w:rFonts w:ascii="Times New Roman" w:hAnsi="Times New Roman" w:cs="Times New Roman"/>
-          <w:sz w:val="28"/>
+          <w:rFonts w:cs="Times New Roman"/>
           <w:szCs w:val="24"/>
         </w:rPr>
       </w:pPr>
@@ -1580,144 +1431,126 @@
       <w:bookmarkEnd w:id="1"/>
       <w:r>
         <w:rPr>
-          <w:rFonts w:ascii="Times New Roman" w:hAnsi="Times New Roman" w:cs="Times New Roman"/>
-          <w:sz w:val="28"/>
+          <w:rFonts w:cs="Times New Roman"/>
           <w:szCs w:val="24"/>
         </w:rPr>
         <w:t>Цель</w:t>
       </w:r>
       <w:r>
         <w:rPr>
-          <w:rFonts w:ascii="Times New Roman" w:hAnsi="Times New Roman" w:cs="Times New Roman"/>
-          <w:sz w:val="28"/>
+          <w:rFonts w:cs="Times New Roman"/>
           <w:szCs w:val="24"/>
         </w:rPr>
         <w:t>ю</w:t>
       </w:r>
       <w:r>
         <w:rPr>
-          <w:rFonts w:ascii="Times New Roman" w:hAnsi="Times New Roman" w:cs="Times New Roman"/>
-          <w:sz w:val="28"/>
+          <w:rFonts w:cs="Times New Roman"/>
           <w:szCs w:val="24"/>
         </w:rPr>
         <w:t xml:space="preserve"> курсово</w:t>
       </w:r>
       <w:r>
         <w:rPr>
-          <w:rFonts w:ascii="Times New Roman" w:hAnsi="Times New Roman" w:cs="Times New Roman"/>
-          <w:sz w:val="28"/>
+          <w:rFonts w:cs="Times New Roman"/>
           <w:szCs w:val="24"/>
         </w:rPr>
         <w:t>го</w:t>
       </w:r>
       <w:r>
         <w:rPr>
-          <w:rFonts w:ascii="Times New Roman" w:hAnsi="Times New Roman" w:cs="Times New Roman"/>
-          <w:sz w:val="28"/>
+          <w:rFonts w:cs="Times New Roman"/>
           <w:szCs w:val="24"/>
         </w:rPr>
         <w:t xml:space="preserve"> </w:t>
       </w:r>
       <w:r>
         <w:rPr>
-          <w:rFonts w:ascii="Times New Roman" w:hAnsi="Times New Roman" w:cs="Times New Roman"/>
-          <w:sz w:val="28"/>
+          <w:rFonts w:cs="Times New Roman"/>
           <w:szCs w:val="24"/>
         </w:rPr>
         <w:t>проекта</w:t>
       </w:r>
       <w:r>
         <w:rPr>
-          <w:rFonts w:ascii="Times New Roman" w:hAnsi="Times New Roman" w:cs="Times New Roman"/>
-          <w:sz w:val="28"/>
+          <w:rFonts w:cs="Times New Roman"/>
           <w:szCs w:val="24"/>
         </w:rPr>
         <w:t xml:space="preserve"> </w:t>
       </w:r>
       <w:r>
         <w:rPr>
-          <w:rFonts w:ascii="Times New Roman" w:hAnsi="Times New Roman" w:cs="Times New Roman"/>
-          <w:sz w:val="28"/>
+          <w:rFonts w:cs="Times New Roman"/>
           <w:szCs w:val="24"/>
         </w:rPr>
         <w:t>является</w:t>
       </w:r>
       <w:r>
         <w:rPr>
-          <w:rFonts w:ascii="Times New Roman" w:hAnsi="Times New Roman" w:cs="Times New Roman"/>
-          <w:sz w:val="28"/>
+          <w:rFonts w:cs="Times New Roman"/>
           <w:szCs w:val="24"/>
         </w:rPr>
         <w:t xml:space="preserve"> </w:t>
       </w:r>
       <w:r>
         <w:rPr>
-          <w:rFonts w:ascii="Times New Roman" w:hAnsi="Times New Roman" w:cs="Times New Roman"/>
-          <w:sz w:val="28"/>
+          <w:rFonts w:cs="Times New Roman"/>
           <w:szCs w:val="24"/>
         </w:rPr>
         <w:t>проектирование и разработ</w:t>
       </w:r>
       <w:r>
         <w:rPr>
-          <w:rFonts w:ascii="Times New Roman" w:hAnsi="Times New Roman" w:cs="Times New Roman"/>
-          <w:sz w:val="28"/>
+          <w:rFonts w:cs="Times New Roman"/>
           <w:szCs w:val="24"/>
         </w:rPr>
         <w:t>ка</w:t>
       </w:r>
       <w:r>
         <w:rPr>
-          <w:rFonts w:ascii="Times New Roman" w:hAnsi="Times New Roman" w:cs="Times New Roman"/>
-          <w:sz w:val="28"/>
+          <w:rFonts w:cs="Times New Roman"/>
           <w:szCs w:val="24"/>
         </w:rPr>
         <w:t xml:space="preserve"> дизайн </w:t>
       </w:r>
       <w:r>
         <w:rPr>
-          <w:rFonts w:ascii="Times New Roman" w:hAnsi="Times New Roman" w:cs="Times New Roman"/>
-          <w:sz w:val="28"/>
+          <w:rFonts w:cs="Times New Roman"/>
           <w:szCs w:val="24"/>
         </w:rPr>
         <w:t xml:space="preserve">интерфейса </w:t>
       </w:r>
       <w:r>
         <w:rPr>
-          <w:rFonts w:ascii="Times New Roman" w:hAnsi="Times New Roman" w:cs="Times New Roman"/>
-          <w:sz w:val="28"/>
+          <w:rFonts w:cs="Times New Roman"/>
           <w:szCs w:val="24"/>
         </w:rPr>
         <w:t xml:space="preserve">приложения </w:t>
       </w:r>
       <w:r>
         <w:rPr>
-          <w:rFonts w:ascii="Times New Roman" w:hAnsi="Times New Roman" w:cs="Times New Roman"/>
-          <w:sz w:val="28"/>
+          <w:rFonts w:cs="Times New Roman"/>
           <w:szCs w:val="24"/>
         </w:rPr>
         <w:t xml:space="preserve">обучения английскому языку, </w:t>
       </w:r>
       <w:r>
         <w:rPr>
-          <w:rFonts w:ascii="Times New Roman" w:hAnsi="Times New Roman" w:cs="Times New Roman"/>
-          <w:sz w:val="28"/>
+          <w:rFonts w:cs="Times New Roman"/>
           <w:szCs w:val="24"/>
         </w:rPr>
         <w:t xml:space="preserve">которое позволит </w:t>
       </w:r>
       <w:r>
         <w:rPr>
-          <w:rFonts w:ascii="Times New Roman" w:hAnsi="Times New Roman" w:cs="Times New Roman"/>
-          <w:sz w:val="28"/>
+          <w:rFonts w:cs="Times New Roman"/>
           <w:szCs w:val="24"/>
         </w:rPr>
         <w:t xml:space="preserve">облегчить изучение и практики английского языка в </w:t>
       </w:r>
       <w:r>
         <w:rPr>
-          <w:rFonts w:ascii="Times New Roman" w:hAnsi="Times New Roman" w:cs="Times New Roman"/>
-          <w:sz w:val="28"/>
+          <w:rFonts w:cs="Times New Roman"/>
           <w:szCs w:val="24"/>
           <w:lang w:val="en-US"/>
         </w:rPr>
@@ -1725,8 +1558,7 @@
       </w:r>
       <w:r>
         <w:rPr>
-          <w:rFonts w:ascii="Times New Roman" w:hAnsi="Times New Roman" w:cs="Times New Roman"/>
-          <w:sz w:val="28"/>
+          <w:rFonts w:cs="Times New Roman"/>
           <w:szCs w:val="24"/>
         </w:rPr>
         <w:t xml:space="preserve"> сфере.</w:t>
@@ -1734,19 +1566,15 @@
     </w:p>
     <w:p>
       <w:pPr>
-        <w:spacing w:after="0" w:line="360" w:lineRule="auto"/>
-        <w:ind w:firstLine="709"/>
         <w:jc w:val="both"/>
         <w:rPr>
-          <w:rFonts w:ascii="Times New Roman" w:hAnsi="Times New Roman" w:cs="Times New Roman"/>
-          <w:sz w:val="28"/>
+          <w:rFonts w:cs="Times New Roman"/>
           <w:szCs w:val="28"/>
         </w:rPr>
       </w:pPr>
       <w:r>
         <w:rPr>
-          <w:rFonts w:ascii="Times New Roman" w:hAnsi="Times New Roman" w:cs="Times New Roman"/>
-          <w:sz w:val="28"/>
+          <w:rFonts w:cs="Times New Roman"/>
           <w:szCs w:val="28"/>
         </w:rPr>
         <w:t>Основными задачами являются:</w:t>
@@ -1755,7 +1583,7 @@
     <w:bookmarkEnd w:id="2"/>
     <w:p>
       <w:pPr>
-        <w:pStyle w:val="BodyTextIndent2"/>
+        <w:pStyle w:val="21"/>
         <w:numPr>
           <w:ilvl w:val="0"/>
           <w:numId w:val="7"/>
@@ -1780,7 +1608,7 @@
     </w:p>
     <w:p>
       <w:pPr>
-        <w:pStyle w:val="BodyTextIndent2"/>
+        <w:pStyle w:val="21"/>
         <w:numPr>
           <w:ilvl w:val="0"/>
           <w:numId w:val="7"/>
@@ -1805,7 +1633,7 @@
     </w:p>
     <w:p>
       <w:pPr>
-        <w:pStyle w:val="BodyTextIndent2"/>
+        <w:pStyle w:val="21"/>
         <w:numPr>
           <w:ilvl w:val="0"/>
           <w:numId w:val="7"/>
@@ -1830,7 +1658,7 @@
     </w:p>
     <w:p>
       <w:pPr>
-        <w:pStyle w:val="BodyTextIndent2"/>
+        <w:pStyle w:val="21"/>
         <w:numPr>
           <w:ilvl w:val="0"/>
           <w:numId w:val="7"/>
@@ -1855,7 +1683,7 @@
     </w:p>
     <w:p>
       <w:pPr>
-        <w:pStyle w:val="BodyTextIndent2"/>
+        <w:pStyle w:val="21"/>
         <w:numPr>
           <w:ilvl w:val="0"/>
           <w:numId w:val="7"/>
@@ -1881,7 +1709,7 @@
     </w:p>
     <w:p>
       <w:pPr>
-        <w:pStyle w:val="BodyTextIndent2"/>
+        <w:pStyle w:val="21"/>
         <w:numPr>
           <w:ilvl w:val="0"/>
           <w:numId w:val="7"/>
@@ -1946,7 +1774,7 @@
     </w:p>
     <w:p>
       <w:pPr>
-        <w:pStyle w:val="BodyTextIndent2"/>
+        <w:pStyle w:val="21"/>
         <w:numPr>
           <w:ilvl w:val="0"/>
           <w:numId w:val="7"/>
@@ -1971,7 +1799,7 @@
     </w:p>
     <w:p>
       <w:pPr>
-        <w:pStyle w:val="BodyTextIndent2"/>
+        <w:pStyle w:val="21"/>
         <w:spacing w:line="360" w:lineRule="auto"/>
         <w:rPr>
           <w:sz w:val="28"/>
@@ -2044,17 +1872,14 @@
     </w:p>
     <w:p>
       <w:pPr>
-        <w:spacing w:line="360" w:lineRule="auto"/>
-        <w:rPr>
-          <w:rFonts w:ascii="Times New Roman" w:hAnsi="Times New Roman" w:cs="Times New Roman"/>
-          <w:sz w:val="28"/>
-          <w:szCs w:val="24"/>
-        </w:rPr>
-      </w:pPr>
-      <w:r>
-        <w:rPr>
-          <w:rFonts w:ascii="Times New Roman" w:hAnsi="Times New Roman" w:cs="Times New Roman"/>
-          <w:sz w:val="28"/>
+        <w:rPr>
+          <w:rFonts w:cs="Times New Roman"/>
+          <w:szCs w:val="24"/>
+        </w:rPr>
+      </w:pPr>
+      <w:r>
+        <w:rPr>
+          <w:rFonts w:cs="Times New Roman"/>
           <w:szCs w:val="24"/>
         </w:rPr>
         <w:br w:type="page"/>
@@ -2062,7 +1887,7 @@
     </w:p>
     <w:p>
       <w:pPr>
-        <w:pStyle w:val="Heading1"/>
+        <w:pStyle w:val="1"/>
       </w:pPr>
       <w:r>
         <w:lastRenderedPageBreak/>
@@ -2074,72 +1899,1506 @@
     </w:p>
     <w:p>
       <w:pPr>
-        <w:spacing w:after="0" w:line="360" w:lineRule="auto"/>
-        <w:ind w:firstLine="709"/>
+        <w:pStyle w:val="3"/>
+        <w:rPr>
+          <w:rFonts w:cs="Times New Roman"/>
+        </w:rPr>
+      </w:pPr>
+      <w:r>
+        <w:t>1.1</w:t>
+      </w:r>
+      <w:r>
+        <w:t xml:space="preserve"> Приложение </w:t>
+      </w:r>
+      <w:r>
+        <w:rPr>
+          <w:rFonts w:cs="Times New Roman"/>
+        </w:rPr>
+        <w:t>обучения английскому языку</w:t>
+      </w:r>
+      <w:r>
+        <w:rPr>
+          <w:rFonts w:cs="Times New Roman"/>
+        </w:rPr>
+        <w:t xml:space="preserve"> </w:t>
+      </w:r>
+      <w:r>
+        <w:rPr>
+          <w:rFonts w:cs="Times New Roman"/>
+        </w:rPr>
+        <w:t>«</w:t>
+      </w:r>
+      <w:proofErr w:type="spellStart"/>
+      <w:r>
+        <w:rPr>
+          <w:rFonts w:cs="Times New Roman"/>
+          <w:lang w:val="en-US"/>
+        </w:rPr>
+        <w:t>Lingualeo</w:t>
+      </w:r>
+      <w:proofErr w:type="spellEnd"/>
+      <w:r>
+        <w:rPr>
+          <w:rFonts w:cs="Times New Roman"/>
+        </w:rPr>
+        <w:t>»</w:t>
+      </w:r>
+    </w:p>
+    <w:p>
+      <w:pPr>
         <w:jc w:val="both"/>
         <w:rPr>
-          <w:rFonts w:ascii="Times New Roman" w:hAnsi="Times New Roman" w:cs="Times New Roman"/>
-          <w:sz w:val="28"/>
-        </w:rPr>
-      </w:pPr>
-      <w:r>
-        <w:rPr>
-          <w:rFonts w:ascii="Times New Roman" w:hAnsi="Times New Roman" w:cs="Times New Roman"/>
-          <w:sz w:val="28"/>
-        </w:rPr>
-        <w:t>Анализ существующих программ</w:t>
-      </w:r>
-    </w:p>
-    <w:p>
-      <w:pPr>
-        <w:spacing w:after="0" w:line="360" w:lineRule="auto"/>
-        <w:ind w:firstLine="709"/>
+          <w:rFonts w:cs="Times New Roman"/>
+        </w:rPr>
+      </w:pPr>
+      <w:proofErr w:type="spellStart"/>
+      <w:r>
+        <w:rPr>
+          <w:rFonts w:cs="Times New Roman"/>
+        </w:rPr>
+        <w:t>Lingualeo</w:t>
+      </w:r>
+      <w:proofErr w:type="spellEnd"/>
+      <w:r>
+        <w:rPr>
+          <w:rFonts w:cs="Times New Roman"/>
+        </w:rPr>
+        <w:t xml:space="preserve"> — образовательная платформа для изучения и практики иностранного языка, построенная на игровой механике. Первоначально русскоязычный сервис локализован для турецкого</w:t>
+      </w:r>
+      <w:r>
+        <w:rPr>
+          <w:rFonts w:cs="Times New Roman"/>
+        </w:rPr>
+        <w:t xml:space="preserve"> </w:t>
+      </w:r>
+      <w:r>
+        <w:rPr>
+          <w:rFonts w:cs="Times New Roman"/>
+        </w:rPr>
+        <w:t xml:space="preserve">и бразильского рынка, позже для испаноязычного рынка ЛА и Испании. На декабрь 2015 года у </w:t>
+      </w:r>
+      <w:proofErr w:type="spellStart"/>
+      <w:r>
+        <w:rPr>
+          <w:rFonts w:cs="Times New Roman"/>
+        </w:rPr>
+        <w:t>Lingualeo</w:t>
+      </w:r>
+      <w:proofErr w:type="spellEnd"/>
+      <w:r>
+        <w:rPr>
+          <w:rFonts w:cs="Times New Roman"/>
+        </w:rPr>
+        <w:t xml:space="preserve"> было более 13 миллионов зарегистрированных пользователей, из них 9 миллионов в странах СНГ. К январю 2018 года общее число пользователей выросло до 17,5 миллионов.</w:t>
+      </w:r>
+    </w:p>
+    <w:p>
+      <w:pPr>
         <w:jc w:val="both"/>
         <w:rPr>
-          <w:rFonts w:ascii="Times New Roman" w:hAnsi="Times New Roman" w:cs="Times New Roman"/>
-          <w:sz w:val="28"/>
-        </w:rPr>
-      </w:pPr>
-      <w:r>
-        <w:rPr>
-          <w:rFonts w:ascii="Times New Roman" w:hAnsi="Times New Roman" w:cs="Times New Roman"/>
-          <w:sz w:val="28"/>
-        </w:rPr>
-        <w:t>Важность актуальность</w:t>
-      </w:r>
-    </w:p>
-    <w:p>
-      <w:pPr>
-        <w:spacing w:after="0" w:line="360" w:lineRule="auto"/>
-        <w:ind w:firstLine="709"/>
+          <w:rFonts w:cs="Times New Roman"/>
+        </w:rPr>
+      </w:pPr>
+      <w:r>
+        <w:rPr>
+          <w:rFonts w:cs="Times New Roman"/>
+        </w:rPr>
+        <w:t xml:space="preserve">Сервис доступен через приложения для </w:t>
+      </w:r>
+      <w:proofErr w:type="spellStart"/>
+      <w:r>
+        <w:rPr>
+          <w:rFonts w:cs="Times New Roman"/>
+        </w:rPr>
+        <w:t>iOS</w:t>
+      </w:r>
+      <w:proofErr w:type="spellEnd"/>
+      <w:r>
+        <w:rPr>
+          <w:rFonts w:cs="Times New Roman"/>
+        </w:rPr>
+        <w:t xml:space="preserve">, </w:t>
+      </w:r>
+      <w:proofErr w:type="spellStart"/>
+      <w:r>
+        <w:rPr>
+          <w:rFonts w:cs="Times New Roman"/>
+        </w:rPr>
+        <w:t>Android</w:t>
+      </w:r>
+      <w:proofErr w:type="spellEnd"/>
+      <w:r>
+        <w:rPr>
+          <w:rFonts w:cs="Times New Roman"/>
+        </w:rPr>
+        <w:t xml:space="preserve"> и </w:t>
+      </w:r>
+      <w:proofErr w:type="spellStart"/>
+      <w:r>
+        <w:rPr>
+          <w:rFonts w:cs="Times New Roman"/>
+        </w:rPr>
+        <w:t>Windows</w:t>
+      </w:r>
+      <w:proofErr w:type="spellEnd"/>
+      <w:r>
+        <w:rPr>
+          <w:rFonts w:cs="Times New Roman"/>
+        </w:rPr>
+        <w:t xml:space="preserve"> </w:t>
+      </w:r>
+      <w:proofErr w:type="spellStart"/>
+      <w:r>
+        <w:rPr>
+          <w:rFonts w:cs="Times New Roman"/>
+        </w:rPr>
+        <w:t>Phone</w:t>
+      </w:r>
+      <w:proofErr w:type="spellEnd"/>
+      <w:r>
+        <w:rPr>
+          <w:rFonts w:cs="Times New Roman"/>
+        </w:rPr>
+        <w:t xml:space="preserve">, как веб-приложение и расширение для браузера </w:t>
+      </w:r>
+      <w:proofErr w:type="spellStart"/>
+      <w:r>
+        <w:rPr>
+          <w:rFonts w:cs="Times New Roman"/>
+        </w:rPr>
+        <w:t>Google</w:t>
+      </w:r>
+      <w:proofErr w:type="spellEnd"/>
+      <w:r>
+        <w:rPr>
+          <w:rFonts w:cs="Times New Roman"/>
+        </w:rPr>
+        <w:t xml:space="preserve"> </w:t>
+      </w:r>
+      <w:proofErr w:type="spellStart"/>
+      <w:r>
+        <w:rPr>
+          <w:rFonts w:cs="Times New Roman"/>
+        </w:rPr>
+        <w:t>Chrome</w:t>
+      </w:r>
+      <w:proofErr w:type="spellEnd"/>
+      <w:r>
+        <w:rPr>
+          <w:rFonts w:cs="Times New Roman"/>
+        </w:rPr>
+        <w:t>.</w:t>
+      </w:r>
+    </w:p>
+    <w:p>
+      <w:pPr>
         <w:jc w:val="both"/>
         <w:rPr>
-          <w:rFonts w:ascii="Times New Roman" w:hAnsi="Times New Roman" w:cs="Times New Roman"/>
-          <w:sz w:val="28"/>
-        </w:rPr>
-      </w:pPr>
-      <w:r>
-        <w:rPr>
-          <w:rFonts w:ascii="Times New Roman" w:hAnsi="Times New Roman" w:cs="Times New Roman"/>
-          <w:sz w:val="28"/>
-        </w:rPr>
-        <w:t>Описать для кого делаю</w:t>
+          <w:rFonts w:cs="Times New Roman"/>
+        </w:rPr>
+      </w:pPr>
+      <w:proofErr w:type="spellStart"/>
+      <w:r>
+        <w:rPr>
+          <w:rFonts w:cs="Times New Roman"/>
+        </w:rPr>
+        <w:t>Lingualeo</w:t>
+      </w:r>
+      <w:proofErr w:type="spellEnd"/>
+      <w:r>
+        <w:rPr>
+          <w:rFonts w:cs="Times New Roman"/>
+        </w:rPr>
+        <w:t xml:space="preserve"> называет свой подход «семь секретов изучения иностранного языка». Это понимание цели обучения, удовольствие от регулярных занятий, работа с живым языком, подражание носителям языка и доведение умений до автоматизма за счёт использования зрительной, </w:t>
+      </w:r>
+      <w:r>
+        <w:rPr>
+          <w:rFonts w:cs="Times New Roman"/>
+        </w:rPr>
+        <w:t>слуховой и моторной памяти.</w:t>
+      </w:r>
+    </w:p>
+    <w:p>
+      <w:pPr>
+        <w:jc w:val="both"/>
+        <w:rPr>
+          <w:rFonts w:cs="Times New Roman"/>
+        </w:rPr>
+      </w:pPr>
+      <w:r>
+        <w:rPr>
+          <w:rFonts w:cs="Times New Roman"/>
+        </w:rPr>
+        <w:t xml:space="preserve">Пользователь начинает с прохождения теста на знание языка и заполняет список своих интересов. На их основе </w:t>
+      </w:r>
+      <w:proofErr w:type="spellStart"/>
+      <w:r>
+        <w:rPr>
+          <w:rFonts w:cs="Times New Roman"/>
+        </w:rPr>
+        <w:t>Lingualeo</w:t>
+      </w:r>
+      <w:proofErr w:type="spellEnd"/>
+      <w:r>
+        <w:rPr>
+          <w:rFonts w:cs="Times New Roman"/>
+        </w:rPr>
+        <w:t xml:space="preserve"> составляет персональный план обучения, выполнение которого в разных категориях навыков — от восприятия речи на слух до роста словарного запаса и числа грамматических ошибок — пользов</w:t>
+      </w:r>
+      <w:r>
+        <w:rPr>
+          <w:rFonts w:cs="Times New Roman"/>
+        </w:rPr>
+        <w:t>атель видит в личном кабинете.</w:t>
+      </w:r>
+    </w:p>
+    <w:p>
+      <w:pPr>
+        <w:jc w:val="both"/>
+        <w:rPr>
+          <w:rFonts w:cs="Times New Roman"/>
+        </w:rPr>
+      </w:pPr>
+      <w:proofErr w:type="spellStart"/>
+      <w:r>
+        <w:rPr>
+          <w:rFonts w:cs="Times New Roman"/>
+        </w:rPr>
+        <w:t>Lingualeo</w:t>
+      </w:r>
+      <w:proofErr w:type="spellEnd"/>
+      <w:r>
+        <w:rPr>
+          <w:rFonts w:cs="Times New Roman"/>
+        </w:rPr>
+        <w:t xml:space="preserve"> предлагает изучать язык на интересных пользователю материалах: аудиокнигах и песнях, видеозаписях или текстах, размещённых в открытых источниках или заг</w:t>
+      </w:r>
+      <w:r>
+        <w:rPr>
+          <w:rFonts w:cs="Times New Roman"/>
+        </w:rPr>
+        <w:t>руженных другими участниками</w:t>
+      </w:r>
+      <w:r>
+        <w:rPr>
+          <w:rFonts w:cs="Times New Roman"/>
+        </w:rPr>
+        <w:t>. Среди источников оригинального текста и аудио — выс</w:t>
+      </w:r>
+      <w:r>
+        <w:rPr>
+          <w:rFonts w:cs="Times New Roman"/>
+        </w:rPr>
+        <w:t>тупления на конференциях TED</w:t>
+      </w:r>
+      <w:r>
+        <w:rPr>
+          <w:rFonts w:cs="Times New Roman"/>
+        </w:rPr>
+        <w:t xml:space="preserve"> и курсы обр</w:t>
+      </w:r>
+      <w:r>
+        <w:rPr>
+          <w:rFonts w:cs="Times New Roman"/>
+        </w:rPr>
+        <w:t xml:space="preserve">азовательного сайта </w:t>
+      </w:r>
+      <w:proofErr w:type="spellStart"/>
+      <w:r>
+        <w:rPr>
+          <w:rFonts w:cs="Times New Roman"/>
+        </w:rPr>
+        <w:t>Coursera</w:t>
+      </w:r>
+      <w:proofErr w:type="spellEnd"/>
+      <w:r>
+        <w:rPr>
+          <w:rFonts w:cs="Times New Roman"/>
+        </w:rPr>
+        <w:t>, тематические уроки, пуб</w:t>
+      </w:r>
+      <w:r>
+        <w:rPr>
+          <w:rFonts w:cs="Times New Roman"/>
+        </w:rPr>
+        <w:t xml:space="preserve">ликуемые в </w:t>
+      </w:r>
+      <w:proofErr w:type="spellStart"/>
+      <w:r>
+        <w:rPr>
+          <w:rFonts w:cs="Times New Roman"/>
+        </w:rPr>
+        <w:t>Evernote</w:t>
+      </w:r>
+      <w:proofErr w:type="spellEnd"/>
+      <w:r>
+        <w:rPr>
+          <w:rFonts w:cs="Times New Roman"/>
+        </w:rPr>
+        <w:t>-блокноте.</w:t>
+      </w:r>
+    </w:p>
+    <w:p>
+      <w:pPr>
+        <w:jc w:val="both"/>
+        <w:rPr>
+          <w:rFonts w:cs="Times New Roman"/>
+        </w:rPr>
+      </w:pPr>
+      <w:r>
+        <w:rPr>
+          <w:rFonts w:cs="Times New Roman"/>
+        </w:rPr>
+        <w:t xml:space="preserve">Альтернативный </w:t>
+      </w:r>
+      <w:r>
+        <w:rPr>
+          <w:rFonts w:cs="Times New Roman"/>
+        </w:rPr>
+        <w:t>вариант — закрытые курсы</w:t>
+      </w:r>
+      <w:r>
+        <w:rPr>
+          <w:rFonts w:cs="Times New Roman"/>
+        </w:rPr>
+        <w:t xml:space="preserve">. В </w:t>
+      </w:r>
+      <w:proofErr w:type="spellStart"/>
+      <w:r>
+        <w:rPr>
+          <w:rFonts w:cs="Times New Roman"/>
+        </w:rPr>
+        <w:t>Lingualeo</w:t>
+      </w:r>
+      <w:proofErr w:type="spellEnd"/>
+      <w:r>
+        <w:rPr>
+          <w:rFonts w:cs="Times New Roman"/>
+        </w:rPr>
+        <w:t xml:space="preserve"> есть программы </w:t>
+      </w:r>
+      <w:r>
+        <w:rPr>
+          <w:rFonts w:cs="Times New Roman"/>
+        </w:rPr>
+        <w:t>подготовки к ЕГЭ и TOEFL</w:t>
+      </w:r>
+      <w:r>
+        <w:rPr>
+          <w:rFonts w:cs="Times New Roman"/>
+        </w:rPr>
+        <w:t xml:space="preserve">. </w:t>
+      </w:r>
+      <w:proofErr w:type="spellStart"/>
+      <w:r>
+        <w:rPr>
+          <w:rFonts w:cs="Times New Roman"/>
+        </w:rPr>
+        <w:t>Lingualeo</w:t>
+      </w:r>
+      <w:proofErr w:type="spellEnd"/>
+      <w:r>
+        <w:rPr>
+          <w:rFonts w:cs="Times New Roman"/>
+        </w:rPr>
+        <w:t xml:space="preserve"> даёт возможность создавать собственные курсы и делиться ими с другими участниками.</w:t>
+      </w:r>
+    </w:p>
+    <w:p>
+      <w:pPr>
+        <w:jc w:val="both"/>
+        <w:rPr>
+          <w:rFonts w:cs="Times New Roman"/>
+        </w:rPr>
+      </w:pPr>
+    </w:p>
+    <w:p>
+      <w:pPr>
+        <w:jc w:val="both"/>
+        <w:rPr>
+          <w:rFonts w:cs="Times New Roman"/>
+        </w:rPr>
+      </w:pPr>
+      <w:r>
+        <w:rPr>
+          <w:rFonts w:cs="Times New Roman"/>
+        </w:rPr>
+        <w:lastRenderedPageBreak/>
+        <w:t>В процессе пользователь может самостоятельно выбирать незнакомые слова для упражнений или использовать тематические подборки. Доступны тренировки грамматики и произношения, игры, личный словарь с ассоциациями и журнал, в котором</w:t>
+      </w:r>
+      <w:r>
+        <w:rPr>
+          <w:rFonts w:cs="Times New Roman"/>
+        </w:rPr>
+        <w:t xml:space="preserve"> отмечается прогресс обучения</w:t>
+      </w:r>
+      <w:r>
+        <w:rPr>
+          <w:rFonts w:cs="Times New Roman"/>
+        </w:rPr>
+        <w:t xml:space="preserve">. В мобильном приложении для платформы </w:t>
+      </w:r>
+      <w:proofErr w:type="spellStart"/>
+      <w:r>
+        <w:rPr>
+          <w:rFonts w:cs="Times New Roman"/>
+        </w:rPr>
+        <w:t>iOS</w:t>
+      </w:r>
+      <w:proofErr w:type="spellEnd"/>
+      <w:r>
+        <w:rPr>
+          <w:rFonts w:cs="Times New Roman"/>
+        </w:rPr>
+        <w:t xml:space="preserve"> также есть тренировки, направленные на улучшение скорости чте</w:t>
+      </w:r>
+      <w:r>
+        <w:rPr>
+          <w:rFonts w:cs="Times New Roman"/>
+        </w:rPr>
+        <w:t>ния и понимания прочитанного</w:t>
+      </w:r>
+      <w:r>
+        <w:rPr>
+          <w:rFonts w:cs="Times New Roman"/>
+        </w:rPr>
+        <w:t>.</w:t>
+      </w:r>
+    </w:p>
+    <w:p>
+      <w:pPr>
+        <w:jc w:val="both"/>
+        <w:rPr>
+          <w:rFonts w:cs="Times New Roman"/>
+        </w:rPr>
+      </w:pPr>
+      <w:r>
+        <w:rPr>
+          <w:rFonts w:cs="Times New Roman"/>
+          <w:noProof/>
+          <w:lang w:eastAsia="ru-RU"/>
+        </w:rPr>
+        <mc:AlternateContent>
+          <mc:Choice Requires="wpg">
+            <w:drawing>
+              <wp:anchor distT="0" distB="0" distL="114300" distR="114300" simplePos="0" relativeHeight="251665408" behindDoc="0" locked="0" layoutInCell="1" allowOverlap="1" wp14:anchorId="2F545390" wp14:editId="780B48CE">
+                <wp:simplePos x="0" y="0"/>
+                <wp:positionH relativeFrom="column">
+                  <wp:posOffset>-794385</wp:posOffset>
+                </wp:positionH>
+                <wp:positionV relativeFrom="paragraph">
+                  <wp:posOffset>1992630</wp:posOffset>
+                </wp:positionV>
+                <wp:extent cx="7143750" cy="4705350"/>
+                <wp:effectExtent l="0" t="0" r="0" b="0"/>
+                <wp:wrapTopAndBottom/>
+                <wp:docPr id="6" name="Группа 6"/>
+                <wp:cNvGraphicFramePr/>
+                <a:graphic xmlns:a="http://schemas.openxmlformats.org/drawingml/2006/main">
+                  <a:graphicData uri="http://schemas.microsoft.com/office/word/2010/wordprocessingGroup">
+                    <wpg:wgp>
+                      <wpg:cNvGrpSpPr/>
+                      <wpg:grpSpPr>
+                        <a:xfrm>
+                          <a:off x="0" y="0"/>
+                          <a:ext cx="7143750" cy="4705350"/>
+                          <a:chOff x="-1171574" y="0"/>
+                          <a:chExt cx="7143750" cy="4705350"/>
+                        </a:xfrm>
+                      </wpg:grpSpPr>
+                      <pic:pic xmlns:pic="http://schemas.openxmlformats.org/drawingml/2006/picture">
+                        <pic:nvPicPr>
+                          <pic:cNvPr id="2" name="Рисунок 2" descr="https://upload.wikimedia.org/wikipedia/ru/8/82/Lingualeo_Screenshot.png"/>
+                          <pic:cNvPicPr>
+                            <a:picLocks noChangeAspect="1"/>
+                          </pic:cNvPicPr>
+                        </pic:nvPicPr>
+                        <pic:blipFill>
+                          <a:blip r:embed="rId6">
+                            <a:extLst>
+                              <a:ext uri="{28A0092B-C50C-407E-A947-70E740481C1C}">
+                                <a14:useLocalDpi xmlns:a14="http://schemas.microsoft.com/office/drawing/2010/main" val="0"/>
+                              </a:ext>
+                            </a:extLst>
+                          </a:blip>
+                          <a:srcRect/>
+                          <a:stretch>
+                            <a:fillRect/>
+                          </a:stretch>
+                        </pic:blipFill>
+                        <pic:spPr bwMode="auto">
+                          <a:xfrm>
+                            <a:off x="1400175" y="0"/>
+                            <a:ext cx="2381250" cy="4238625"/>
+                          </a:xfrm>
+                          <a:prstGeom prst="rect">
+                            <a:avLst/>
+                          </a:prstGeom>
+                          <a:noFill/>
+                          <a:ln>
+                            <a:noFill/>
+                          </a:ln>
+                        </pic:spPr>
+                      </pic:pic>
+                      <wps:wsp>
+                        <wps:cNvPr id="5" name="Надпись 5"/>
+                        <wps:cNvSpPr txBox="1"/>
+                        <wps:spPr>
+                          <a:xfrm>
+                            <a:off x="-1171574" y="4286250"/>
+                            <a:ext cx="7143750" cy="419100"/>
+                          </a:xfrm>
+                          <a:prstGeom prst="rect">
+                            <a:avLst/>
+                          </a:prstGeom>
+                          <a:noFill/>
+                          <a:ln w="6350">
+                            <a:noFill/>
+                          </a:ln>
+                        </wps:spPr>
+                        <wps:txbx>
+                          <w:txbxContent>
+                            <w:p>
+                              <w:pPr>
+                                <w:ind w:left="708"/>
+                                <w:jc w:val="center"/>
+                                <w:rPr>
+                                  <w:rFonts w:cs="Times New Roman"/>
+                                </w:rPr>
+                              </w:pPr>
+                              <w:r>
+                                <w:rPr>
+                                  <w:rFonts w:cs="Times New Roman"/>
+                                </w:rPr>
+                                <w:t xml:space="preserve">Рисунок 1 - </w:t>
+                              </w:r>
+                              <w:r>
+                                <w:rPr>
+                                  <w:rFonts w:cs="Times New Roman"/>
+                                </w:rPr>
+                                <w:t xml:space="preserve">Интерфейс приложения для платформы </w:t>
+                              </w:r>
+                              <w:proofErr w:type="spellStart"/>
+                              <w:r>
+                                <w:rPr>
+                                  <w:rFonts w:cs="Times New Roman"/>
+                                </w:rPr>
+                                <w:t>Android</w:t>
+                              </w:r>
+                              <w:proofErr w:type="spellEnd"/>
+                            </w:p>
+                          </w:txbxContent>
+                        </wps:txbx>
+                        <wps:bodyPr rot="0" spcFirstLastPara="0" vertOverflow="overflow" horzOverflow="overflow" vert="horz" wrap="square" lIns="91440" tIns="45720" rIns="91440" bIns="45720" numCol="1" spcCol="0" rtlCol="0" fromWordArt="0" anchor="t" anchorCtr="0" forceAA="0" compatLnSpc="1">
+                          <a:prstTxWarp prst="textNoShape">
+                            <a:avLst/>
+                          </a:prstTxWarp>
+                          <a:noAutofit/>
+                        </wps:bodyPr>
+                      </wps:wsp>
+                    </wpg:wgp>
+                  </a:graphicData>
+                </a:graphic>
+                <wp14:sizeRelH relativeFrom="margin">
+                  <wp14:pctWidth>0</wp14:pctWidth>
+                </wp14:sizeRelH>
+              </wp:anchor>
+            </w:drawing>
+          </mc:Choice>
+          <mc:Fallback>
+            <w:pict>
+              <v:group w14:anchorId="2F545390" id="Группа 6" o:spid="_x0000_s1029" style="position:absolute;left:0;text-align:left;margin-left:-62.55pt;margin-top:156.9pt;width:562.5pt;height:370.5pt;z-index:251665408;mso-width-relative:margin" coordorigin="-11715" coordsize="71437,47053" o:gfxdata="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">
+                <v:shapetype id="_x0000_t75" coordsize="21600,21600" o:spt="75" o:preferrelative="t" path="m@4@5l@4@11@9@11@9@5xe" filled="f" stroked="f">
+                  <v:stroke joinstyle="miter"/>
+                  <v:formulas>
+                    <v:f eqn="if lineDrawn pixelLineWidth 0"/>
+                    <v:f eqn="sum @0 1 0"/>
+                    <v:f eqn="sum 0 0 @1"/>
+                    <v:f eqn="prod @2 1 2"/>
+                    <v:f eqn="prod @3 21600 pixelWidth"/>
+                    <v:f eqn="prod @3 21600 pixelHeight"/>
+                    <v:f eqn="sum @0 0 1"/>
+                    <v:f eqn="prod @6 1 2"/>
+                    <v:f eqn="prod @7 21600 pixelWidth"/>
+                    <v:f eqn="sum @8 21600 0"/>
+                    <v:f eqn="prod @7 21600 pixelHeight"/>
+                    <v:f eqn="sum @10 21600 0"/>
+                  </v:formulas>
+                  <v:path o:extrusionok="f" gradientshapeok="t" o:connecttype="rect"/>
+                  <o:lock v:ext="edit" aspectratio="t"/>
+                </v:shapetype>
+                <v:shape id="Рисунок 2" o:spid="_x0000_s1030" type="#_x0000_t75" alt="https://upload.wikimedia.org/wikipedia/ru/8/82/Lingualeo_Screenshot.png" style="position:absolute;left:14001;width:23813;height:42386;visibility:visible;mso-wrap-style:square" o:gfxdata="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">
+                  <v:imagedata r:id="rId7" o:title="Lingualeo_Screenshot"/>
+                  <v:path arrowok="t"/>
+                </v:shape>
+                <v:shape id="Надпись 5" o:spid="_x0000_s1031" type="#_x0000_t202" style="position:absolute;left:-11715;top:42862;width:71436;height:4191;visibility:visible;mso-wrap-style:square;v-text-anchor:top" o:gfxdata="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" filled="f" stroked="f" strokeweight=".5pt">
+                  <v:textbox>
+                    <w:txbxContent>
+                      <w:p>
+                        <w:pPr>
+                          <w:ind w:left="708"/>
+                          <w:jc w:val="center"/>
+                          <w:rPr>
+                            <w:rFonts w:cs="Times New Roman"/>
+                          </w:rPr>
+                        </w:pPr>
+                        <w:r>
+                          <w:rPr>
+                            <w:rFonts w:cs="Times New Roman"/>
+                          </w:rPr>
+                          <w:t xml:space="preserve">Рисунок 1 - </w:t>
+                        </w:r>
+                        <w:r>
+                          <w:rPr>
+                            <w:rFonts w:cs="Times New Roman"/>
+                          </w:rPr>
+                          <w:t xml:space="preserve">Интерфейс приложения для платформы </w:t>
+                        </w:r>
+                        <w:proofErr w:type="spellStart"/>
+                        <w:r>
+                          <w:rPr>
+                            <w:rFonts w:cs="Times New Roman"/>
+                          </w:rPr>
+                          <w:t>Android</w:t>
+                        </w:r>
+                        <w:proofErr w:type="spellEnd"/>
+                      </w:p>
+                    </w:txbxContent>
+                  </v:textbox>
+                </v:shape>
+                <w10:wrap type="topAndBottom"/>
+              </v:group>
+            </w:pict>
+          </mc:Fallback>
+        </mc:AlternateContent>
+      </w:r>
+      <w:r>
+        <w:rPr>
+          <w:rFonts w:cs="Times New Roman"/>
+        </w:rPr>
+        <w:t xml:space="preserve">В обучении пользователя сопровождает Львёнок Лео, </w:t>
+      </w:r>
+      <w:proofErr w:type="spellStart"/>
+      <w:r>
+        <w:rPr>
+          <w:rFonts w:cs="Times New Roman"/>
+        </w:rPr>
+        <w:t>маскот</w:t>
+      </w:r>
+      <w:proofErr w:type="spellEnd"/>
+      <w:r>
+        <w:rPr>
+          <w:rFonts w:cs="Times New Roman"/>
+        </w:rPr>
+        <w:t xml:space="preserve"> </w:t>
+      </w:r>
+      <w:proofErr w:type="spellStart"/>
+      <w:r>
+        <w:rPr>
+          <w:rFonts w:cs="Times New Roman"/>
+        </w:rPr>
+        <w:t>Lingualeo</w:t>
+      </w:r>
+      <w:proofErr w:type="spellEnd"/>
+      <w:r>
+        <w:rPr>
+          <w:rFonts w:cs="Times New Roman"/>
+        </w:rPr>
+        <w:t xml:space="preserve">. За полезные действия, тренировки, активность и платную подписку пользователь получает игровую валюту — фрикадельки, которые Лео съедает за добавление новых слов и фраз в личный словарь. Регулярно питаясь, Лео повышает свой уровень и делает доступными новые упражнения. Платная подписка даёт </w:t>
+      </w:r>
+      <w:r>
+        <w:rPr>
+          <w:rFonts w:cs="Times New Roman"/>
+        </w:rPr>
+        <w:t>бесконечный запас фрикаделек</w:t>
+      </w:r>
+      <w:r>
+        <w:rPr>
+          <w:rFonts w:cs="Times New Roman"/>
+        </w:rPr>
+        <w:t>.</w:t>
+      </w:r>
+    </w:p>
+    <w:p>
+      <w:pPr>
+        <w:jc w:val="both"/>
+        <w:rPr>
+          <w:rFonts w:cs="Times New Roman"/>
+        </w:rPr>
+      </w:pPr>
+    </w:p>
+    <w:p>
+      <w:pPr>
+        <w:ind w:left="708"/>
+      </w:pPr>
+    </w:p>
+    <w:p>
+      <w:pPr>
+        <w:pStyle w:val="3"/>
+        <w:rPr>
+          <w:rFonts w:cs="Times New Roman"/>
+        </w:rPr>
+      </w:pPr>
+      <w:r>
+        <w:lastRenderedPageBreak/>
+        <w:t>1.2</w:t>
+      </w:r>
+      <w:r>
+        <w:t xml:space="preserve"> Приложение </w:t>
+      </w:r>
+      <w:r>
+        <w:rPr>
+          <w:rFonts w:cs="Times New Roman"/>
+        </w:rPr>
+        <w:t>обучения английскому языку</w:t>
+      </w:r>
+      <w:r>
+        <w:rPr>
+          <w:rFonts w:cs="Times New Roman"/>
+        </w:rPr>
+        <w:t xml:space="preserve"> </w:t>
+      </w:r>
+      <w:r>
+        <w:rPr>
+          <w:rFonts w:cs="Times New Roman"/>
+        </w:rPr>
+        <w:t>«</w:t>
+      </w:r>
+      <w:proofErr w:type="spellStart"/>
+      <w:r>
+        <w:rPr>
+          <w:rFonts w:cs="Times New Roman"/>
+          <w:lang w:val="en-US"/>
+        </w:rPr>
+        <w:t>Duolingo</w:t>
+      </w:r>
+      <w:proofErr w:type="spellEnd"/>
+      <w:r>
+        <w:rPr>
+          <w:rFonts w:cs="Times New Roman"/>
+        </w:rPr>
+        <w:t>»</w:t>
+      </w:r>
+    </w:p>
+    <w:p>
+      <w:pPr>
+        <w:rPr>
+          <w:rFonts w:cs="Times New Roman"/>
+        </w:rPr>
+      </w:pPr>
+      <w:r>
+        <w:rPr>
+          <w:rFonts w:cs="Times New Roman"/>
+        </w:rPr>
+        <w:t xml:space="preserve">Дуолинго (англ. </w:t>
+      </w:r>
+      <w:proofErr w:type="spellStart"/>
+      <w:r>
+        <w:rPr>
+          <w:rFonts w:cs="Times New Roman"/>
+        </w:rPr>
+        <w:t>Duolingo</w:t>
+      </w:r>
+      <w:proofErr w:type="spellEnd"/>
+      <w:r>
+        <w:rPr>
+          <w:rFonts w:cs="Times New Roman"/>
+        </w:rPr>
+        <w:t xml:space="preserve">) — бесплатная платформа для изучения языка и </w:t>
+      </w:r>
+      <w:proofErr w:type="spellStart"/>
+      <w:r>
+        <w:rPr>
+          <w:rFonts w:cs="Times New Roman"/>
+        </w:rPr>
+        <w:t>краудсорсинговых</w:t>
+      </w:r>
+      <w:proofErr w:type="spellEnd"/>
+      <w:r>
+        <w:rPr>
+          <w:rFonts w:cs="Times New Roman"/>
+        </w:rPr>
+        <w:t xml:space="preserve"> переводов. Сервис разработан так, что по мере прохождения уроков пользователи параллельно помогают переводить веб-сайты, статьи и другие документы. К примеру, эта статья была переведена с английского яз</w:t>
+      </w:r>
+      <w:r>
+        <w:rPr>
+          <w:rFonts w:cs="Times New Roman"/>
+        </w:rPr>
+        <w:t>ыка добровольцами на Дуолинго</w:t>
+      </w:r>
+      <w:r>
+        <w:rPr>
+          <w:rFonts w:cs="Times New Roman"/>
+        </w:rPr>
+        <w:t xml:space="preserve">, а позже вычитана и </w:t>
+      </w:r>
+      <w:proofErr w:type="spellStart"/>
+      <w:r>
+        <w:rPr>
+          <w:rFonts w:cs="Times New Roman"/>
+        </w:rPr>
+        <w:t>викифицирована</w:t>
+      </w:r>
+      <w:proofErr w:type="spellEnd"/>
+      <w:r>
+        <w:rPr>
+          <w:rFonts w:cs="Times New Roman"/>
+        </w:rPr>
+        <w:t>. По состоянию на октябрь 2019 года пользователи, знающие русский язык, могут изучать английский, немецкий, французский и испанский языки; в процессе подготовки — шведский.</w:t>
+      </w:r>
+      <w:r>
+        <w:rPr>
+          <w:rFonts w:cs="Times New Roman"/>
+        </w:rPr>
+        <w:t xml:space="preserve"> </w:t>
+      </w:r>
+    </w:p>
+    <w:p>
+      <w:pPr>
+        <w:rPr>
+          <w:rFonts w:cs="Times New Roman"/>
+        </w:rPr>
+      </w:pPr>
+      <w:r>
+        <w:rPr>
+          <w:rFonts w:cs="Times New Roman"/>
+        </w:rPr>
+        <w:t>Эффективность подхода Дуолинго, основанного на анализе статистики, была проверена сторонним исс</w:t>
+      </w:r>
+      <w:r>
+        <w:rPr>
+          <w:rFonts w:cs="Times New Roman"/>
+        </w:rPr>
+        <w:t>ледованием по заказу компании</w:t>
+      </w:r>
+      <w:r>
+        <w:rPr>
+          <w:rFonts w:cs="Times New Roman"/>
+        </w:rPr>
+        <w:t xml:space="preserve">. Исследование, проведённое профессорами Городского университета Нью-Йорка и Университета Южной Каролины, показало, что 34 часа на Дуолинго дают столько же навыков чтения и письма, сколько даёт начальный семестровый курс в американском высшем учебном заведении, занимающий около 130 часов. Исследование не измеряло разговорные навыки. В процессе исследования 108 из 196 человек, изучающих язык на Дуолинго, бросили занятия менее чем через два часа. То же исследование показало, что пользователям </w:t>
+      </w:r>
+      <w:proofErr w:type="spellStart"/>
+      <w:r>
+        <w:rPr>
+          <w:rFonts w:cs="Times New Roman"/>
+        </w:rPr>
+        <w:t>Rosetta</w:t>
+      </w:r>
+      <w:proofErr w:type="spellEnd"/>
+      <w:r>
+        <w:rPr>
+          <w:rFonts w:cs="Times New Roman"/>
+        </w:rPr>
+        <w:t xml:space="preserve"> </w:t>
+      </w:r>
+      <w:proofErr w:type="spellStart"/>
+      <w:r>
+        <w:rPr>
+          <w:rFonts w:cs="Times New Roman"/>
+        </w:rPr>
+        <w:t>Stone</w:t>
+      </w:r>
+      <w:proofErr w:type="spellEnd"/>
+      <w:r>
+        <w:rPr>
+          <w:rFonts w:cs="Times New Roman"/>
+        </w:rPr>
+        <w:t xml:space="preserve"> необходимо от 55 до 60 часов занятий, чтобы выучить такой же объём знаний. Сравнения с другими бесплатными или недорог</w:t>
+      </w:r>
+      <w:r>
+        <w:rPr>
+          <w:rFonts w:cs="Times New Roman"/>
+        </w:rPr>
+        <w:t xml:space="preserve">ими курсами, такими как BBC и </w:t>
+      </w:r>
+      <w:proofErr w:type="spellStart"/>
+      <w:r>
+        <w:rPr>
+          <w:rFonts w:cs="Times New Roman"/>
+        </w:rPr>
+        <w:t>Before</w:t>
+      </w:r>
+      <w:proofErr w:type="spellEnd"/>
+      <w:r>
+        <w:rPr>
+          <w:rFonts w:cs="Times New Roman"/>
+        </w:rPr>
+        <w:t xml:space="preserve"> </w:t>
+      </w:r>
+      <w:proofErr w:type="spellStart"/>
+      <w:r>
+        <w:rPr>
+          <w:rFonts w:cs="Times New Roman"/>
+        </w:rPr>
+        <w:t>You</w:t>
+      </w:r>
+      <w:proofErr w:type="spellEnd"/>
+      <w:r>
+        <w:rPr>
+          <w:rFonts w:cs="Times New Roman"/>
+        </w:rPr>
+        <w:t xml:space="preserve"> </w:t>
+      </w:r>
+      <w:proofErr w:type="spellStart"/>
+      <w:r>
+        <w:rPr>
+          <w:rFonts w:cs="Times New Roman"/>
+        </w:rPr>
+        <w:t>Know</w:t>
+      </w:r>
+      <w:proofErr w:type="spellEnd"/>
+      <w:r>
+        <w:rPr>
+          <w:rFonts w:cs="Times New Roman"/>
+        </w:rPr>
+        <w:t xml:space="preserve"> </w:t>
+      </w:r>
+      <w:proofErr w:type="spellStart"/>
+      <w:r>
+        <w:rPr>
+          <w:rFonts w:cs="Times New Roman"/>
+        </w:rPr>
+        <w:t>It</w:t>
+      </w:r>
+      <w:proofErr w:type="spellEnd"/>
+      <w:r>
+        <w:rPr>
+          <w:rFonts w:cs="Times New Roman"/>
+        </w:rPr>
+        <w:t>, не проводилось.</w:t>
+      </w:r>
+    </w:p>
+    <w:p>
+      <w:pPr>
+        <w:rPr>
+          <w:rFonts w:cs="Times New Roman"/>
+        </w:rPr>
+      </w:pPr>
+      <w:r>
+        <w:rPr>
+          <w:rFonts w:cs="Times New Roman"/>
+        </w:rPr>
+        <w:t>Команда Дуолинго также занимается разработкой связанных проду</w:t>
+      </w:r>
+      <w:r>
+        <w:rPr>
+          <w:rFonts w:cs="Times New Roman"/>
+        </w:rPr>
+        <w:t>ктов: Тестовый центр Дуолинго и Дуолинго для школ</w:t>
+      </w:r>
+      <w:r>
+        <w:rPr>
+          <w:rFonts w:cs="Times New Roman"/>
+        </w:rPr>
+        <w:t>.</w:t>
+      </w:r>
+    </w:p>
+    <w:p>
+      <w:pPr>
+        <w:rPr>
+          <w:rFonts w:cs="Times New Roman"/>
+        </w:rPr>
+      </w:pPr>
+      <w:r>
+        <w:rPr>
+          <w:rFonts w:cs="Times New Roman"/>
+        </w:rPr>
+        <w:t xml:space="preserve">Дуолинго предлагает многочисленные письменные уроки и диктанты, однако разговорным навыкам уделяется меньше внимания. В </w:t>
+      </w:r>
+      <w:proofErr w:type="gramStart"/>
+      <w:r>
+        <w:rPr>
+          <w:rFonts w:cs="Times New Roman"/>
+        </w:rPr>
+        <w:t>Дуолинго</w:t>
+      </w:r>
+      <w:r>
+        <w:t xml:space="preserve"> </w:t>
+      </w:r>
+      <w:r>
+        <w:rPr>
+          <w:rFonts w:cs="Times New Roman"/>
+        </w:rPr>
+        <w:t xml:space="preserve"> есть</w:t>
+      </w:r>
+      <w:proofErr w:type="gramEnd"/>
+      <w:r>
+        <w:rPr>
+          <w:rFonts w:cs="Times New Roman"/>
+        </w:rPr>
+        <w:t xml:space="preserve"> игровое дерево навыков, по которому продвигаются пользователи, и словарный раздел, где можно практиковать уже изученные слова. Пользователи получают «очки опыта» (монеты, баллы) по мере изучения языка, например, после прохождения урока. Навыки считаются изученными, когда пользователи выполняют все связанные с ними уроки. За один урок </w:t>
+      </w:r>
+      <w:r>
+        <w:rPr>
+          <w:rFonts w:cs="Times New Roman"/>
+        </w:rPr>
+        <w:lastRenderedPageBreak/>
+        <w:t>можно заработать 10 очков. В Дуолинго также есть функция тренировки на время, когда пользователям даётся 30 секунд и двадцать вопросов. За каждый правильный ответ даётся одно очко опыта и семь или десять дополнительных секунд (время зависит от длины вопроса). За один курс пользова</w:t>
+      </w:r>
+      <w:r>
+        <w:rPr>
+          <w:rFonts w:cs="Times New Roman"/>
+        </w:rPr>
+        <w:t>тель может изучить до 2000 слов.</w:t>
+      </w:r>
+      <w:r>
+        <w:rPr>
+          <w:rFonts w:cs="Times New Roman"/>
+        </w:rPr>
+        <w:t xml:space="preserve"> </w:t>
+      </w:r>
+    </w:p>
+    <w:p>
+      <w:pPr>
+        <w:rPr>
+          <w:rFonts w:cs="Times New Roman"/>
+        </w:rPr>
+      </w:pPr>
+      <w:r>
+        <w:rPr>
+          <w:rFonts w:cs="Times New Roman"/>
+        </w:rPr>
+        <w:t xml:space="preserve">За прохождение всех уроков в навыке выдаётся 2 </w:t>
+      </w:r>
+      <w:proofErr w:type="spellStart"/>
+      <w:r>
+        <w:rPr>
+          <w:rFonts w:cs="Times New Roman"/>
+        </w:rPr>
+        <w:t>лингота</w:t>
+      </w:r>
+      <w:proofErr w:type="spellEnd"/>
+      <w:r>
+        <w:rPr>
+          <w:rFonts w:cs="Times New Roman"/>
+        </w:rPr>
+        <w:t xml:space="preserve">, внутренняя игровая валюта. Существуют и другие </w:t>
+      </w:r>
+      <w:r>
+        <w:rPr>
+          <w:rFonts w:cs="Times New Roman"/>
+        </w:rPr>
+        <w:t xml:space="preserve">способы приобретения </w:t>
+      </w:r>
+      <w:proofErr w:type="spellStart"/>
+      <w:r>
+        <w:rPr>
+          <w:rFonts w:cs="Times New Roman"/>
+        </w:rPr>
+        <w:t>линготов</w:t>
+      </w:r>
+      <w:proofErr w:type="spellEnd"/>
+      <w:r>
+        <w:rPr>
+          <w:rFonts w:cs="Times New Roman"/>
+        </w:rPr>
+        <w:t xml:space="preserve">. </w:t>
+      </w:r>
+      <w:proofErr w:type="spellStart"/>
+      <w:r>
+        <w:rPr>
+          <w:rFonts w:cs="Times New Roman"/>
+        </w:rPr>
+        <w:t>Линготы</w:t>
+      </w:r>
+      <w:proofErr w:type="spellEnd"/>
+      <w:r>
+        <w:rPr>
+          <w:rFonts w:cs="Times New Roman"/>
+        </w:rPr>
+        <w:t xml:space="preserve"> можно тратить в игровом магазине или дарить пользователям, оставившим полезный комментарий на форуме.</w:t>
+      </w:r>
+      <w:r>
+        <w:rPr>
+          <w:rFonts w:cs="Times New Roman"/>
+        </w:rPr>
+        <w:t xml:space="preserve"> </w:t>
+      </w:r>
+    </w:p>
+    <w:p>
+      <w:pPr>
+        <w:rPr>
+          <w:rFonts w:cs="Times New Roman"/>
+        </w:rPr>
+      </w:pPr>
+      <w:r>
+        <w:rPr>
+          <w:rFonts w:cs="Times New Roman"/>
+        </w:rPr>
+        <w:t>Дуолинго использует для обучения подход, основанный на анализе большого коли</w:t>
+      </w:r>
+      <w:r>
+        <w:rPr>
+          <w:rFonts w:cs="Times New Roman"/>
+        </w:rPr>
+        <w:t>чества статистических данных</w:t>
+      </w:r>
+      <w:r>
+        <w:rPr>
+          <w:rFonts w:cs="Times New Roman"/>
+        </w:rPr>
+        <w:t>. На каждом этапе система запоминает, какие вопросы вызвали у пользователей трудности и какие ошибки были совершены. Затем она агрегирует эти данные и использует для машинного обучения. Таким образом формируются индивидуальные уроки.</w:t>
+      </w:r>
+    </w:p>
+    <w:p>
+      <w:pPr>
+        <w:ind w:firstLine="0"/>
+        <w:rPr>
+          <w:rFonts w:cs="Times New Roman"/>
+        </w:rPr>
+      </w:pPr>
+      <w:r>
+        <w:rPr>
+          <w:noProof/>
+          <w:lang w:eastAsia="ru-RU"/>
+        </w:rPr>
+        <w:drawing>
+          <wp:anchor distT="0" distB="0" distL="114300" distR="114300" simplePos="0" relativeHeight="251666432" behindDoc="0" locked="0" layoutInCell="1" allowOverlap="1" wp14:anchorId="7BD1DF4E" wp14:editId="07DE248B">
+            <wp:simplePos x="0" y="0"/>
+            <wp:positionH relativeFrom="margin">
+              <wp:align>right</wp:align>
+            </wp:positionH>
+            <wp:positionV relativeFrom="paragraph">
+              <wp:posOffset>473075</wp:posOffset>
+            </wp:positionV>
+            <wp:extent cx="5940425" cy="3340100"/>
+            <wp:effectExtent l="0" t="0" r="3175" b="0"/>
+            <wp:wrapTopAndBottom/>
+            <wp:docPr id="7" name="Рисунок 7" descr="The interface of Duolingo web application The user interface of... |  Download Scientific Diagram"/>
+            <wp:cNvGraphicFramePr>
+              <a:graphicFrameLocks xmlns:a="http://schemas.openxmlformats.org/drawingml/2006/main" noChangeAspect="1"/>
+            </wp:cNvGraphicFramePr>
+            <a:graphic xmlns:a="http://schemas.openxmlformats.org/drawingml/2006/main">
+              <a:graphicData uri="http://schemas.openxmlformats.org/drawingml/2006/picture">
+                <pic:pic xmlns:pic="http://schemas.openxmlformats.org/drawingml/2006/picture">
+                  <pic:nvPicPr>
+                    <pic:cNvPr id="0" name="Picture 3" descr="The interface of Duolingo web application The user interface of... |  Download Scientific Diagram"/>
+                    <pic:cNvPicPr>
+                      <a:picLocks noChangeAspect="1" noChangeArrowheads="1"/>
+                    </pic:cNvPicPr>
+                  </pic:nvPicPr>
+                  <pic:blipFill>
+                    <a:blip r:embed="rId8">
+                      <a:extLst>
+                        <a:ext uri="{28A0092B-C50C-407E-A947-70E740481C1C}">
+                          <a14:useLocalDpi xmlns:a14="http://schemas.microsoft.com/office/drawing/2010/main" val="0"/>
+                        </a:ext>
+                      </a:extLst>
+                    </a:blip>
+                    <a:srcRect/>
+                    <a:stretch>
+                      <a:fillRect/>
+                    </a:stretch>
+                  </pic:blipFill>
+                  <pic:spPr bwMode="auto">
+                    <a:xfrm>
+                      <a:off x="0" y="0"/>
+                      <a:ext cx="5940425" cy="3340100"/>
+                    </a:xfrm>
+                    <a:prstGeom prst="rect">
+                      <a:avLst/>
+                    </a:prstGeom>
+                    <a:noFill/>
+                    <a:ln>
+                      <a:noFill/>
+                    </a:ln>
+                  </pic:spPr>
+                </pic:pic>
+              </a:graphicData>
+            </a:graphic>
+          </wp:anchor>
+        </w:drawing>
+      </w:r>
+    </w:p>
+    <w:p>
+      <w:pPr>
+        <w:jc w:val="both"/>
+        <w:rPr>
+          <w:rFonts w:cs="Times New Roman"/>
+        </w:rPr>
+      </w:pPr>
+      <w:r>
+        <w:rPr>
+          <w:rFonts w:cs="Times New Roman"/>
+          <w:noProof/>
+          <w:lang w:eastAsia="ru-RU"/>
+        </w:rPr>
+        <mc:AlternateContent>
+          <mc:Choice Requires="wps">
+            <w:drawing>
+              <wp:anchor distT="0" distB="0" distL="114300" distR="114300" simplePos="0" relativeHeight="251667456" behindDoc="0" locked="0" layoutInCell="1" allowOverlap="1" wp14:anchorId="2B7CB621" wp14:editId="3C1A65DD">
+                <wp:simplePos x="0" y="0"/>
+                <wp:positionH relativeFrom="column">
+                  <wp:posOffset>-41910</wp:posOffset>
+                </wp:positionH>
+                <wp:positionV relativeFrom="paragraph">
+                  <wp:posOffset>3662045</wp:posOffset>
+                </wp:positionV>
+                <wp:extent cx="5991225" cy="342900"/>
+                <wp:effectExtent l="0" t="0" r="0" b="0"/>
+                <wp:wrapNone/>
+                <wp:docPr id="8" name="Надпись 8"/>
+                <wp:cNvGraphicFramePr/>
+                <a:graphic xmlns:a="http://schemas.openxmlformats.org/drawingml/2006/main">
+                  <a:graphicData uri="http://schemas.microsoft.com/office/word/2010/wordprocessingShape">
+                    <wps:wsp>
+                      <wps:cNvSpPr txBox="1"/>
+                      <wps:spPr>
+                        <a:xfrm>
+                          <a:off x="0" y="0"/>
+                          <a:ext cx="5991225" cy="342900"/>
+                        </a:xfrm>
+                        <a:prstGeom prst="rect">
+                          <a:avLst/>
+                        </a:prstGeom>
+                        <a:noFill/>
+                        <a:ln w="6350">
+                          <a:noFill/>
+                        </a:ln>
+                      </wps:spPr>
+                      <wps:txbx>
+                        <w:txbxContent>
+                          <w:p>
+                            <w:pPr>
+                              <w:ind w:left="708"/>
+                              <w:jc w:val="center"/>
+                              <w:rPr>
+                                <w:rFonts w:cs="Times New Roman"/>
+                              </w:rPr>
+                            </w:pPr>
+                            <w:r>
+                              <w:rPr>
+                                <w:rFonts w:cs="Times New Roman"/>
+                              </w:rPr>
+                              <w:t>Рисунок 2</w:t>
+                            </w:r>
+                            <w:r>
+                              <w:rPr>
+                                <w:rFonts w:cs="Times New Roman"/>
+                              </w:rPr>
+                              <w:t xml:space="preserve"> - </w:t>
+                            </w:r>
+                            <w:r>
+                              <w:rPr>
+                                <w:rFonts w:cs="Times New Roman"/>
+                              </w:rPr>
+                              <w:t>Инт</w:t>
+                            </w:r>
+                            <w:r>
+                              <w:rPr>
+                                <w:rFonts w:cs="Times New Roman"/>
+                              </w:rPr>
+                              <w:t>ерфейс приложения для платформы «</w:t>
+                            </w:r>
+                            <w:proofErr w:type="spellStart"/>
+                            <w:r>
+                              <w:rPr>
+                                <w:rFonts w:cs="Times New Roman"/>
+                                <w:lang w:val="en-US"/>
+                              </w:rPr>
+                              <w:t>Duolingo</w:t>
+                            </w:r>
+                            <w:proofErr w:type="spellEnd"/>
+                            <w:r>
+                              <w:rPr>
+                                <w:rFonts w:cs="Times New Roman"/>
+                              </w:rPr>
+                              <w:t>»</w:t>
+                            </w:r>
+                          </w:p>
+                          <w:p/>
+                        </w:txbxContent>
+                      </wps:txbx>
+                      <wps:bodyPr rot="0" spcFirstLastPara="0" vertOverflow="overflow" horzOverflow="overflow" vert="horz" wrap="square" lIns="91440" tIns="45720" rIns="91440" bIns="45720" numCol="1" spcCol="0" rtlCol="0" fromWordArt="0" anchor="t" anchorCtr="0" forceAA="0" compatLnSpc="1">
+                        <a:prstTxWarp prst="textNoShape">
+                          <a:avLst/>
+                        </a:prstTxWarp>
+                        <a:noAutofit/>
+                      </wps:bodyPr>
+                    </wps:wsp>
+                  </a:graphicData>
+                </a:graphic>
+              </wp:anchor>
+            </w:drawing>
+          </mc:Choice>
+          <mc:Fallback>
+            <w:pict>
+              <v:shape w14:anchorId="2B7CB621" id="Надпись 8" o:spid="_x0000_s1032" type="#_x0000_t202" style="position:absolute;left:0;text-align:left;margin-left:-3.3pt;margin-top:288.35pt;width:471.75pt;height:27pt;z-index:251667456;visibility:visible;mso-wrap-style:square;mso-wrap-distance-left:9pt;mso-wrap-distance-top:0;mso-wrap-distance-right:9pt;mso-wrap-distance-bottom:0;mso-position-horizontal:absolute;mso-position-horizontal-relative:text;mso-position-vertical:absolute;mso-position-vertical-relative:text;v-text-anchor:top" o:gfxdata="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" filled="f" stroked="f" strokeweight=".5pt">
+                <v:textbox>
+                  <w:txbxContent>
+                    <w:p>
+                      <w:pPr>
+                        <w:ind w:left="708"/>
+                        <w:jc w:val="center"/>
+                        <w:rPr>
+                          <w:rFonts w:cs="Times New Roman"/>
+                        </w:rPr>
+                      </w:pPr>
+                      <w:r>
+                        <w:rPr>
+                          <w:rFonts w:cs="Times New Roman"/>
+                        </w:rPr>
+                        <w:t>Рисунок 2</w:t>
+                      </w:r>
+                      <w:r>
+                        <w:rPr>
+                          <w:rFonts w:cs="Times New Roman"/>
+                        </w:rPr>
+                        <w:t xml:space="preserve"> - </w:t>
+                      </w:r>
+                      <w:r>
+                        <w:rPr>
+                          <w:rFonts w:cs="Times New Roman"/>
+                        </w:rPr>
+                        <w:t>Инт</w:t>
+                      </w:r>
+                      <w:r>
+                        <w:rPr>
+                          <w:rFonts w:cs="Times New Roman"/>
+                        </w:rPr>
+                        <w:t>ерфейс приложения для платформы «</w:t>
+                      </w:r>
+                      <w:proofErr w:type="spellStart"/>
+                      <w:r>
+                        <w:rPr>
+                          <w:rFonts w:cs="Times New Roman"/>
+                          <w:lang w:val="en-US"/>
+                        </w:rPr>
+                        <w:t>Duolingo</w:t>
+                      </w:r>
+                      <w:proofErr w:type="spellEnd"/>
+                      <w:r>
+                        <w:rPr>
+                          <w:rFonts w:cs="Times New Roman"/>
+                        </w:rPr>
+                        <w:t>»</w:t>
+                      </w:r>
+                    </w:p>
+                    <w:p/>
+                  </w:txbxContent>
+                </v:textbox>
+              </v:shape>
+            </w:pict>
+          </mc:Fallback>
+        </mc:AlternateContent>
+      </w:r>
+    </w:p>
+    <w:p>
+      <w:pPr>
+        <w:rPr>
+          <w:rFonts w:cs="Times New Roman"/>
+          <w:szCs w:val="24"/>
+        </w:rPr>
+      </w:pPr>
+    </w:p>
+    <w:p>
+      <w:pPr>
+        <w:rPr>
+          <w:rFonts w:cs="Times New Roman"/>
+          <w:szCs w:val="24"/>
+        </w:rPr>
+      </w:pPr>
+    </w:p>
+    <w:p>
+      <w:pPr>
+        <w:pStyle w:val="3"/>
+      </w:pPr>
+      <w:r>
+        <w:lastRenderedPageBreak/>
+        <w:t xml:space="preserve">1.3 </w:t>
+      </w:r>
+      <w:r>
+        <w:t xml:space="preserve">Важность подсистемы </w:t>
+      </w:r>
+    </w:p>
+    <w:p>
+      <w:pPr>
+        <w:rPr>
+          <w:lang w:val="en-US"/>
+        </w:rPr>
+      </w:pPr>
+      <w:r>
+        <w:t xml:space="preserve">Приложение </w:t>
       </w:r>
       <w:bookmarkStart w:id="3" w:name="_GoBack"/>
       <w:bookmarkEnd w:id="3"/>
     </w:p>
     <w:p>
       <w:pPr>
-        <w:rPr>
-          <w:rFonts w:ascii="Times New Roman" w:hAnsi="Times New Roman" w:cs="Times New Roman"/>
-          <w:sz w:val="28"/>
-          <w:szCs w:val="24"/>
-        </w:rPr>
-      </w:pPr>
-      <w:r>
-        <w:rPr>
-          <w:rFonts w:ascii="Times New Roman" w:hAnsi="Times New Roman" w:cs="Times New Roman"/>
-          <w:sz w:val="28"/>
+        <w:jc w:val="both"/>
+        <w:rPr>
+          <w:rFonts w:cs="Times New Roman"/>
+        </w:rPr>
+      </w:pPr>
+      <w:r>
+        <w:rPr>
+          <w:rFonts w:cs="Times New Roman"/>
+        </w:rPr>
+        <w:t>Анализ существующих программ</w:t>
+      </w:r>
+    </w:p>
+    <w:p>
+      <w:pPr>
+        <w:jc w:val="both"/>
+        <w:rPr>
+          <w:rFonts w:cs="Times New Roman"/>
+        </w:rPr>
+      </w:pPr>
+      <w:r>
+        <w:rPr>
+          <w:rFonts w:cs="Times New Roman"/>
+        </w:rPr>
+        <w:t>Важность актуальность</w:t>
+      </w:r>
+    </w:p>
+    <w:p>
+      <w:pPr>
+        <w:jc w:val="both"/>
+        <w:rPr>
+          <w:rFonts w:cs="Times New Roman"/>
+        </w:rPr>
+      </w:pPr>
+      <w:r>
+        <w:rPr>
+          <w:rFonts w:cs="Times New Roman"/>
+        </w:rPr>
+        <w:t>Описать для кого делаю</w:t>
+      </w:r>
+    </w:p>
+    <w:p>
+      <w:pPr>
+        <w:jc w:val="both"/>
+        <w:rPr>
+          <w:rFonts w:cs="Times New Roman"/>
+        </w:rPr>
+      </w:pPr>
+    </w:p>
+    <w:p>
+      <w:pPr>
+        <w:jc w:val="both"/>
+        <w:rPr>
+          <w:rFonts w:cs="Times New Roman"/>
+        </w:rPr>
+      </w:pPr>
+    </w:p>
+    <w:p>
+      <w:pPr>
+        <w:jc w:val="both"/>
+        <w:rPr>
+          <w:rFonts w:cs="Times New Roman"/>
+        </w:rPr>
+      </w:pPr>
+    </w:p>
+    <w:p>
+      <w:pPr>
+        <w:rPr>
+          <w:rFonts w:cs="Times New Roman"/>
+          <w:szCs w:val="24"/>
+        </w:rPr>
+      </w:pPr>
+      <w:r>
+        <w:rPr>
+          <w:rFonts w:cs="Times New Roman"/>
           <w:szCs w:val="24"/>
         </w:rPr>
         <w:br w:type="page"/>
@@ -2147,17 +3406,15 @@
     </w:p>
     <w:p>
       <w:pPr>
-        <w:spacing w:line="360" w:lineRule="auto"/>
-        <w:rPr>
-          <w:rFonts w:ascii="Times New Roman" w:hAnsi="Times New Roman" w:cs="Times New Roman"/>
-          <w:sz w:val="28"/>
-          <w:szCs w:val="24"/>
-        </w:rPr>
-      </w:pPr>
-    </w:p>
-    <w:p>
-      <w:pPr>
-        <w:pStyle w:val="Heading1"/>
+        <w:rPr>
+          <w:rFonts w:cs="Times New Roman"/>
+          <w:szCs w:val="24"/>
+        </w:rPr>
+      </w:pPr>
+    </w:p>
+    <w:p>
+      <w:pPr>
+        <w:pStyle w:val="1"/>
         <w:numPr>
           <w:ilvl w:val="0"/>
           <w:numId w:val="4"/>
@@ -2174,7 +3431,7 @@
     </w:p>
     <w:p>
       <w:pPr>
-        <w:pStyle w:val="Heading2"/>
+        <w:pStyle w:val="2"/>
         <w:numPr>
           <w:ilvl w:val="1"/>
           <w:numId w:val="8"/>
@@ -2186,7 +3443,7 @@
     </w:p>
     <w:p>
       <w:pPr>
-        <w:pStyle w:val="Heading3"/>
+        <w:pStyle w:val="3"/>
       </w:pPr>
       <w:r>
         <w:t>1.1.1 Сущность понятия видеоигра.</w:t>
@@ -2194,19 +3451,15 @@
     </w:p>
     <w:p>
       <w:pPr>
-        <w:spacing w:after="0" w:line="360" w:lineRule="auto"/>
-        <w:ind w:firstLine="709"/>
         <w:jc w:val="both"/>
         <w:rPr>
-          <w:rFonts w:ascii="Times New Roman" w:hAnsi="Times New Roman" w:cs="Times New Roman"/>
-          <w:sz w:val="28"/>
-          <w:szCs w:val="24"/>
-        </w:rPr>
-      </w:pPr>
-      <w:r>
-        <w:rPr>
-          <w:rFonts w:ascii="Times New Roman" w:hAnsi="Times New Roman" w:cs="Times New Roman"/>
-          <w:sz w:val="28"/>
+          <w:rFonts w:cs="Times New Roman"/>
+          <w:szCs w:val="24"/>
+        </w:rPr>
+      </w:pPr>
+      <w:r>
+        <w:rPr>
+          <w:rFonts w:cs="Times New Roman"/>
           <w:szCs w:val="24"/>
         </w:rPr>
         <w:t>Видеоигра — игра с использованием изображений, сгенерированных электронной аппаратурой. Другими словами, видеоигра является электронной игрой, которая базируется на взаимодействии человека и устройства посредством визуального интерфейса, например телевизора, монитора компьютера или телефона.</w:t>
@@ -2214,7 +3467,7 @@
     </w:p>
     <w:p>
       <w:pPr>
-        <w:pStyle w:val="Heading3"/>
+        <w:pStyle w:val="3"/>
       </w:pPr>
       <w:r>
         <w:t>1</w:t>
@@ -2231,19 +3484,15 @@
     </w:p>
     <w:p>
       <w:pPr>
-        <w:spacing w:after="0" w:line="360" w:lineRule="auto"/>
-        <w:ind w:firstLine="709"/>
         <w:jc w:val="both"/>
         <w:rPr>
-          <w:rFonts w:ascii="Times New Roman" w:hAnsi="Times New Roman" w:cs="Times New Roman"/>
-          <w:sz w:val="28"/>
-          <w:szCs w:val="24"/>
-        </w:rPr>
-      </w:pPr>
-      <w:r>
-        <w:rPr>
-          <w:rFonts w:ascii="Times New Roman" w:hAnsi="Times New Roman" w:cs="Times New Roman"/>
-          <w:sz w:val="28"/>
+          <w:rFonts w:cs="Times New Roman"/>
+          <w:szCs w:val="24"/>
+        </w:rPr>
+      </w:pPr>
+      <w:r>
+        <w:rPr>
+          <w:rFonts w:cs="Times New Roman"/>
           <w:szCs w:val="24"/>
         </w:rPr>
         <w:t>Сейчас разработано множество разнообразных компьютерных игр, а их создатели выпускают в свет все новые. Так как создание компьютерных игр относится к поддержке сферы развлечений, то их классификация не так проста, как может показаться на первый взгляд. Часто фирма-разработчик однозначно не может указать жанр новой игры, так как намеревается продать этот программный продукт большему количеству конечных пользователей, не сужая тематикой круг потенциальных покупателей.</w:t>
@@ -2251,19 +3500,15 @@
     </w:p>
     <w:p>
       <w:pPr>
-        <w:spacing w:after="0" w:line="360" w:lineRule="auto"/>
-        <w:ind w:firstLine="709"/>
         <w:jc w:val="both"/>
         <w:rPr>
-          <w:rFonts w:ascii="Times New Roman" w:hAnsi="Times New Roman" w:cs="Times New Roman"/>
-          <w:sz w:val="28"/>
-          <w:szCs w:val="24"/>
-        </w:rPr>
-      </w:pPr>
-      <w:r>
-        <w:rPr>
-          <w:rFonts w:ascii="Times New Roman" w:hAnsi="Times New Roman" w:cs="Times New Roman"/>
-          <w:sz w:val="28"/>
+          <w:rFonts w:cs="Times New Roman"/>
+          <w:szCs w:val="24"/>
+        </w:rPr>
+      </w:pPr>
+      <w:r>
+        <w:rPr>
+          <w:rFonts w:cs="Times New Roman"/>
           <w:szCs w:val="24"/>
         </w:rPr>
         <w:t>Обычно компьютерные игры делятся на несколько типов: квесты, экшн, ролевые игры (</w:t>
@@ -2271,8 +3516,7 @@
       <w:proofErr w:type="spellStart"/>
       <w:r>
         <w:rPr>
-          <w:rFonts w:ascii="Times New Roman" w:hAnsi="Times New Roman" w:cs="Times New Roman"/>
-          <w:sz w:val="28"/>
+          <w:rFonts w:cs="Times New Roman"/>
           <w:szCs w:val="24"/>
         </w:rPr>
         <w:t>рпг</w:t>
@@ -2280,8 +3524,7 @@
       <w:proofErr w:type="spellEnd"/>
       <w:r>
         <w:rPr>
-          <w:rFonts w:ascii="Times New Roman" w:hAnsi="Times New Roman" w:cs="Times New Roman"/>
-          <w:sz w:val="28"/>
+          <w:rFonts w:cs="Times New Roman"/>
           <w:szCs w:val="24"/>
         </w:rPr>
         <w:t>), стратегии, симуляторы, логические и азартные.</w:t>
@@ -2289,19 +3532,15 @@
     </w:p>
     <w:p>
       <w:pPr>
-        <w:spacing w:after="0" w:line="360" w:lineRule="auto"/>
-        <w:ind w:firstLine="709"/>
         <w:jc w:val="both"/>
         <w:rPr>
-          <w:rFonts w:ascii="Times New Roman" w:hAnsi="Times New Roman" w:cs="Times New Roman"/>
-          <w:sz w:val="28"/>
-          <w:szCs w:val="24"/>
-        </w:rPr>
-      </w:pPr>
-      <w:r>
-        <w:rPr>
-          <w:rFonts w:ascii="Times New Roman" w:hAnsi="Times New Roman" w:cs="Times New Roman"/>
-          <w:sz w:val="28"/>
+          <w:rFonts w:cs="Times New Roman"/>
+          <w:szCs w:val="24"/>
+        </w:rPr>
+      </w:pPr>
+      <w:r>
+        <w:rPr>
+          <w:rFonts w:cs="Times New Roman"/>
           <w:szCs w:val="24"/>
         </w:rPr>
         <w:t>Квесты – осуществляют путешествие одного или нескольких персонажей к поставленной цели путем преодоления разнообразных трудностей.</w:t>
@@ -2309,20 +3548,16 @@
     </w:p>
     <w:p>
       <w:pPr>
-        <w:spacing w:after="0" w:line="360" w:lineRule="auto"/>
-        <w:ind w:firstLine="709"/>
         <w:jc w:val="both"/>
         <w:rPr>
-          <w:rFonts w:ascii="Times New Roman" w:hAnsi="Times New Roman" w:cs="Times New Roman"/>
-          <w:sz w:val="28"/>
+          <w:rFonts w:cs="Times New Roman"/>
           <w:szCs w:val="24"/>
         </w:rPr>
       </w:pPr>
       <w:proofErr w:type="spellStart"/>
       <w:r>
         <w:rPr>
-          <w:rFonts w:ascii="Times New Roman" w:hAnsi="Times New Roman" w:cs="Times New Roman"/>
-          <w:sz w:val="28"/>
+          <w:rFonts w:cs="Times New Roman"/>
           <w:szCs w:val="24"/>
         </w:rPr>
         <w:t>Экшн</w:t>
@@ -2330,8 +3565,7 @@
       <w:proofErr w:type="spellEnd"/>
       <w:r>
         <w:rPr>
-          <w:rFonts w:ascii="Times New Roman" w:hAnsi="Times New Roman" w:cs="Times New Roman"/>
-          <w:sz w:val="28"/>
+          <w:rFonts w:cs="Times New Roman"/>
           <w:szCs w:val="24"/>
         </w:rPr>
         <w:t xml:space="preserve"> (</w:t>
@@ -2339,8 +3573,7 @@
       <w:proofErr w:type="spellStart"/>
       <w:r>
         <w:rPr>
-          <w:rFonts w:ascii="Times New Roman" w:hAnsi="Times New Roman" w:cs="Times New Roman"/>
-          <w:sz w:val="28"/>
+          <w:rFonts w:cs="Times New Roman"/>
           <w:szCs w:val="24"/>
         </w:rPr>
         <w:t>action</w:t>
@@ -2348,8 +3581,7 @@
       <w:proofErr w:type="spellEnd"/>
       <w:r>
         <w:rPr>
-          <w:rFonts w:ascii="Times New Roman" w:hAnsi="Times New Roman" w:cs="Times New Roman"/>
-          <w:sz w:val="28"/>
+          <w:rFonts w:cs="Times New Roman"/>
           <w:szCs w:val="24"/>
         </w:rPr>
         <w:t>) - игры от первого лица – популярные бродилки-стрелялки.</w:t>
@@ -2357,19 +3589,15 @@
     </w:p>
     <w:p>
       <w:pPr>
-        <w:spacing w:after="0" w:line="360" w:lineRule="auto"/>
-        <w:ind w:firstLine="709"/>
         <w:jc w:val="both"/>
         <w:rPr>
-          <w:rFonts w:ascii="Times New Roman" w:hAnsi="Times New Roman" w:cs="Times New Roman"/>
-          <w:sz w:val="28"/>
-          <w:szCs w:val="24"/>
-        </w:rPr>
-      </w:pPr>
-      <w:r>
-        <w:rPr>
-          <w:rFonts w:ascii="Times New Roman" w:hAnsi="Times New Roman" w:cs="Times New Roman"/>
-          <w:sz w:val="28"/>
+          <w:rFonts w:cs="Times New Roman"/>
+          <w:szCs w:val="24"/>
+        </w:rPr>
+      </w:pPr>
+      <w:r>
+        <w:rPr>
+          <w:rFonts w:cs="Times New Roman"/>
           <w:szCs w:val="24"/>
         </w:rPr>
         <w:t>Ролевые игры или РПГ – игрок исполняет роль определенного персонажа и выполняет поставленные перед ним задачи.</w:t>
@@ -2377,19 +3605,15 @@
     </w:p>
     <w:p>
       <w:pPr>
-        <w:spacing w:after="0" w:line="360" w:lineRule="auto"/>
-        <w:ind w:firstLine="709"/>
         <w:jc w:val="both"/>
         <w:rPr>
-          <w:rFonts w:ascii="Times New Roman" w:hAnsi="Times New Roman" w:cs="Times New Roman"/>
-          <w:sz w:val="28"/>
-          <w:szCs w:val="24"/>
-        </w:rPr>
-      </w:pPr>
-      <w:r>
-        <w:rPr>
-          <w:rFonts w:ascii="Times New Roman" w:hAnsi="Times New Roman" w:cs="Times New Roman"/>
-          <w:sz w:val="28"/>
+          <w:rFonts w:cs="Times New Roman"/>
+          <w:szCs w:val="24"/>
+        </w:rPr>
+      </w:pPr>
+      <w:r>
+        <w:rPr>
+          <w:rFonts w:cs="Times New Roman"/>
           <w:szCs w:val="24"/>
         </w:rPr>
         <w:t>Стратегии и логические игры подражают деятельности управленца.</w:t>
@@ -2397,19 +3621,15 @@
     </w:p>
     <w:p>
       <w:pPr>
-        <w:spacing w:after="0" w:line="360" w:lineRule="auto"/>
-        <w:ind w:firstLine="709"/>
         <w:jc w:val="both"/>
         <w:rPr>
-          <w:rFonts w:ascii="Times New Roman" w:hAnsi="Times New Roman" w:cs="Times New Roman"/>
-          <w:sz w:val="28"/>
-          <w:szCs w:val="24"/>
-        </w:rPr>
-      </w:pPr>
-      <w:r>
-        <w:rPr>
-          <w:rFonts w:ascii="Times New Roman" w:hAnsi="Times New Roman" w:cs="Times New Roman"/>
-          <w:sz w:val="28"/>
+          <w:rFonts w:cs="Times New Roman"/>
+          <w:szCs w:val="24"/>
+        </w:rPr>
+      </w:pPr>
+      <w:r>
+        <w:rPr>
+          <w:rFonts w:cs="Times New Roman"/>
           <w:szCs w:val="24"/>
         </w:rPr>
         <w:t>Симуляторы имитируют управление автомобилем, космическим кораблем, самолетом и т.п.</w:t>
@@ -2417,19 +3637,15 @@
     </w:p>
     <w:p>
       <w:pPr>
-        <w:spacing w:after="0" w:line="360" w:lineRule="auto"/>
-        <w:ind w:firstLine="709"/>
         <w:jc w:val="both"/>
         <w:rPr>
-          <w:rFonts w:ascii="Times New Roman" w:hAnsi="Times New Roman" w:cs="Times New Roman"/>
-          <w:sz w:val="28"/>
-          <w:szCs w:val="24"/>
-        </w:rPr>
-      </w:pPr>
-      <w:r>
-        <w:rPr>
-          <w:rFonts w:ascii="Times New Roman" w:hAnsi="Times New Roman" w:cs="Times New Roman"/>
-          <w:sz w:val="28"/>
+          <w:rFonts w:cs="Times New Roman"/>
+          <w:szCs w:val="24"/>
+        </w:rPr>
+      </w:pPr>
+      <w:r>
+        <w:rPr>
+          <w:rFonts w:cs="Times New Roman"/>
           <w:szCs w:val="24"/>
         </w:rPr>
         <w:t>Азартные и логические хорошо развивают мыслительную деятельность.</w:t>
@@ -2437,19 +3653,15 @@
     </w:p>
     <w:p>
       <w:pPr>
-        <w:spacing w:after="0" w:line="360" w:lineRule="auto"/>
-        <w:ind w:firstLine="709"/>
         <w:jc w:val="both"/>
         <w:rPr>
-          <w:rFonts w:ascii="Times New Roman" w:hAnsi="Times New Roman" w:cs="Times New Roman"/>
-          <w:sz w:val="28"/>
-          <w:szCs w:val="24"/>
-        </w:rPr>
-      </w:pPr>
-      <w:r>
-        <w:rPr>
-          <w:rFonts w:ascii="Times New Roman" w:hAnsi="Times New Roman" w:cs="Times New Roman"/>
-          <w:sz w:val="28"/>
+          <w:rFonts w:cs="Times New Roman"/>
+          <w:szCs w:val="24"/>
+        </w:rPr>
+      </w:pPr>
+      <w:r>
+        <w:rPr>
+          <w:rFonts w:cs="Times New Roman"/>
           <w:szCs w:val="24"/>
         </w:rPr>
         <w:t>Развивающие игры обучают игрока чему-то.</w:t>
@@ -2457,19 +3669,15 @@
     </w:p>
     <w:p>
       <w:pPr>
-        <w:spacing w:after="0" w:line="360" w:lineRule="auto"/>
-        <w:ind w:firstLine="709"/>
         <w:jc w:val="both"/>
         <w:rPr>
-          <w:rFonts w:ascii="Times New Roman" w:hAnsi="Times New Roman" w:cs="Times New Roman"/>
-          <w:sz w:val="28"/>
-          <w:szCs w:val="24"/>
-        </w:rPr>
-      </w:pPr>
-      <w:r>
-        <w:rPr>
-          <w:rFonts w:ascii="Times New Roman" w:hAnsi="Times New Roman" w:cs="Times New Roman"/>
-          <w:sz w:val="28"/>
+          <w:rFonts w:cs="Times New Roman"/>
+          <w:szCs w:val="24"/>
+        </w:rPr>
+      </w:pPr>
+      <w:r>
+        <w:rPr>
+          <w:rFonts w:cs="Times New Roman"/>
           <w:szCs w:val="24"/>
         </w:rPr>
         <w:lastRenderedPageBreak/>
@@ -2477,8 +3685,7 @@
       </w:r>
       <w:r>
         <w:rPr>
-          <w:rFonts w:ascii="Times New Roman" w:hAnsi="Times New Roman" w:cs="Times New Roman"/>
-          <w:sz w:val="28"/>
+          <w:rFonts w:cs="Times New Roman"/>
           <w:szCs w:val="24"/>
         </w:rPr>
         <w:t xml:space="preserve"> есть персонаж или нет. </w:t>
@@ -2486,19 +3693,15 @@
     </w:p>
     <w:p>
       <w:pPr>
-        <w:spacing w:after="0" w:line="360" w:lineRule="auto"/>
-        <w:ind w:firstLine="709"/>
         <w:jc w:val="both"/>
         <w:rPr>
-          <w:rFonts w:ascii="Times New Roman" w:hAnsi="Times New Roman" w:cs="Times New Roman"/>
-          <w:sz w:val="28"/>
-          <w:szCs w:val="24"/>
-        </w:rPr>
-      </w:pPr>
-      <w:r>
-        <w:rPr>
-          <w:rFonts w:ascii="Times New Roman" w:hAnsi="Times New Roman" w:cs="Times New Roman"/>
-          <w:sz w:val="28"/>
+          <w:rFonts w:cs="Times New Roman"/>
+          <w:szCs w:val="24"/>
+        </w:rPr>
+      </w:pPr>
+      <w:r>
+        <w:rPr>
+          <w:rFonts w:cs="Times New Roman"/>
           <w:szCs w:val="24"/>
         </w:rPr>
         <w:t>Существующие платные и бесплатные игры, в которых есть персонаж, разнообразны: это экшн, РПГ, некоторые виды стратегий, квесты и т.д.</w:t>
@@ -2506,19 +3709,15 @@
     </w:p>
     <w:p>
       <w:pPr>
-        <w:spacing w:after="0" w:line="360" w:lineRule="auto"/>
-        <w:ind w:firstLine="709"/>
         <w:jc w:val="both"/>
         <w:rPr>
-          <w:rFonts w:ascii="Times New Roman" w:hAnsi="Times New Roman" w:cs="Times New Roman"/>
-          <w:sz w:val="28"/>
-          <w:szCs w:val="24"/>
-        </w:rPr>
-      </w:pPr>
-      <w:r>
-        <w:rPr>
-          <w:rFonts w:ascii="Times New Roman" w:hAnsi="Times New Roman" w:cs="Times New Roman"/>
-          <w:sz w:val="28"/>
+          <w:rFonts w:cs="Times New Roman"/>
+          <w:szCs w:val="24"/>
+        </w:rPr>
+      </w:pPr>
+      <w:r>
+        <w:rPr>
+          <w:rFonts w:cs="Times New Roman"/>
           <w:szCs w:val="24"/>
         </w:rPr>
         <w:t>Игры без персонажа – логические, симуляторы. Они не имеют сюжета, не вызывают сильного привыкания и не влияют на психику. Часто предлагают интеллектуальные задания, что хорошо развивает мышление.</w:t>
@@ -2526,19 +3725,15 @@
     </w:p>
     <w:p>
       <w:pPr>
-        <w:spacing w:after="0" w:line="360" w:lineRule="auto"/>
-        <w:ind w:firstLine="709"/>
         <w:jc w:val="both"/>
         <w:rPr>
-          <w:rFonts w:ascii="Times New Roman" w:hAnsi="Times New Roman" w:cs="Times New Roman"/>
-          <w:sz w:val="28"/>
-          <w:szCs w:val="24"/>
-        </w:rPr>
-      </w:pPr>
-      <w:r>
-        <w:rPr>
-          <w:rFonts w:ascii="Times New Roman" w:hAnsi="Times New Roman" w:cs="Times New Roman"/>
-          <w:sz w:val="28"/>
+          <w:rFonts w:cs="Times New Roman"/>
+          <w:szCs w:val="24"/>
+        </w:rPr>
+      </w:pPr>
+      <w:r>
+        <w:rPr>
+          <w:rFonts w:cs="Times New Roman"/>
           <w:szCs w:val="24"/>
         </w:rPr>
         <w:t>Стратегии - игры с отсутствием персонажа, где процессом игры управляет человек от своего лица. Отличительной особенностью стратегии является особая система внутриигровых факторов. Сначала игрок принимает определенные решения и наблюдает за их последствиями, а затем выстраивает логику последующих действий.</w:t>
@@ -2546,19 +3741,15 @@
     </w:p>
     <w:p>
       <w:pPr>
-        <w:spacing w:after="0" w:line="360" w:lineRule="auto"/>
-        <w:ind w:firstLine="709"/>
         <w:jc w:val="both"/>
         <w:rPr>
-          <w:rFonts w:ascii="Times New Roman" w:hAnsi="Times New Roman" w:cs="Times New Roman"/>
-          <w:sz w:val="28"/>
-          <w:szCs w:val="24"/>
-        </w:rPr>
-      </w:pPr>
-      <w:r>
-        <w:rPr>
-          <w:rFonts w:ascii="Times New Roman" w:hAnsi="Times New Roman" w:cs="Times New Roman"/>
-          <w:sz w:val="28"/>
+          <w:rFonts w:cs="Times New Roman"/>
+          <w:szCs w:val="24"/>
+        </w:rPr>
+      </w:pPr>
+      <w:r>
+        <w:rPr>
+          <w:rFonts w:cs="Times New Roman"/>
           <w:szCs w:val="24"/>
         </w:rPr>
         <w:t>Самые известные игры, в которых есть право выбора – это РПГ, иногда экшн и квесты. Игрок самостоятельно выбирает персонаж, одевает его, наделяет способностями. В игре предусмотрена свобода действий, которая влияет на процесс и результат игры. Данный тип игры вызывает стойкое привыкание, игрок отождествляет себя с персонажем, развивает его по своему образу и подобию. Игровой процесс воспринимается как реальность. Многим РПГ - игры напоминают фантастические книги с возможностью управления главным героем, что представляет особый интерес для читающих игроманов. Разумное увлечение подобными играми похоже на пристрастие к чтению книг, оно не вредно, наоборот, развивает фантазию, увлекает познанием истории, отражает реальность.</w:t>
@@ -2566,19 +3757,15 @@
     </w:p>
     <w:p>
       <w:pPr>
-        <w:spacing w:after="0" w:line="360" w:lineRule="auto"/>
-        <w:ind w:firstLine="709"/>
         <w:jc w:val="both"/>
         <w:rPr>
-          <w:rFonts w:ascii="Times New Roman" w:hAnsi="Times New Roman" w:cs="Times New Roman"/>
-          <w:sz w:val="28"/>
-          <w:szCs w:val="24"/>
-        </w:rPr>
-      </w:pPr>
-      <w:r>
-        <w:rPr>
-          <w:rFonts w:ascii="Times New Roman" w:hAnsi="Times New Roman" w:cs="Times New Roman"/>
-          <w:sz w:val="28"/>
+          <w:rFonts w:cs="Times New Roman"/>
+          <w:szCs w:val="24"/>
+        </w:rPr>
+      </w:pPr>
+      <w:r>
+        <w:rPr>
+          <w:rFonts w:cs="Times New Roman"/>
           <w:szCs w:val="24"/>
         </w:rPr>
         <w:t>Игры с отсутствием выбора имеют линейный сюжет (экшн). Игрок отождествляет себя с готовым персонажем, уже наделенным характеристиками. Разветвления сюжета игры зависят не от выбора игрока, а от успеха или случайности. В некоторые экшн можно играть командой. Такие игры разряжают человека эмоционально, а успешное прохождение часто зависит от быстрой реакции игрока.</w:t>
@@ -2586,19 +3773,16 @@
     </w:p>
     <w:p>
       <w:pPr>
-        <w:spacing w:after="0" w:line="360" w:lineRule="auto"/>
-        <w:ind w:firstLine="709"/>
         <w:jc w:val="both"/>
         <w:rPr>
-          <w:rFonts w:ascii="Times New Roman" w:hAnsi="Times New Roman" w:cs="Times New Roman"/>
-          <w:sz w:val="28"/>
-          <w:szCs w:val="24"/>
-        </w:rPr>
-      </w:pPr>
-    </w:p>
-    <w:p>
-      <w:pPr>
-        <w:pStyle w:val="Heading2"/>
+          <w:rFonts w:cs="Times New Roman"/>
+          <w:szCs w:val="24"/>
+        </w:rPr>
+      </w:pPr>
+    </w:p>
+    <w:p>
+      <w:pPr>
+        <w:pStyle w:val="2"/>
         <w:numPr>
           <w:ilvl w:val="1"/>
           <w:numId w:val="8"/>
@@ -2629,7 +3813,7 @@
     </w:p>
     <w:p>
       <w:pPr>
-        <w:pStyle w:val="Heading3"/>
+        <w:pStyle w:val="3"/>
         <w:rPr>
           <w:rFonts w:cs="Times New Roman"/>
         </w:rPr>
@@ -2646,50 +3830,40 @@
     </w:p>
     <w:p>
       <w:pPr>
-        <w:spacing w:after="0" w:line="360" w:lineRule="auto"/>
-        <w:ind w:firstLine="709"/>
         <w:jc w:val="both"/>
         <w:rPr>
-          <w:rFonts w:ascii="Times New Roman" w:hAnsi="Times New Roman" w:cs="Times New Roman"/>
-          <w:sz w:val="28"/>
-        </w:rPr>
-      </w:pPr>
-      <w:r>
-        <w:rPr>
-          <w:rFonts w:ascii="Times New Roman" w:hAnsi="Times New Roman" w:cs="Times New Roman"/>
-          <w:sz w:val="28"/>
+          <w:rFonts w:cs="Times New Roman"/>
+        </w:rPr>
+      </w:pPr>
+      <w:r>
+        <w:rPr>
+          <w:rFonts w:cs="Times New Roman"/>
         </w:rPr>
         <w:t>Lingualeo — образовательная платформа для изучения и практики иностранного языка, построенная на игровой механике. Первоначально русскоязычный сервис локализован для турецкого</w:t>
       </w:r>
       <w:r>
         <w:rPr>
-          <w:rFonts w:ascii="Times New Roman" w:hAnsi="Times New Roman" w:cs="Times New Roman"/>
-          <w:sz w:val="28"/>
+          <w:rFonts w:cs="Times New Roman"/>
         </w:rPr>
         <w:t xml:space="preserve"> </w:t>
       </w:r>
       <w:r>
         <w:rPr>
-          <w:rFonts w:ascii="Times New Roman" w:hAnsi="Times New Roman" w:cs="Times New Roman"/>
-          <w:sz w:val="28"/>
+          <w:rFonts w:cs="Times New Roman"/>
         </w:rPr>
         <w:t>и бразильского рынка, позже для испаноязычного рынка ЛА и Испании. На декабрь 2015 года у Lingualeo было более 13 миллионов зарегистрированных пользователей, из них 9 миллионов в странах СНГ. К январю 2018 года общее число пользователей выросло до 17,5 миллионов.</w:t>
       </w:r>
     </w:p>
     <w:p>
       <w:pPr>
-        <w:spacing w:after="0" w:line="360" w:lineRule="auto"/>
-        <w:ind w:firstLine="709"/>
         <w:jc w:val="both"/>
         <w:rPr>
-          <w:rFonts w:ascii="Times New Roman" w:hAnsi="Times New Roman" w:cs="Times New Roman"/>
-          <w:sz w:val="28"/>
-        </w:rPr>
-      </w:pPr>
-      <w:r>
-        <w:rPr>
-          <w:rFonts w:ascii="Times New Roman" w:hAnsi="Times New Roman" w:cs="Times New Roman"/>
-          <w:sz w:val="28"/>
+          <w:rFonts w:cs="Times New Roman"/>
+        </w:rPr>
+      </w:pPr>
+      <w:r>
+        <w:rPr>
+          <w:rFonts w:cs="Times New Roman"/>
         </w:rPr>
         <w:t>Сервис доступен через приложения для iOS, Android и Windows Phone, как веб-приложение и расширение для браузера Google Chrome.</w:t>
       </w:r>
@@ -2698,15 +3872,13 @@
       <w:pPr>
         <w:jc w:val="both"/>
         <w:rPr>
-          <w:rFonts w:ascii="Times New Roman" w:hAnsi="Times New Roman" w:cs="Times New Roman"/>
-          <w:sz w:val="28"/>
-          <w:szCs w:val="24"/>
-        </w:rPr>
-      </w:pPr>
-      <w:r>
-        <w:rPr>
-          <w:rFonts w:ascii="Times New Roman" w:hAnsi="Times New Roman" w:cs="Times New Roman"/>
-          <w:sz w:val="28"/>
+          <w:rFonts w:cs="Times New Roman"/>
+          <w:szCs w:val="24"/>
+        </w:rPr>
+      </w:pPr>
+      <w:r>
+        <w:rPr>
+          <w:rFonts w:cs="Times New Roman"/>
           <w:szCs w:val="24"/>
         </w:rPr>
         <w:br w:type="page"/>
@@ -2714,19 +3886,15 @@
     </w:p>
     <w:p>
       <w:pPr>
-        <w:spacing w:after="0" w:line="360" w:lineRule="auto"/>
-        <w:ind w:firstLine="709"/>
         <w:jc w:val="both"/>
         <w:rPr>
-          <w:rFonts w:ascii="Times New Roman" w:hAnsi="Times New Roman" w:cs="Times New Roman"/>
-          <w:sz w:val="28"/>
-          <w:szCs w:val="24"/>
-        </w:rPr>
-      </w:pPr>
-      <w:r>
-        <w:rPr>
-          <w:rFonts w:ascii="Times New Roman" w:hAnsi="Times New Roman" w:cs="Times New Roman"/>
-          <w:sz w:val="28"/>
+          <w:rFonts w:cs="Times New Roman"/>
+          <w:szCs w:val="24"/>
+        </w:rPr>
+      </w:pPr>
+      <w:r>
+        <w:rPr>
+          <w:rFonts w:cs="Times New Roman"/>
           <w:szCs w:val="24"/>
         </w:rPr>
         <w:lastRenderedPageBreak/>
@@ -2734,8 +3902,7 @@
       </w:r>
       <w:r>
         <w:rPr>
-          <w:rFonts w:ascii="Times New Roman" w:hAnsi="Times New Roman" w:cs="Times New Roman"/>
-          <w:sz w:val="28"/>
+          <w:rFonts w:cs="Times New Roman"/>
           <w:szCs w:val="24"/>
           <w:lang w:val="en-US"/>
         </w:rPr>
@@ -2743,16 +3910,14 @@
       </w:r>
       <w:r>
         <w:rPr>
-          <w:rFonts w:ascii="Times New Roman" w:hAnsi="Times New Roman" w:cs="Times New Roman"/>
-          <w:sz w:val="28"/>
+          <w:rFonts w:cs="Times New Roman"/>
           <w:szCs w:val="24"/>
         </w:rPr>
         <w:t xml:space="preserve"> </w:t>
       </w:r>
       <w:r>
         <w:rPr>
-          <w:rFonts w:ascii="Times New Roman" w:hAnsi="Times New Roman" w:cs="Times New Roman"/>
-          <w:sz w:val="28"/>
+          <w:rFonts w:cs="Times New Roman"/>
           <w:szCs w:val="24"/>
         </w:rPr>
         <w:t xml:space="preserve">сфере. </w:t>
@@ -2760,19 +3925,15 @@
     </w:p>
     <w:p>
       <w:pPr>
-        <w:spacing w:after="0" w:line="360" w:lineRule="auto"/>
-        <w:ind w:firstLine="709"/>
         <w:jc w:val="both"/>
         <w:rPr>
-          <w:rFonts w:ascii="Times New Roman" w:hAnsi="Times New Roman" w:cs="Times New Roman"/>
-          <w:sz w:val="28"/>
-          <w:szCs w:val="24"/>
-        </w:rPr>
-      </w:pPr>
-      <w:r>
-        <w:rPr>
-          <w:rFonts w:ascii="Times New Roman" w:hAnsi="Times New Roman" w:cs="Times New Roman"/>
-          <w:sz w:val="28"/>
+          <w:rFonts w:cs="Times New Roman"/>
+          <w:szCs w:val="24"/>
+        </w:rPr>
+      </w:pPr>
+      <w:r>
+        <w:rPr>
+          <w:rFonts w:cs="Times New Roman"/>
           <w:szCs w:val="24"/>
         </w:rPr>
         <w:t>Цель курсового проекта спроектировать провести проектирование и разработать дизайн подсистемы.</w:t>
@@ -2780,35 +3941,29 @@
     </w:p>
     <w:p>
       <w:pPr>
-        <w:spacing w:after="0" w:line="360" w:lineRule="auto"/>
-        <w:ind w:firstLine="709"/>
         <w:jc w:val="both"/>
         <w:rPr>
-          <w:rFonts w:ascii="Times New Roman" w:hAnsi="Times New Roman" w:cs="Times New Roman"/>
-          <w:sz w:val="28"/>
-          <w:szCs w:val="24"/>
-        </w:rPr>
-      </w:pPr>
-      <w:r>
-        <w:rPr>
-          <w:rFonts w:ascii="Times New Roman" w:hAnsi="Times New Roman" w:cs="Times New Roman"/>
-          <w:sz w:val="28"/>
+          <w:rFonts w:cs="Times New Roman"/>
+          <w:szCs w:val="24"/>
+        </w:rPr>
+      </w:pPr>
+      <w:r>
+        <w:rPr>
+          <w:rFonts w:cs="Times New Roman"/>
           <w:szCs w:val="24"/>
         </w:rPr>
         <w:t xml:space="preserve">В заключении пишется </w:t>
       </w:r>
       <w:r>
         <w:rPr>
-          <w:rFonts w:ascii="Times New Roman" w:hAnsi="Times New Roman" w:cs="Times New Roman"/>
-          <w:sz w:val="28"/>
+          <w:rFonts w:cs="Times New Roman"/>
           <w:szCs w:val="24"/>
         </w:rPr>
         <w:t>какую роль,</w:t>
       </w:r>
       <w:r>
         <w:rPr>
-          <w:rFonts w:ascii="Times New Roman" w:hAnsi="Times New Roman" w:cs="Times New Roman"/>
-          <w:sz w:val="28"/>
+          <w:rFonts w:cs="Times New Roman"/>
           <w:szCs w:val="24"/>
         </w:rPr>
         <w:t xml:space="preserve"> и разработка дизайна играют в разработки информационной системе.</w:t>
@@ -2817,15 +3972,13 @@
     <w:p>
       <w:pPr>
         <w:rPr>
-          <w:rFonts w:ascii="Times New Roman" w:hAnsi="Times New Roman" w:cs="Times New Roman"/>
-          <w:sz w:val="28"/>
-          <w:szCs w:val="24"/>
-        </w:rPr>
-      </w:pPr>
-      <w:r>
-        <w:rPr>
-          <w:rFonts w:ascii="Times New Roman" w:hAnsi="Times New Roman" w:cs="Times New Roman"/>
-          <w:sz w:val="28"/>
+          <w:rFonts w:cs="Times New Roman"/>
+          <w:szCs w:val="24"/>
+        </w:rPr>
+      </w:pPr>
+      <w:r>
+        <w:rPr>
+          <w:rFonts w:cs="Times New Roman"/>
           <w:szCs w:val="24"/>
         </w:rPr>
         <w:br w:type="page"/>
@@ -2837,23 +3990,21 @@
         <w:suppressAutoHyphens/>
         <w:jc w:val="center"/>
         <w:rPr>
-          <w:rFonts w:ascii="Times New Roman" w:hAnsi="Times New Roman" w:cs="Times New Roman"/>
+          <w:rFonts w:cs="Times New Roman"/>
           <w:b/>
           <w:bCs/>
           <w:snapToGrid w:val="0"/>
           <w:kern w:val="32"/>
-          <w:sz w:val="28"/>
           <w:lang w:eastAsia="ru-RU"/>
         </w:rPr>
       </w:pPr>
       <w:r>
         <w:rPr>
-          <w:rFonts w:ascii="Times New Roman" w:hAnsi="Times New Roman" w:cs="Times New Roman"/>
+          <w:rFonts w:cs="Times New Roman"/>
           <w:b/>
           <w:bCs/>
           <w:snapToGrid w:val="0"/>
           <w:kern w:val="32"/>
-          <w:sz w:val="28"/>
           <w:lang w:eastAsia="ru-RU"/>
         </w:rPr>
         <w:lastRenderedPageBreak/>
@@ -2862,7 +4013,7 @@
     </w:p>
     <w:p>
       <w:pPr>
-        <w:pStyle w:val="ListParagraph"/>
+        <w:pStyle w:val="a3"/>
         <w:numPr>
           <w:ilvl w:val="0"/>
           <w:numId w:val="6"/>
@@ -2870,21 +4021,19 @@
         <w:spacing w:after="200" w:line="276" w:lineRule="auto"/>
         <w:jc w:val="both"/>
         <w:rPr>
-          <w:rFonts w:ascii="Times New Roman" w:hAnsi="Times New Roman" w:cs="Times New Roman"/>
-          <w:sz w:val="28"/>
-        </w:rPr>
-      </w:pPr>
-      <w:r>
-        <w:rPr>
-          <w:rFonts w:ascii="Times New Roman" w:hAnsi="Times New Roman" w:cs="Times New Roman"/>
-          <w:sz w:val="28"/>
+          <w:rFonts w:cs="Times New Roman"/>
+        </w:rPr>
+      </w:pPr>
+      <w:r>
+        <w:rPr>
+          <w:rFonts w:cs="Times New Roman"/>
         </w:rPr>
         <w:t>ISO/IEC 12207:1995. (ГОСТ Р – 1999). ИТ. Процессы жизненного цикла программных средств.</w:t>
       </w:r>
     </w:p>
     <w:p>
       <w:pPr>
-        <w:pStyle w:val="ListParagraph"/>
+        <w:pStyle w:val="a3"/>
         <w:numPr>
           <w:ilvl w:val="0"/>
           <w:numId w:val="6"/>
@@ -2892,21 +4041,18 @@
         <w:spacing w:after="200" w:line="276" w:lineRule="auto"/>
         <w:jc w:val="both"/>
         <w:rPr>
-          <w:rFonts w:ascii="Times New Roman" w:hAnsi="Times New Roman" w:cs="Times New Roman"/>
-          <w:sz w:val="28"/>
-        </w:rPr>
-      </w:pPr>
-      <w:r>
-        <w:rPr>
-          <w:rFonts w:ascii="Times New Roman" w:hAnsi="Times New Roman" w:cs="Times New Roman"/>
-          <w:sz w:val="28"/>
+          <w:rFonts w:cs="Times New Roman"/>
+        </w:rPr>
+      </w:pPr>
+      <w:r>
+        <w:rPr>
+          <w:rFonts w:cs="Times New Roman"/>
         </w:rPr>
         <w:t>ГОСТ Р 2.105-2019 Единая система конструкторской документации (ЕСКД). Общие требования к текстовым документам</w:t>
       </w:r>
       <w:r>
         <w:rPr>
-          <w:rFonts w:ascii="Times New Roman" w:hAnsi="Times New Roman" w:cs="Times New Roman"/>
-          <w:sz w:val="28"/>
+          <w:rFonts w:cs="Times New Roman"/>
           <w:lang w:val="en-US"/>
         </w:rPr>
         <w:t>.</w:t>
@@ -2914,7 +4060,7 @@
     </w:p>
     <w:p>
       <w:pPr>
-        <w:pStyle w:val="ListParagraph"/>
+        <w:pStyle w:val="a3"/>
         <w:numPr>
           <w:ilvl w:val="0"/>
           <w:numId w:val="6"/>
@@ -2922,177 +4068,159 @@
         <w:spacing w:after="200" w:line="276" w:lineRule="auto"/>
         <w:jc w:val="both"/>
         <w:rPr>
-          <w:rFonts w:ascii="Times New Roman" w:hAnsi="Times New Roman" w:cs="Times New Roman"/>
-          <w:sz w:val="28"/>
-        </w:rPr>
-      </w:pPr>
-      <w:r>
-        <w:rPr>
-          <w:rFonts w:ascii="Times New Roman" w:hAnsi="Times New Roman" w:cs="Times New Roman"/>
-          <w:sz w:val="28"/>
+          <w:rFonts w:cs="Times New Roman"/>
+        </w:rPr>
+      </w:pPr>
+      <w:r>
+        <w:rPr>
+          <w:rFonts w:cs="Times New Roman"/>
         </w:rPr>
         <w:t xml:space="preserve">ИНТУИТ. Национальный открытый университет. Проектирование ИС. [Электронный ресурс] / http://www.intuit.ru/ - Электронные данные. – Режим доступа: http://www.intuit.ru/. Свободный. – Заглавие с экрана. – Яз. рус., </w:t>
       </w:r>
       <w:proofErr w:type="spellStart"/>
       <w:r>
         <w:rPr>
-          <w:rFonts w:ascii="Times New Roman" w:hAnsi="Times New Roman" w:cs="Times New Roman"/>
-          <w:sz w:val="28"/>
+          <w:rFonts w:cs="Times New Roman"/>
         </w:rPr>
         <w:t>анг</w:t>
       </w:r>
       <w:proofErr w:type="spellEnd"/>
       <w:r>
         <w:rPr>
-          <w:rFonts w:ascii="Times New Roman" w:hAnsi="Times New Roman" w:cs="Times New Roman"/>
-          <w:sz w:val="28"/>
+          <w:rFonts w:cs="Times New Roman"/>
         </w:rPr>
         <w:t>.</w:t>
       </w:r>
     </w:p>
     <w:p>
       <w:pPr>
-        <w:pStyle w:val="ListParagraph"/>
+        <w:pStyle w:val="a3"/>
         <w:numPr>
           <w:ilvl w:val="0"/>
           <w:numId w:val="6"/>
         </w:numPr>
         <w:spacing w:after="200" w:line="276" w:lineRule="auto"/>
         <w:rPr>
-          <w:rFonts w:ascii="Times New Roman" w:hAnsi="Times New Roman" w:cs="Times New Roman"/>
-          <w:sz w:val="28"/>
-        </w:rPr>
-      </w:pPr>
-      <w:r>
-        <w:rPr>
-          <w:rFonts w:ascii="Times New Roman" w:hAnsi="Times New Roman" w:cs="Times New Roman"/>
-          <w:sz w:val="28"/>
+          <w:rFonts w:cs="Times New Roman"/>
+        </w:rPr>
+      </w:pPr>
+      <w:r>
+        <w:rPr>
+          <w:rFonts w:cs="Times New Roman"/>
         </w:rPr>
         <w:t>ISO 9126:1991. (ГОСТ – 1993). ИТ. Оценка программного продукта. Характеристики качества и руководство по их применению.</w:t>
       </w:r>
     </w:p>
     <w:p>
       <w:pPr>
-        <w:pStyle w:val="ListParagraph"/>
+        <w:pStyle w:val="a3"/>
         <w:numPr>
           <w:ilvl w:val="0"/>
           <w:numId w:val="6"/>
         </w:numPr>
         <w:spacing w:after="200" w:line="276" w:lineRule="auto"/>
         <w:rPr>
-          <w:rFonts w:ascii="Times New Roman" w:hAnsi="Times New Roman" w:cs="Times New Roman"/>
-          <w:sz w:val="28"/>
-        </w:rPr>
-      </w:pPr>
-      <w:r>
-        <w:rPr>
-          <w:rFonts w:ascii="Times New Roman" w:hAnsi="Times New Roman" w:cs="Times New Roman"/>
-          <w:sz w:val="28"/>
+          <w:rFonts w:cs="Times New Roman"/>
+        </w:rPr>
+      </w:pPr>
+      <w:r>
+        <w:rPr>
+          <w:rFonts w:cs="Times New Roman"/>
         </w:rPr>
         <w:t>ISO/IEC 14764: 1999. (ГОСТ Р – 2002). ИТ. Сопровождение программных средств.</w:t>
       </w:r>
     </w:p>
     <w:p>
       <w:pPr>
-        <w:pStyle w:val="ListParagraph"/>
+        <w:pStyle w:val="a3"/>
         <w:numPr>
           <w:ilvl w:val="0"/>
           <w:numId w:val="6"/>
         </w:numPr>
         <w:spacing w:after="200" w:line="276" w:lineRule="auto"/>
         <w:rPr>
-          <w:rFonts w:ascii="Times New Roman" w:hAnsi="Times New Roman" w:cs="Times New Roman"/>
-          <w:sz w:val="28"/>
-        </w:rPr>
-      </w:pPr>
-      <w:r>
-        <w:rPr>
-          <w:rFonts w:ascii="Times New Roman" w:hAnsi="Times New Roman" w:cs="Times New Roman"/>
-          <w:sz w:val="28"/>
+          <w:rFonts w:cs="Times New Roman"/>
+        </w:rPr>
+      </w:pPr>
+      <w:r>
+        <w:rPr>
+          <w:rFonts w:cs="Times New Roman"/>
         </w:rPr>
         <w:t>ISO/IEC 15910:1999. (ГОСТ Р – 2002) ИТ. Пользовательская документация программных средств.</w:t>
       </w:r>
     </w:p>
     <w:p>
       <w:pPr>
-        <w:pStyle w:val="ListParagraph"/>
+        <w:pStyle w:val="a3"/>
         <w:numPr>
           <w:ilvl w:val="0"/>
           <w:numId w:val="6"/>
         </w:numPr>
         <w:spacing w:after="200" w:line="276" w:lineRule="auto"/>
         <w:rPr>
-          <w:rFonts w:ascii="Times New Roman" w:hAnsi="Times New Roman" w:cs="Times New Roman"/>
-          <w:sz w:val="28"/>
-        </w:rPr>
-      </w:pPr>
-      <w:r>
-        <w:rPr>
-          <w:rFonts w:ascii="Times New Roman" w:hAnsi="Times New Roman" w:cs="Times New Roman"/>
-          <w:sz w:val="28"/>
+          <w:rFonts w:cs="Times New Roman"/>
+        </w:rPr>
+      </w:pPr>
+      <w:r>
+        <w:rPr>
+          <w:rFonts w:cs="Times New Roman"/>
         </w:rPr>
         <w:t>ГОСТ 34.602-89. ИТ. Техническое задание на создание автоматизированных систем</w:t>
       </w:r>
     </w:p>
     <w:p>
       <w:pPr>
-        <w:pStyle w:val="ListParagraph"/>
+        <w:pStyle w:val="a3"/>
         <w:numPr>
           <w:ilvl w:val="0"/>
           <w:numId w:val="6"/>
         </w:numPr>
         <w:spacing w:after="200" w:line="276" w:lineRule="auto"/>
         <w:rPr>
-          <w:rFonts w:ascii="Times New Roman" w:hAnsi="Times New Roman" w:cs="Times New Roman"/>
-          <w:sz w:val="28"/>
-        </w:rPr>
-      </w:pPr>
-      <w:r>
-        <w:rPr>
-          <w:rFonts w:ascii="Times New Roman" w:hAnsi="Times New Roman" w:cs="Times New Roman"/>
-          <w:sz w:val="28"/>
+          <w:rFonts w:cs="Times New Roman"/>
+        </w:rPr>
+      </w:pPr>
+      <w:r>
+        <w:rPr>
+          <w:rFonts w:cs="Times New Roman"/>
         </w:rPr>
         <w:t>ГОСТ 34.201-89. ИТ. Виды, комплектность и обозначение документов при создании автоматизированных систем.</w:t>
       </w:r>
     </w:p>
     <w:p>
       <w:pPr>
-        <w:pStyle w:val="ListParagraph"/>
+        <w:pStyle w:val="a3"/>
         <w:numPr>
           <w:ilvl w:val="0"/>
           <w:numId w:val="6"/>
         </w:numPr>
         <w:spacing w:after="200" w:line="276" w:lineRule="auto"/>
         <w:rPr>
-          <w:rFonts w:ascii="Times New Roman" w:hAnsi="Times New Roman" w:cs="Times New Roman"/>
-          <w:sz w:val="28"/>
-        </w:rPr>
-      </w:pPr>
-      <w:r>
-        <w:rPr>
-          <w:rFonts w:ascii="Times New Roman" w:hAnsi="Times New Roman" w:cs="Times New Roman"/>
-          <w:sz w:val="28"/>
+          <w:rFonts w:cs="Times New Roman"/>
+        </w:rPr>
+      </w:pPr>
+      <w:r>
+        <w:rPr>
+          <w:rFonts w:cs="Times New Roman"/>
         </w:rPr>
         <w:t>ISO 9001:2015. (ГОСТ Р – 2015). Система менеджмента качества. Требования.</w:t>
       </w:r>
     </w:p>
     <w:p>
       <w:pPr>
-        <w:pStyle w:val="ListParagraph"/>
+        <w:pStyle w:val="a3"/>
         <w:numPr>
           <w:ilvl w:val="0"/>
           <w:numId w:val="6"/>
         </w:numPr>
         <w:spacing w:after="200" w:line="276" w:lineRule="auto"/>
         <w:rPr>
-          <w:rFonts w:ascii="Times New Roman" w:hAnsi="Times New Roman" w:cs="Times New Roman"/>
-          <w:sz w:val="28"/>
-        </w:rPr>
-      </w:pPr>
-      <w:r>
-        <w:rPr>
-          <w:rFonts w:ascii="Times New Roman" w:hAnsi="Times New Roman" w:cs="Times New Roman"/>
-          <w:sz w:val="28"/>
+          <w:rFonts w:cs="Times New Roman"/>
+        </w:rPr>
+      </w:pPr>
+      <w:r>
+        <w:rPr>
+          <w:rFonts w:cs="Times New Roman"/>
         </w:rPr>
         <w:t>РД 50-34.698-90. Методические указания. Информационная технология. Автоматизированные системы. Требования к содержанию документов</w:t>
       </w:r>
@@ -3112,12 +4240,9 @@
     </w:p>
     <w:p>
       <w:pPr>
-        <w:spacing w:after="0" w:line="360" w:lineRule="auto"/>
-        <w:ind w:firstLine="709"/>
         <w:jc w:val="both"/>
         <w:rPr>
-          <w:rFonts w:ascii="Times New Roman" w:hAnsi="Times New Roman" w:cs="Times New Roman"/>
-          <w:sz w:val="28"/>
+          <w:rFonts w:cs="Times New Roman"/>
           <w:szCs w:val="24"/>
         </w:rPr>
       </w:pPr>
@@ -4450,37 +5575,45 @@
     <w:lsdException w:name="List Table 6 Colorful Accent 6" w:uiPriority="51"/>
     <w:lsdException w:name="List Table 7 Colorful Accent 6" w:uiPriority="52"/>
   </w:latentStyles>
-  <w:style w:type="paragraph" w:default="1" w:styleId="Normal">
+  <w:style w:type="paragraph" w:default="1" w:styleId="a">
     <w:name w:val="Normal"/>
     <w:qFormat/>
+    <w:rsid w:val="00C81260"/>
+    <w:pPr>
+      <w:spacing w:after="0" w:line="360" w:lineRule="auto"/>
+      <w:ind w:firstLine="709"/>
+    </w:pPr>
+    <w:rPr>
+      <w:rFonts w:ascii="Times New Roman" w:hAnsi="Times New Roman"/>
+      <w:sz w:val="28"/>
+    </w:rPr>
   </w:style>
-  <w:style w:type="paragraph" w:styleId="Heading1">
+  <w:style w:type="paragraph" w:styleId="1">
     <w:name w:val="heading 1"/>
-    <w:basedOn w:val="Normal"/>
-    <w:next w:val="Normal"/>
-    <w:link w:val="Heading1Char"/>
+    <w:basedOn w:val="a"/>
+    <w:next w:val="a"/>
+    <w:link w:val="10"/>
     <w:uiPriority w:val="9"/>
     <w:qFormat/>
     <w:rsid w:val="00B13F0F"/>
     <w:pPr>
       <w:keepNext/>
       <w:keepLines/>
-      <w:spacing w:after="0" w:line="360" w:lineRule="auto"/>
       <w:jc w:val="center"/>
       <w:outlineLvl w:val="0"/>
     </w:pPr>
     <w:rPr>
-      <w:rFonts w:ascii="Times New Roman" w:eastAsiaTheme="majorEastAsia" w:hAnsi="Times New Roman" w:cstheme="majorBidi"/>
+      <w:rFonts w:eastAsiaTheme="majorEastAsia" w:cstheme="majorBidi"/>
       <w:b/>
       <w:sz w:val="32"/>
       <w:szCs w:val="32"/>
     </w:rPr>
   </w:style>
-  <w:style w:type="paragraph" w:styleId="Heading2">
+  <w:style w:type="paragraph" w:styleId="2">
     <w:name w:val="heading 2"/>
-    <w:basedOn w:val="Normal"/>
-    <w:next w:val="Normal"/>
-    <w:link w:val="Heading2Char"/>
+    <w:basedOn w:val="a"/>
+    <w:next w:val="a"/>
+    <w:link w:val="20"/>
     <w:uiPriority w:val="9"/>
     <w:unhideWhenUsed/>
     <w:qFormat/>
@@ -4488,21 +5621,20 @@
     <w:pPr>
       <w:keepNext/>
       <w:keepLines/>
-      <w:spacing w:before="40" w:after="0"/>
+      <w:spacing w:before="40"/>
       <w:outlineLvl w:val="1"/>
     </w:pPr>
     <w:rPr>
-      <w:rFonts w:ascii="Times New Roman" w:eastAsiaTheme="majorEastAsia" w:hAnsi="Times New Roman" w:cstheme="majorBidi"/>
+      <w:rFonts w:eastAsiaTheme="majorEastAsia" w:cstheme="majorBidi"/>
       <w:b/>
-      <w:sz w:val="28"/>
       <w:szCs w:val="26"/>
     </w:rPr>
   </w:style>
-  <w:style w:type="paragraph" w:styleId="Heading3">
+  <w:style w:type="paragraph" w:styleId="3">
     <w:name w:val="heading 3"/>
-    <w:basedOn w:val="Normal"/>
-    <w:next w:val="Normal"/>
-    <w:link w:val="Heading3Char"/>
+    <w:basedOn w:val="a"/>
+    <w:next w:val="a"/>
+    <w:link w:val="30"/>
     <w:uiPriority w:val="9"/>
     <w:unhideWhenUsed/>
     <w:qFormat/>
@@ -4510,23 +5642,21 @@
     <w:pPr>
       <w:keepNext/>
       <w:keepLines/>
-      <w:spacing w:after="0" w:line="360" w:lineRule="auto"/>
       <w:outlineLvl w:val="2"/>
     </w:pPr>
     <w:rPr>
-      <w:rFonts w:ascii="Times New Roman" w:eastAsiaTheme="majorEastAsia" w:hAnsi="Times New Roman" w:cstheme="majorBidi"/>
+      <w:rFonts w:eastAsiaTheme="majorEastAsia" w:cstheme="majorBidi"/>
       <w:i/>
-      <w:sz w:val="28"/>
       <w:szCs w:val="24"/>
     </w:rPr>
   </w:style>
-  <w:style w:type="character" w:default="1" w:styleId="DefaultParagraphFont">
+  <w:style w:type="character" w:default="1" w:styleId="a0">
     <w:name w:val="Default Paragraph Font"/>
     <w:uiPriority w:val="1"/>
     <w:semiHidden/>
     <w:unhideWhenUsed/>
   </w:style>
-  <w:style w:type="table" w:default="1" w:styleId="TableNormal">
+  <w:style w:type="table" w:default="1" w:styleId="a1">
     <w:name w:val="Normal Table"/>
     <w:uiPriority w:val="99"/>
     <w:semiHidden/>
@@ -4541,16 +5671,16 @@
       </w:tblCellMar>
     </w:tblPr>
   </w:style>
-  <w:style w:type="numbering" w:default="1" w:styleId="NoList">
+  <w:style w:type="numbering" w:default="1" w:styleId="a2">
     <w:name w:val="No List"/>
     <w:uiPriority w:val="99"/>
     <w:semiHidden/>
     <w:unhideWhenUsed/>
   </w:style>
-  <w:style w:type="paragraph" w:styleId="ListParagraph">
+  <w:style w:type="paragraph" w:styleId="a3">
     <w:name w:val="List Paragraph"/>
-    <w:basedOn w:val="Normal"/>
-    <w:link w:val="ListParagraphChar"/>
+    <w:basedOn w:val="a"/>
+    <w:link w:val="a4"/>
     <w:uiPriority w:val="34"/>
     <w:qFormat/>
     <w:rsid w:val="006B64DF"/>
@@ -4559,36 +5689,36 @@
       <w:contextualSpacing/>
     </w:pPr>
   </w:style>
-  <w:style w:type="character" w:customStyle="1" w:styleId="ListParagraphChar">
-    <w:name w:val="List Paragraph Char"/>
-    <w:basedOn w:val="DefaultParagraphFont"/>
-    <w:link w:val="ListParagraph"/>
+  <w:style w:type="character" w:customStyle="1" w:styleId="a4">
+    <w:name w:val="Абзац списка Знак"/>
+    <w:basedOn w:val="a0"/>
+    <w:link w:val="a3"/>
     <w:uiPriority w:val="34"/>
     <w:locked/>
     <w:rsid w:val="00BF0512"/>
   </w:style>
-  <w:style w:type="paragraph" w:styleId="BodyTextIndent2">
+  <w:style w:type="paragraph" w:styleId="21">
     <w:name w:val="Body Text Indent 2"/>
-    <w:basedOn w:val="Normal"/>
-    <w:link w:val="BodyTextIndent2Char"/>
+    <w:basedOn w:val="a"/>
+    <w:link w:val="22"/>
     <w:unhideWhenUsed/>
     <w:rsid w:val="00BF0512"/>
     <w:pPr>
-      <w:spacing w:after="0" w:line="240" w:lineRule="auto"/>
+      <w:spacing w:line="240" w:lineRule="auto"/>
       <w:ind w:firstLine="720"/>
       <w:jc w:val="both"/>
     </w:pPr>
     <w:rPr>
-      <w:rFonts w:ascii="Times New Roman" w:eastAsia="Times New Roman" w:hAnsi="Times New Roman" w:cs="Times New Roman"/>
+      <w:rFonts w:eastAsia="Times New Roman" w:cs="Times New Roman"/>
       <w:sz w:val="24"/>
       <w:szCs w:val="24"/>
       <w:lang w:eastAsia="ru-RU"/>
     </w:rPr>
   </w:style>
-  <w:style w:type="character" w:customStyle="1" w:styleId="BodyTextIndent2Char">
-    <w:name w:val="Body Text Indent 2 Char"/>
-    <w:basedOn w:val="DefaultParagraphFont"/>
-    <w:link w:val="BodyTextIndent2"/>
+  <w:style w:type="character" w:customStyle="1" w:styleId="22">
+    <w:name w:val="Основной текст с отступом 2 Знак"/>
+    <w:basedOn w:val="a0"/>
+    <w:link w:val="21"/>
     <w:rsid w:val="00BF0512"/>
     <w:rPr>
       <w:rFonts w:ascii="Times New Roman" w:eastAsia="Times New Roman" w:hAnsi="Times New Roman" w:cs="Times New Roman"/>
@@ -4597,10 +5727,10 @@
       <w:lang w:eastAsia="ru-RU"/>
     </w:rPr>
   </w:style>
-  <w:style w:type="character" w:customStyle="1" w:styleId="Heading1Char">
-    <w:name w:val="Heading 1 Char"/>
-    <w:basedOn w:val="DefaultParagraphFont"/>
-    <w:link w:val="Heading1"/>
+  <w:style w:type="character" w:customStyle="1" w:styleId="10">
+    <w:name w:val="Заголовок 1 Знак"/>
+    <w:basedOn w:val="a0"/>
+    <w:link w:val="1"/>
     <w:uiPriority w:val="9"/>
     <w:rsid w:val="00B13F0F"/>
     <w:rPr>
@@ -4610,10 +5740,10 @@
       <w:szCs w:val="32"/>
     </w:rPr>
   </w:style>
-  <w:style w:type="character" w:customStyle="1" w:styleId="Heading2Char">
-    <w:name w:val="Heading 2 Char"/>
-    <w:basedOn w:val="DefaultParagraphFont"/>
-    <w:link w:val="Heading2"/>
+  <w:style w:type="character" w:customStyle="1" w:styleId="20">
+    <w:name w:val="Заголовок 2 Знак"/>
+    <w:basedOn w:val="a0"/>
+    <w:link w:val="2"/>
     <w:uiPriority w:val="9"/>
     <w:rsid w:val="002E3AC3"/>
     <w:rPr>
@@ -4623,10 +5753,10 @@
       <w:szCs w:val="26"/>
     </w:rPr>
   </w:style>
-  <w:style w:type="paragraph" w:styleId="TOCHeading">
+  <w:style w:type="paragraph" w:styleId="a5">
     <w:name w:val="TOC Heading"/>
-    <w:basedOn w:val="Heading1"/>
-    <w:next w:val="Normal"/>
+    <w:basedOn w:val="1"/>
+    <w:next w:val="a"/>
     <w:uiPriority w:val="39"/>
     <w:unhideWhenUsed/>
     <w:qFormat/>
@@ -4642,10 +5772,10 @@
       <w:lang w:eastAsia="ru-RU"/>
     </w:rPr>
   </w:style>
-  <w:style w:type="paragraph" w:styleId="TOC1">
+  <w:style w:type="paragraph" w:styleId="11">
     <w:name w:val="toc 1"/>
-    <w:basedOn w:val="Normal"/>
-    <w:next w:val="Normal"/>
+    <w:basedOn w:val="a"/>
+    <w:next w:val="a"/>
     <w:autoRedefine/>
     <w:uiPriority w:val="39"/>
     <w:unhideWhenUsed/>
@@ -4654,10 +5784,10 @@
       <w:spacing w:after="100"/>
     </w:pPr>
   </w:style>
-  <w:style w:type="paragraph" w:styleId="TOC2">
+  <w:style w:type="paragraph" w:styleId="23">
     <w:name w:val="toc 2"/>
-    <w:basedOn w:val="Normal"/>
-    <w:next w:val="Normal"/>
+    <w:basedOn w:val="a"/>
+    <w:next w:val="a"/>
     <w:autoRedefine/>
     <w:uiPriority w:val="39"/>
     <w:unhideWhenUsed/>
@@ -4667,9 +5797,9 @@
       <w:ind w:left="220"/>
     </w:pPr>
   </w:style>
-  <w:style w:type="character" w:styleId="Hyperlink">
+  <w:style w:type="character" w:styleId="a6">
     <w:name w:val="Hyperlink"/>
-    <w:basedOn w:val="DefaultParagraphFont"/>
+    <w:basedOn w:val="a0"/>
     <w:uiPriority w:val="99"/>
     <w:unhideWhenUsed/>
     <w:rsid w:val="00966992"/>
@@ -4678,7 +5808,7 @@
       <w:u w:val="single"/>
     </w:rPr>
   </w:style>
-  <w:style w:type="paragraph" w:styleId="NoSpacing">
+  <w:style w:type="paragraph" w:styleId="a7">
     <w:name w:val="No Spacing"/>
     <w:uiPriority w:val="1"/>
     <w:qFormat/>
@@ -4691,10 +5821,10 @@
       <w:lang w:val="ru" w:eastAsia="ru-RU"/>
     </w:rPr>
   </w:style>
-  <w:style w:type="character" w:customStyle="1" w:styleId="Heading3Char">
-    <w:name w:val="Heading 3 Char"/>
-    <w:basedOn w:val="DefaultParagraphFont"/>
-    <w:link w:val="Heading3"/>
+  <w:style w:type="character" w:customStyle="1" w:styleId="30">
+    <w:name w:val="Заголовок 3 Знак"/>
+    <w:basedOn w:val="a0"/>
+    <w:link w:val="3"/>
     <w:uiPriority w:val="9"/>
     <w:rsid w:val="006B041A"/>
     <w:rPr>
@@ -5007,7 +6137,7 @@
 </file>
 
 <file path=customXml/itemProps1.xml><?xml version="1.0" encoding="utf-8"?>
-<ds:datastoreItem xmlns:ds="http://schemas.openxmlformats.org/officeDocument/2006/customXml" ds:itemID="{FE9F5FFD-DD69-4F3B-A077-D2F7E6154D3E}">
+<ds:datastoreItem xmlns:ds="http://schemas.openxmlformats.org/officeDocument/2006/customXml" ds:itemID="{A964FD39-4158-4388-A4C3-4A3B2F04220E}">
   <ds:schemaRefs>
     <ds:schemaRef ds:uri="http://schemas.openxmlformats.org/officeDocument/2006/bibliography"/>
   </ds:schemaRefs>

</xml_diff>

<commit_message>
before remaking the sql table and adonet model
</commit_message>
<xml_diff>
--- a/Курсовая.docx
+++ b/Курсовая.docx
@@ -185,7 +185,25 @@
                   <w:color w:val="000000" w:themeColor="text1"/>
                   <w:szCs w:val="28"/>
                 </w:rPr>
-                <w:t xml:space="preserve">по МДК 05.01 </w:t>
+                <w:t xml:space="preserve">по </w:t>
+              </w:r>
+              <w:r>
+                <w:rPr>
+                  <w:rFonts w:cs="Times New Roman"/>
+                  <w:b/>
+                  <w:color w:val="000000" w:themeColor="text1"/>
+                  <w:szCs w:val="28"/>
+                </w:rPr>
+                <w:t>ПМ 05</w:t>
+              </w:r>
+              <w:r>
+                <w:rPr>
+                  <w:rFonts w:cs="Times New Roman"/>
+                  <w:b/>
+                  <w:color w:val="000000" w:themeColor="text1"/>
+                  <w:szCs w:val="28"/>
+                </w:rPr>
+                <w:t xml:space="preserve"> </w:t>
               </w:r>
               <w:r>
                 <w:rPr>
@@ -193,7 +211,23 @@
                   <w:color w:val="000000" w:themeColor="text1"/>
                   <w:szCs w:val="28"/>
                 </w:rPr>
-                <w:t>«Проектирование и дизайн информационных систем»</w:t>
+                <w:t xml:space="preserve">«Проектирование и </w:t>
+              </w:r>
+              <w:r>
+                <w:rPr>
+                  <w:rFonts w:cs="Times New Roman"/>
+                  <w:color w:val="000000" w:themeColor="text1"/>
+                  <w:szCs w:val="28"/>
+                </w:rPr>
+                <w:t>разработка</w:t>
+              </w:r>
+              <w:r>
+                <w:rPr>
+                  <w:rFonts w:cs="Times New Roman"/>
+                  <w:color w:val="000000" w:themeColor="text1"/>
+                  <w:szCs w:val="28"/>
+                </w:rPr>
+                <w:t xml:space="preserve"> информационных систем»</w:t>
               </w:r>
             </w:p>
             <w:p>
@@ -254,7 +288,23 @@
                   <w:color w:val="000000" w:themeColor="text1"/>
                   <w:szCs w:val="28"/>
                 </w:rPr>
-                <w:t>Проектирование и дизайн интерфейса подсистемы обучения английскому языку.</w:t>
+                <w:t xml:space="preserve">Проектирование и </w:t>
+              </w:r>
+              <w:r>
+                <w:rPr>
+                  <w:rFonts w:cs="Times New Roman"/>
+                  <w:color w:val="000000" w:themeColor="text1"/>
+                  <w:szCs w:val="28"/>
+                </w:rPr>
+                <w:t>разработка</w:t>
+              </w:r>
+              <w:r>
+                <w:rPr>
+                  <w:rFonts w:cs="Times New Roman"/>
+                  <w:color w:val="000000" w:themeColor="text1"/>
+                  <w:szCs w:val="28"/>
+                </w:rPr>
+                <w:t xml:space="preserve"> подсистемы обучения английскому языку.</w:t>
               </w:r>
             </w:p>
             <w:p>
@@ -305,7 +355,6 @@
                   <w:tab w:val="left" w:pos="3969"/>
                 </w:tabs>
                 <w:ind w:left="3969" w:firstLine="284"/>
-                <w:jc w:val="both"/>
                 <w:rPr>
                   <w:rFonts w:cs="Times New Roman"/>
                   <w:b/>
@@ -320,7 +369,6 @@
                   <w:tab w:val="left" w:pos="3969"/>
                 </w:tabs>
                 <w:ind w:left="3969" w:firstLine="284"/>
-                <w:jc w:val="both"/>
                 <w:rPr>
                   <w:rFonts w:cs="Times New Roman"/>
                   <w:b/>
@@ -340,7 +388,7 @@
                 <mc:AlternateContent>
                   <mc:Choice Requires="wps">
                     <w:drawing>
-                      <wp:anchor distT="0" distB="0" distL="114300" distR="114300" simplePos="0" relativeHeight="251658240" behindDoc="0" locked="0" layoutInCell="1" allowOverlap="1" wp14:anchorId="30DF95CA" wp14:editId="50C6F72E">
+                      <wp:anchor distT="0" distB="0" distL="114300" distR="114300" simplePos="0" relativeHeight="251656192" behindDoc="0" locked="0" layoutInCell="1" allowOverlap="1" wp14:anchorId="30DF95CA" wp14:editId="7831B3C2">
                         <wp:simplePos x="0" y="0"/>
                         <wp:positionH relativeFrom="column">
                           <wp:posOffset>4149725</wp:posOffset>
@@ -411,7 +459,7 @@
                         <v:stroke joinstyle="miter"/>
                         <v:path gradientshapeok="t" o:connecttype="rect"/>
                       </v:shapetype>
-                      <v:shape id="Надпись 1" o:spid="_x0000_s1026" type="#_x0000_t202" style="position:absolute;left:0;text-align:left;margin-left:326.75pt;margin-top:21.9pt;width:56.1pt;height:25.95pt;z-index:251658240;visibility:visible;mso-wrap-style:square;mso-width-percent:0;mso-height-percent:0;mso-wrap-distance-left:9pt;mso-wrap-distance-top:0;mso-wrap-distance-right:9pt;mso-wrap-distance-bottom:0;mso-position-horizontal:absolute;mso-position-horizontal-relative:text;mso-position-vertical:absolute;mso-position-vertical-relative:text;mso-width-percent:0;mso-height-percent:0;mso-width-relative:margin;mso-height-relative:margin;v-text-anchor:top" o:gfxdata="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" filled="f" stroked="f" strokeweight=".5pt">
+                      <v:shape id="Надпись 1" o:spid="_x0000_s1026" type="#_x0000_t202" style="position:absolute;left:0;text-align:left;margin-left:326.75pt;margin-top:21.9pt;width:56.1pt;height:25.95pt;z-index:251656192;visibility:visible;mso-wrap-style:square;mso-width-percent:0;mso-height-percent:0;mso-wrap-distance-left:9pt;mso-wrap-distance-top:0;mso-wrap-distance-right:9pt;mso-wrap-distance-bottom:0;mso-position-horizontal:absolute;mso-position-horizontal-relative:text;mso-position-vertical:absolute;mso-position-vertical-relative:text;mso-width-percent:0;mso-height-percent:0;mso-width-relative:margin;mso-height-relative:margin;v-text-anchor:top" o:gfxdata="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" filled="f" stroked="f" strokeweight=".5pt">
                         <v:textbox>
                           <w:txbxContent>
                             <w:p>
@@ -450,7 +498,6 @@
                   <w:tab w:val="left" w:pos="3969"/>
                 </w:tabs>
                 <w:ind w:left="3969" w:firstLine="284"/>
-                <w:jc w:val="both"/>
                 <w:rPr>
                   <w:rFonts w:cs="Times New Roman"/>
                   <w:color w:val="000000" w:themeColor="text1"/>
@@ -469,7 +516,7 @@
                 <mc:AlternateContent>
                   <mc:Choice Requires="wps">
                     <w:drawing>
-                      <wp:anchor distT="0" distB="0" distL="114300" distR="114300" simplePos="0" relativeHeight="251660288" behindDoc="0" locked="0" layoutInCell="1" allowOverlap="1" wp14:anchorId="51B92881" wp14:editId="7C057533">
+                      <wp:anchor distT="0" distB="0" distL="114300" distR="114300" simplePos="0" relativeHeight="251658240" behindDoc="0" locked="0" layoutInCell="1" allowOverlap="1" wp14:anchorId="51B92881" wp14:editId="25CA1C87">
                         <wp:simplePos x="0" y="0"/>
                         <wp:positionH relativeFrom="column">
                           <wp:posOffset>2720339</wp:posOffset>
@@ -503,7 +550,6 @@
                                 <w:txbxContent>
                                   <w:p>
                                     <w:pPr>
-                                      <w:jc w:val="center"/>
                                       <w:rPr>
                                         <w:rFonts w:cs="Times New Roman"/>
                                       </w:rPr>
@@ -537,12 +583,11 @@
                   </mc:Choice>
                   <mc:Fallback>
                     <w:pict>
-                      <v:shape w14:anchorId="51B92881" id="Надпись 3" o:spid="_x0000_s1027" type="#_x0000_t202" style="position:absolute;left:0;text-align:left;margin-left:214.2pt;margin-top:21pt;width:228.75pt;height:25.9pt;z-index:251660288;visibility:visible;mso-wrap-style:square;mso-width-percent:0;mso-height-percent:0;mso-wrap-distance-left:9pt;mso-wrap-distance-top:0;mso-wrap-distance-right:9pt;mso-wrap-distance-bottom:0;mso-position-horizontal:absolute;mso-position-horizontal-relative:text;mso-position-vertical:absolute;mso-position-vertical-relative:text;mso-width-percent:0;mso-height-percent:0;mso-width-relative:margin;mso-height-relative:margin;v-text-anchor:top" o:gfxdata="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" filled="f" stroked="f" strokeweight=".5pt">
+                      <v:shape w14:anchorId="51B92881" id="Надпись 3" o:spid="_x0000_s1027" type="#_x0000_t202" style="position:absolute;left:0;text-align:left;margin-left:214.2pt;margin-top:21pt;width:228.75pt;height:25.9pt;z-index:251658240;visibility:visible;mso-wrap-style:square;mso-width-percent:0;mso-height-percent:0;mso-wrap-distance-left:9pt;mso-wrap-distance-top:0;mso-wrap-distance-right:9pt;mso-wrap-distance-bottom:0;mso-position-horizontal:absolute;mso-position-horizontal-relative:text;mso-position-vertical:absolute;mso-position-vertical-relative:text;mso-width-percent:0;mso-height-percent:0;mso-width-relative:margin;mso-height-relative:margin;v-text-anchor:top" o:gfxdata="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" filled="f" stroked="f" strokeweight=".5pt">
                         <v:textbox>
                           <w:txbxContent>
                             <w:p>
                               <w:pPr>
-                                <w:jc w:val="center"/>
                                 <w:rPr>
                                   <w:rFonts w:cs="Times New Roman"/>
                                 </w:rPr>
@@ -584,118 +629,12 @@
                   <w:tab w:val="left" w:pos="3828"/>
                 </w:tabs>
                 <w:ind w:left="3969" w:firstLine="284"/>
-                <w:jc w:val="both"/>
                 <w:rPr>
                   <w:rFonts w:cs="Times New Roman"/>
                   <w:color w:val="000000" w:themeColor="text1"/>
                   <w:szCs w:val="28"/>
                 </w:rPr>
               </w:pPr>
-              <w:r>
-                <w:rPr>
-                  <w:rFonts w:cs="Times New Roman"/>
-                  <w:b/>
-                  <w:noProof/>
-                  <w:color w:val="000000" w:themeColor="text1"/>
-                  <w:szCs w:val="28"/>
-                  <w:lang w:eastAsia="ru-RU"/>
-                </w:rPr>
-                <mc:AlternateContent>
-                  <mc:Choice Requires="wps">
-                    <w:drawing>
-                      <wp:anchor distT="0" distB="0" distL="114300" distR="114300" simplePos="0" relativeHeight="251662336" behindDoc="0" locked="0" layoutInCell="1" allowOverlap="1" wp14:anchorId="49E239CE" wp14:editId="786E2F64">
-                        <wp:simplePos x="0" y="0"/>
-                        <wp:positionH relativeFrom="margin">
-                          <wp:posOffset>3930015</wp:posOffset>
-                        </wp:positionH>
-                        <wp:positionV relativeFrom="paragraph">
-                          <wp:posOffset>255270</wp:posOffset>
-                        </wp:positionV>
-                        <wp:extent cx="1685925" cy="328930"/>
-                        <wp:effectExtent l="0" t="0" r="0" b="0"/>
-                        <wp:wrapNone/>
-                        <wp:docPr id="4" name="Надпись 4"/>
-                        <wp:cNvGraphicFramePr/>
-                        <a:graphic xmlns:a="http://schemas.openxmlformats.org/drawingml/2006/main">
-                          <a:graphicData uri="http://schemas.microsoft.com/office/word/2010/wordprocessingShape">
-                            <wps:wsp>
-                              <wps:cNvSpPr txBox="1"/>
-                              <wps:spPr>
-                                <a:xfrm>
-                                  <a:off x="0" y="0"/>
-                                  <a:ext cx="1685925" cy="328930"/>
-                                </a:xfrm>
-                                <a:prstGeom prst="rect">
-                                  <a:avLst/>
-                                </a:prstGeom>
-                                <a:noFill/>
-                                <a:ln w="6350">
-                                  <a:noFill/>
-                                </a:ln>
-                              </wps:spPr>
-                              <wps:txbx>
-                                <w:txbxContent>
-                                  <w:p>
-                                    <w:pPr>
-                                      <w:jc w:val="center"/>
-                                      <w:rPr>
-                                        <w:rFonts w:cs="Times New Roman"/>
-                                      </w:rPr>
-                                    </w:pPr>
-                                    <w:r>
-                                      <w:rPr>
-                                        <w:rFonts w:cs="Times New Roman"/>
-                                      </w:rPr>
-                                      <w:t>Гусева А.В.</w:t>
-                                    </w:r>
-                                  </w:p>
-                                </w:txbxContent>
-                              </wps:txbx>
-                              <wps:bodyPr rot="0" spcFirstLastPara="0" vertOverflow="overflow" horzOverflow="overflow" vert="horz" wrap="square" lIns="91440" tIns="45720" rIns="91440" bIns="45720" numCol="1" spcCol="0" rtlCol="0" fromWordArt="0" anchor="t" anchorCtr="0" forceAA="0" compatLnSpc="1">
-                                <a:prstTxWarp prst="textNoShape">
-                                  <a:avLst/>
-                                </a:prstTxWarp>
-                                <a:noAutofit/>
-                              </wps:bodyPr>
-                            </wps:wsp>
-                          </a:graphicData>
-                        </a:graphic>
-                        <wp14:sizeRelH relativeFrom="margin">
-                          <wp14:pctWidth>0</wp14:pctWidth>
-                        </wp14:sizeRelH>
-                        <wp14:sizeRelV relativeFrom="margin">
-                          <wp14:pctHeight>0</wp14:pctHeight>
-                        </wp14:sizeRelV>
-                      </wp:anchor>
-                    </w:drawing>
-                  </mc:Choice>
-                  <mc:Fallback>
-                    <w:pict>
-                      <v:shape w14:anchorId="49E239CE" id="Надпись 4" o:spid="_x0000_s1028" type="#_x0000_t202" style="position:absolute;left:0;text-align:left;margin-left:309.45pt;margin-top:20.1pt;width:132.75pt;height:25.9pt;z-index:251662336;visibility:visible;mso-wrap-style:square;mso-width-percent:0;mso-height-percent:0;mso-wrap-distance-left:9pt;mso-wrap-distance-top:0;mso-wrap-distance-right:9pt;mso-wrap-distance-bottom:0;mso-position-horizontal:absolute;mso-position-horizontal-relative:margin;mso-position-vertical:absolute;mso-position-vertical-relative:text;mso-width-percent:0;mso-height-percent:0;mso-width-relative:margin;mso-height-relative:margin;v-text-anchor:top" o:gfxdata="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" filled="f" stroked="f" strokeweight=".5pt">
-                        <v:textbox>
-                          <w:txbxContent>
-                            <w:p>
-                              <w:pPr>
-                                <w:jc w:val="center"/>
-                                <w:rPr>
-                                  <w:rFonts w:cs="Times New Roman"/>
-                                </w:rPr>
-                              </w:pPr>
-                              <w:r>
-                                <w:rPr>
-                                  <w:rFonts w:cs="Times New Roman"/>
-                                </w:rPr>
-                                <w:t>Гусева А.В.</w:t>
-                              </w:r>
-                            </w:p>
-                          </w:txbxContent>
-                        </v:textbox>
-                        <w10:wrap anchorx="margin"/>
-                      </v:shape>
-                    </w:pict>
-                  </mc:Fallback>
-                </mc:AlternateContent>
-              </w:r>
               <w:r>
                 <w:rPr>
                   <w:rFonts w:cs="Times New Roman"/>
@@ -711,31 +650,6 @@
                   <w:tab w:val="left" w:pos="3828"/>
                 </w:tabs>
                 <w:ind w:left="3969" w:firstLine="284"/>
-                <w:jc w:val="both"/>
-                <w:rPr>
-                  <w:rFonts w:cs="Times New Roman"/>
-                  <w:b/>
-                  <w:color w:val="000000" w:themeColor="text1"/>
-                  <w:szCs w:val="28"/>
-                </w:rPr>
-              </w:pPr>
-              <w:r>
-                <w:rPr>
-                  <w:rFonts w:cs="Times New Roman"/>
-                  <w:b/>
-                  <w:color w:val="000000" w:themeColor="text1"/>
-                  <w:szCs w:val="28"/>
-                </w:rPr>
-                <w:t>Руководитель: ___________________</w:t>
-              </w:r>
-            </w:p>
-            <w:p>
-              <w:pPr>
-                <w:tabs>
-                  <w:tab w:val="left" w:pos="3828"/>
-                </w:tabs>
-                <w:ind w:left="3969" w:firstLine="284"/>
-                <w:jc w:val="both"/>
                 <w:rPr>
                   <w:rFonts w:cs="Times New Roman"/>
                   <w:b/>
@@ -755,11 +669,7 @@
             </w:p>
             <w:p>
               <w:pPr>
-                <w:tabs>
-                  <w:tab w:val="left" w:pos="3828"/>
-                </w:tabs>
-                <w:ind w:left="3969" w:firstLine="284"/>
-                <w:jc w:val="both"/>
+                <w:jc w:val="center"/>
                 <w:rPr>
                   <w:rFonts w:cs="Times New Roman"/>
                   <w:b/>
@@ -767,15 +677,6 @@
                   <w:szCs w:val="28"/>
                 </w:rPr>
               </w:pPr>
-              <w:r>
-                <w:rPr>
-                  <w:rFonts w:cs="Times New Roman"/>
-                  <w:b/>
-                  <w:color w:val="000000" w:themeColor="text1"/>
-                  <w:szCs w:val="28"/>
-                </w:rPr>
-                <w:t>Подпись: ________________________</w:t>
-              </w:r>
             </w:p>
             <w:p>
               <w:pPr>
@@ -891,7 +792,6 @@
                   <w:color w:val="000000" w:themeColor="text1"/>
                   <w:szCs w:val="28"/>
                 </w:rPr>
-                <w:lastRenderedPageBreak/>
                 <w:t>2020</w:t>
               </w:r>
             </w:p>
@@ -946,9 +846,9 @@
               <w:tab w:val="right" w:leader="dot" w:pos="9345"/>
             </w:tabs>
             <w:rPr>
-              <w:rFonts w:eastAsiaTheme="minorEastAsia" w:cs="Times New Roman"/>
+              <w:rFonts w:asciiTheme="minorHAnsi" w:eastAsiaTheme="minorEastAsia" w:hAnsiTheme="minorHAnsi"/>
               <w:noProof/>
-              <w:szCs w:val="28"/>
+              <w:sz w:val="22"/>
               <w:lang w:eastAsia="ru-RU"/>
             </w:rPr>
           </w:pPr>
@@ -973,76 +873,59 @@
             </w:rPr>
             <w:fldChar w:fldCharType="separate"/>
           </w:r>
-          <w:hyperlink w:anchor="_Toc50561618" w:history="1">
+          <w:hyperlink w:anchor="_Toc53582658" w:history="1">
             <w:r>
               <w:rPr>
                 <w:rStyle w:val="a6"/>
-                <w:rFonts w:cs="Times New Roman"/>
-                <w:b/>
                 <w:noProof/>
-                <w:szCs w:val="28"/>
               </w:rPr>
               <w:t>Введение</w:t>
             </w:r>
             <w:r>
               <w:rPr>
-                <w:rFonts w:cs="Times New Roman"/>
                 <w:noProof/>
                 <w:webHidden/>
-                <w:szCs w:val="28"/>
               </w:rPr>
               <w:tab/>
             </w:r>
             <w:r>
               <w:rPr>
-                <w:rFonts w:cs="Times New Roman"/>
                 <w:noProof/>
                 <w:webHidden/>
-                <w:szCs w:val="28"/>
               </w:rPr>
               <w:fldChar w:fldCharType="begin"/>
             </w:r>
             <w:r>
               <w:rPr>
-                <w:rFonts w:cs="Times New Roman"/>
                 <w:noProof/>
                 <w:webHidden/>
-                <w:szCs w:val="28"/>
               </w:rPr>
-              <w:instrText xml:space="preserve"> PAGEREF _Toc50561618 \h </w:instrText>
+              <w:instrText xml:space="preserve"> PAGEREF _Toc53582658 \h </w:instrText>
             </w:r>
             <w:r>
               <w:rPr>
-                <w:rFonts w:cs="Times New Roman"/>
                 <w:noProof/>
                 <w:webHidden/>
-                <w:szCs w:val="28"/>
               </w:rPr>
             </w:r>
             <w:r>
               <w:rPr>
-                <w:rFonts w:cs="Times New Roman"/>
                 <w:noProof/>
                 <w:webHidden/>
-                <w:szCs w:val="28"/>
               </w:rPr>
               <w:fldChar w:fldCharType="separate"/>
             </w:r>
             <w:r>
               <w:rPr>
-                <w:rFonts w:cs="Times New Roman"/>
                 <w:noProof/>
                 <w:webHidden/>
-                <w:szCs w:val="28"/>
               </w:rPr>
               <w:t>3</w:t>
             </w:r>
             <w:r>
               <w:rPr>
-                <w:rFonts w:cs="Times New Roman"/>
                 <w:noProof/>
                 <w:webHidden/>
-                <w:szCs w:val="28"/>
               </w:rPr>
               <w:fldChar w:fldCharType="end"/>
             </w:r>
@@ -1052,105 +935,68 @@
           <w:pPr>
             <w:pStyle w:val="11"/>
             <w:tabs>
-              <w:tab w:val="left" w:pos="440"/>
               <w:tab w:val="right" w:leader="dot" w:pos="9345"/>
             </w:tabs>
             <w:rPr>
-              <w:rFonts w:eastAsiaTheme="minorEastAsia" w:cs="Times New Roman"/>
+              <w:rFonts w:asciiTheme="minorHAnsi" w:eastAsiaTheme="minorEastAsia" w:hAnsiTheme="minorHAnsi"/>
               <w:noProof/>
-              <w:szCs w:val="28"/>
+              <w:sz w:val="22"/>
               <w:lang w:eastAsia="ru-RU"/>
             </w:rPr>
           </w:pPr>
-          <w:hyperlink w:anchor="_Toc50561619" w:history="1">
+          <w:hyperlink w:anchor="_Toc53582659" w:history="1">
             <w:r>
               <w:rPr>
                 <w:rStyle w:val="a6"/>
-                <w:rFonts w:cs="Times New Roman"/>
-                <w:b/>
                 <w:noProof/>
-                <w:szCs w:val="28"/>
               </w:rPr>
-              <w:t>1.</w:t>
+              <w:t>Анализ предметной области.</w:t>
             </w:r>
             <w:r>
               <w:rPr>
-                <w:rFonts w:eastAsiaTheme="minorEastAsia" w:cs="Times New Roman"/>
                 <w:noProof/>
-                <w:szCs w:val="28"/>
-                <w:lang w:eastAsia="ru-RU"/>
+                <w:webHidden/>
               </w:rPr>
               <w:tab/>
             </w:r>
             <w:r>
               <w:rPr>
-                <w:rStyle w:val="a6"/>
-                <w:rFonts w:cs="Times New Roman"/>
-                <w:b/>
-                <w:noProof/>
-                <w:szCs w:val="28"/>
-              </w:rPr>
-              <w:t>Исследовательская часть</w:t>
-            </w:r>
-            <w:r>
-              <w:rPr>
-                <w:rFonts w:cs="Times New Roman"/>
                 <w:noProof/>
                 <w:webHidden/>
-                <w:szCs w:val="28"/>
-              </w:rPr>
-              <w:tab/>
-            </w:r>
-            <w:r>
-              <w:rPr>
-                <w:rFonts w:cs="Times New Roman"/>
-                <w:noProof/>
-                <w:webHidden/>
-                <w:szCs w:val="28"/>
               </w:rPr>
               <w:fldChar w:fldCharType="begin"/>
             </w:r>
             <w:r>
               <w:rPr>
-                <w:rFonts w:cs="Times New Roman"/>
                 <w:noProof/>
                 <w:webHidden/>
-                <w:szCs w:val="28"/>
               </w:rPr>
-              <w:instrText xml:space="preserve"> PAGEREF _Toc50561619 \h </w:instrText>
+              <w:instrText xml:space="preserve"> PAGEREF _Toc53582659 \h </w:instrText>
             </w:r>
             <w:r>
               <w:rPr>
-                <w:rFonts w:cs="Times New Roman"/>
                 <w:noProof/>
                 <w:webHidden/>
-                <w:szCs w:val="28"/>
               </w:rPr>
             </w:r>
             <w:r>
               <w:rPr>
-                <w:rFonts w:cs="Times New Roman"/>
                 <w:noProof/>
                 <w:webHidden/>
-                <w:szCs w:val="28"/>
               </w:rPr>
               <w:fldChar w:fldCharType="separate"/>
             </w:r>
             <w:r>
               <w:rPr>
-                <w:rFonts w:cs="Times New Roman"/>
                 <w:noProof/>
                 <w:webHidden/>
-                <w:szCs w:val="28"/>
               </w:rPr>
               <w:t>5</w:t>
             </w:r>
             <w:r>
               <w:rPr>
-                <w:rFonts w:cs="Times New Roman"/>
                 <w:noProof/>
                 <w:webHidden/>
-                <w:szCs w:val="28"/>
               </w:rPr>
               <w:fldChar w:fldCharType="end"/>
             </w:r>
@@ -1158,85 +1004,212 @@
         </w:p>
         <w:p>
           <w:pPr>
-            <w:pStyle w:val="23"/>
+            <w:pStyle w:val="31"/>
             <w:tabs>
               <w:tab w:val="right" w:leader="dot" w:pos="9345"/>
             </w:tabs>
             <w:rPr>
-              <w:rFonts w:eastAsiaTheme="minorEastAsia"/>
+              <w:rFonts w:asciiTheme="minorHAnsi" w:eastAsiaTheme="minorEastAsia" w:hAnsiTheme="minorHAnsi"/>
               <w:noProof/>
+              <w:sz w:val="22"/>
               <w:lang w:eastAsia="ru-RU"/>
             </w:rPr>
           </w:pPr>
-          <w:hyperlink w:anchor="_Toc50561620" w:history="1">
+          <w:hyperlink w:anchor="_Toc53582660" w:history="1">
             <w:r>
               <w:rPr>
                 <w:rStyle w:val="a6"/>
-                <w:rFonts w:cs="Times New Roman"/>
                 <w:noProof/>
-                <w:szCs w:val="28"/>
               </w:rPr>
-              <w:t>1.1 Виды компьютерных игр</w:t>
+              <w:t>1.1 Анализ существующих подсистем обучения английскому языку.</w:t>
             </w:r>
             <w:r>
               <w:rPr>
-                <w:rFonts w:cs="Times New Roman"/>
                 <w:noProof/>
                 <w:webHidden/>
-                <w:szCs w:val="28"/>
               </w:rPr>
               <w:tab/>
             </w:r>
             <w:r>
               <w:rPr>
-                <w:rFonts w:cs="Times New Roman"/>
                 <w:noProof/>
                 <w:webHidden/>
-                <w:szCs w:val="28"/>
               </w:rPr>
               <w:fldChar w:fldCharType="begin"/>
             </w:r>
             <w:r>
               <w:rPr>
-                <w:rFonts w:cs="Times New Roman"/>
                 <w:noProof/>
                 <w:webHidden/>
-                <w:szCs w:val="28"/>
               </w:rPr>
-              <w:instrText xml:space="preserve"> PAGEREF _Toc50561620 \h </w:instrText>
+              <w:instrText xml:space="preserve"> PAGEREF _Toc53582660 \h </w:instrText>
             </w:r>
             <w:r>
               <w:rPr>
-                <w:rFonts w:cs="Times New Roman"/>
                 <w:noProof/>
                 <w:webHidden/>
-                <w:szCs w:val="28"/>
               </w:rPr>
             </w:r>
             <w:r>
               <w:rPr>
-                <w:rFonts w:cs="Times New Roman"/>
                 <w:noProof/>
                 <w:webHidden/>
-                <w:szCs w:val="28"/>
               </w:rPr>
               <w:fldChar w:fldCharType="separate"/>
             </w:r>
             <w:r>
               <w:rPr>
-                <w:rFonts w:cs="Times New Roman"/>
                 <w:noProof/>
                 <w:webHidden/>
-                <w:szCs w:val="28"/>
               </w:rPr>
               <w:t>5</w:t>
             </w:r>
             <w:r>
               <w:rPr>
-                <w:rFonts w:cs="Times New Roman"/>
                 <w:noProof/>
                 <w:webHidden/>
-                <w:szCs w:val="28"/>
+              </w:rPr>
+              <w:fldChar w:fldCharType="end"/>
+            </w:r>
+          </w:hyperlink>
+        </w:p>
+        <w:p>
+          <w:pPr>
+            <w:pStyle w:val="31"/>
+            <w:tabs>
+              <w:tab w:val="right" w:leader="dot" w:pos="9345"/>
+            </w:tabs>
+            <w:rPr>
+              <w:rFonts w:asciiTheme="minorHAnsi" w:eastAsiaTheme="minorEastAsia" w:hAnsiTheme="minorHAnsi"/>
+              <w:noProof/>
+              <w:sz w:val="22"/>
+              <w:lang w:eastAsia="ru-RU"/>
+            </w:rPr>
+          </w:pPr>
+          <w:hyperlink w:anchor="_Toc53582661" w:history="1">
+            <w:r>
+              <w:rPr>
+                <w:rStyle w:val="a6"/>
+                <w:noProof/>
+              </w:rPr>
+              <w:t>1.2 Важность подсистемы</w:t>
+            </w:r>
+            <w:r>
+              <w:rPr>
+                <w:noProof/>
+                <w:webHidden/>
+              </w:rPr>
+              <w:tab/>
+            </w:r>
+            <w:r>
+              <w:rPr>
+                <w:noProof/>
+                <w:webHidden/>
+              </w:rPr>
+              <w:fldChar w:fldCharType="begin"/>
+            </w:r>
+            <w:r>
+              <w:rPr>
+                <w:noProof/>
+                <w:webHidden/>
+              </w:rPr>
+              <w:instrText xml:space="preserve"> PAGEREF _Toc53582661 \h </w:instrText>
+            </w:r>
+            <w:r>
+              <w:rPr>
+                <w:noProof/>
+                <w:webHidden/>
+              </w:rPr>
+            </w:r>
+            <w:r>
+              <w:rPr>
+                <w:noProof/>
+                <w:webHidden/>
+              </w:rPr>
+              <w:fldChar w:fldCharType="separate"/>
+            </w:r>
+            <w:r>
+              <w:rPr>
+                <w:noProof/>
+                <w:webHidden/>
+              </w:rPr>
+              <w:t>10</w:t>
+            </w:r>
+            <w:r>
+              <w:rPr>
+                <w:noProof/>
+                <w:webHidden/>
+              </w:rPr>
+              <w:fldChar w:fldCharType="end"/>
+            </w:r>
+          </w:hyperlink>
+        </w:p>
+        <w:p>
+          <w:pPr>
+            <w:pStyle w:val="31"/>
+            <w:tabs>
+              <w:tab w:val="right" w:leader="dot" w:pos="9345"/>
+            </w:tabs>
+            <w:rPr>
+              <w:rFonts w:asciiTheme="minorHAnsi" w:eastAsiaTheme="minorEastAsia" w:hAnsiTheme="minorHAnsi"/>
+              <w:noProof/>
+              <w:sz w:val="22"/>
+              <w:lang w:eastAsia="ru-RU"/>
+            </w:rPr>
+          </w:pPr>
+          <w:hyperlink w:anchor="_Toc53582662" w:history="1">
+            <w:r>
+              <w:rPr>
+                <w:rStyle w:val="a6"/>
+                <w:noProof/>
+              </w:rPr>
+              <w:t>1.3 Определение функциональных требований в разрабатываем подсистемы</w:t>
+            </w:r>
+            <w:r>
+              <w:rPr>
+                <w:noProof/>
+                <w:webHidden/>
+              </w:rPr>
+              <w:tab/>
+            </w:r>
+            <w:r>
+              <w:rPr>
+                <w:noProof/>
+                <w:webHidden/>
+              </w:rPr>
+              <w:fldChar w:fldCharType="begin"/>
+            </w:r>
+            <w:r>
+              <w:rPr>
+                <w:noProof/>
+                <w:webHidden/>
+              </w:rPr>
+              <w:instrText xml:space="preserve"> PAGEREF _Toc53582662 \h </w:instrText>
+            </w:r>
+            <w:r>
+              <w:rPr>
+                <w:noProof/>
+                <w:webHidden/>
+              </w:rPr>
+            </w:r>
+            <w:r>
+              <w:rPr>
+                <w:noProof/>
+                <w:webHidden/>
+              </w:rPr>
+              <w:fldChar w:fldCharType="separate"/>
+            </w:r>
+            <w:r>
+              <w:rPr>
+                <w:noProof/>
+                <w:webHidden/>
+              </w:rPr>
+              <w:t>11</w:t>
+            </w:r>
+            <w:r>
+              <w:rPr>
+                <w:noProof/>
+                <w:webHidden/>
               </w:rPr>
               <w:fldChar w:fldCharType="end"/>
             </w:r>
@@ -1272,7 +1245,7 @@
           <w:b w:val="0"/>
         </w:rPr>
       </w:pPr>
-      <w:bookmarkStart w:id="0" w:name="_Toc50561618"/>
+      <w:bookmarkStart w:id="0" w:name="_Toc53582658"/>
       <w:r>
         <w:lastRenderedPageBreak/>
         <w:t>Введение</w:t>
@@ -1281,7 +1254,6 @@
     </w:p>
     <w:p>
       <w:pPr>
-        <w:jc w:val="both"/>
         <w:rPr>
           <w:rFonts w:cs="Times New Roman"/>
         </w:rPr>
@@ -1295,7 +1267,6 @@
     </w:p>
     <w:p>
       <w:pPr>
-        <w:jc w:val="both"/>
         <w:rPr>
           <w:rFonts w:cs="Times New Roman"/>
         </w:rPr>
@@ -1376,7 +1347,6 @@
     </w:p>
     <w:p>
       <w:pPr>
-        <w:jc w:val="both"/>
         <w:rPr>
           <w:rFonts w:cs="Times New Roman"/>
           <w:szCs w:val="24"/>
@@ -1418,10 +1388,16 @@
         </w:rPr>
         <w:t>, который приведет к быстрому и легкому обучению.</w:t>
       </w:r>
-    </w:p>
-    <w:p>
-      <w:pPr>
-        <w:jc w:val="both"/>
+      <w:r>
+        <w:rPr>
+          <w:rFonts w:cs="Times New Roman"/>
+          <w:szCs w:val="24"/>
+        </w:rPr>
+        <w:t xml:space="preserve"> </w:t>
+      </w:r>
+    </w:p>
+    <w:p>
+      <w:pPr>
         <w:rPr>
           <w:rFonts w:cs="Times New Roman"/>
           <w:szCs w:val="24"/>
@@ -1511,21 +1487,21 @@
           <w:rFonts w:cs="Times New Roman"/>
           <w:szCs w:val="24"/>
         </w:rPr>
-        <w:t xml:space="preserve"> дизайн </w:t>
+        <w:t xml:space="preserve"> </w:t>
       </w:r>
       <w:r>
         <w:rPr>
           <w:rFonts w:cs="Times New Roman"/>
           <w:szCs w:val="24"/>
         </w:rPr>
-        <w:t xml:space="preserve">интерфейса </w:t>
+        <w:t>подсистемы</w:t>
       </w:r>
       <w:r>
         <w:rPr>
           <w:rFonts w:cs="Times New Roman"/>
           <w:szCs w:val="24"/>
         </w:rPr>
-        <w:t xml:space="preserve">приложения </w:t>
+        <w:t xml:space="preserve"> </w:t>
       </w:r>
       <w:r>
         <w:rPr>
@@ -1566,7 +1542,6 @@
     </w:p>
     <w:p>
       <w:pPr>
-        <w:jc w:val="both"/>
         <w:rPr>
           <w:rFonts w:cs="Times New Roman"/>
           <w:szCs w:val="28"/>
@@ -1889,6 +1864,7 @@
       <w:pPr>
         <w:pStyle w:val="1"/>
       </w:pPr>
+      <w:bookmarkStart w:id="3" w:name="_Toc53582659"/>
       <w:r>
         <w:lastRenderedPageBreak/>
         <w:t>Анализ</w:t>
@@ -1896,6 +1872,7 @@
       <w:r>
         <w:t xml:space="preserve"> предметной области.</w:t>
       </w:r>
+      <w:bookmarkEnd w:id="3"/>
     </w:p>
     <w:p>
       <w:pPr>
@@ -1904,34 +1881,40 @@
           <w:rFonts w:cs="Times New Roman"/>
         </w:rPr>
       </w:pPr>
+      <w:bookmarkStart w:id="4" w:name="_Toc53582660"/>
       <w:r>
         <w:t>1.1</w:t>
       </w:r>
       <w:r>
-        <w:t xml:space="preserve"> Приложение </w:t>
-      </w:r>
-      <w:r>
-        <w:rPr>
-          <w:rFonts w:cs="Times New Roman"/>
-        </w:rPr>
-        <w:t>обучения английскому языку</w:t>
-      </w:r>
-      <w:r>
-        <w:rPr>
-          <w:rFonts w:cs="Times New Roman"/>
-        </w:rPr>
         <w:t xml:space="preserve"> </w:t>
       </w:r>
       <w:r>
-        <w:rPr>
-          <w:rFonts w:cs="Times New Roman"/>
-        </w:rPr>
-        <w:t>«</w:t>
+        <w:t>Анализ существующих по</w:t>
+      </w:r>
+      <w:r>
+        <w:t xml:space="preserve">дсистем обучения английскому </w:t>
+      </w:r>
+      <w:r>
+        <w:t>языку.</w:t>
+      </w:r>
+      <w:bookmarkEnd w:id="4"/>
+    </w:p>
+    <w:p>
+      <w:pPr>
+        <w:rPr>
+          <w:b/>
+        </w:rPr>
+      </w:pPr>
+      <w:r>
+        <w:rPr>
+          <w:b/>
+        </w:rPr>
+        <w:t>Приложение обучения английскому языку «</w:t>
       </w:r>
       <w:proofErr w:type="spellStart"/>
       <w:r>
         <w:rPr>
-          <w:rFonts w:cs="Times New Roman"/>
+          <w:b/>
           <w:lang w:val="en-US"/>
         </w:rPr>
         <w:t>Lingualeo</w:t>
@@ -1939,14 +1922,13 @@
       <w:proofErr w:type="spellEnd"/>
       <w:r>
         <w:rPr>
-          <w:rFonts w:cs="Times New Roman"/>
+          <w:b/>
         </w:rPr>
         <w:t>»</w:t>
       </w:r>
     </w:p>
     <w:p>
       <w:pPr>
-        <w:jc w:val="both"/>
         <w:rPr>
           <w:rFonts w:cs="Times New Roman"/>
         </w:rPr>
@@ -1994,7 +1976,6 @@
     </w:p>
     <w:p>
       <w:pPr>
-        <w:jc w:val="both"/>
         <w:rPr>
           <w:rFonts w:cs="Times New Roman"/>
         </w:rPr>
@@ -2092,7 +2073,6 @@
     </w:p>
     <w:p>
       <w:pPr>
-        <w:jc w:val="both"/>
         <w:rPr>
           <w:rFonts w:cs="Times New Roman"/>
         </w:rPr>
@@ -2120,7 +2100,6 @@
     </w:p>
     <w:p>
       <w:pPr>
-        <w:jc w:val="both"/>
         <w:rPr>
           <w:rFonts w:cs="Times New Roman"/>
         </w:rPr>
@@ -2154,7 +2133,6 @@
     </w:p>
     <w:p>
       <w:pPr>
-        <w:jc w:val="both"/>
         <w:rPr>
           <w:rFonts w:cs="Times New Roman"/>
         </w:rPr>
@@ -2240,7 +2218,6 @@
     </w:p>
     <w:p>
       <w:pPr>
-        <w:jc w:val="both"/>
         <w:rPr>
           <w:rFonts w:cs="Times New Roman"/>
         </w:rPr>
@@ -2306,24 +2283,21 @@
     </w:p>
     <w:p>
       <w:pPr>
-        <w:jc w:val="both"/>
-        <w:rPr>
-          <w:rFonts w:cs="Times New Roman"/>
-        </w:rPr>
-      </w:pPr>
-    </w:p>
-    <w:p>
-      <w:pPr>
-        <w:jc w:val="both"/>
-        <w:rPr>
-          <w:rFonts w:cs="Times New Roman"/>
-        </w:rPr>
-      </w:pPr>
-      <w:r>
-        <w:rPr>
-          <w:rFonts w:cs="Times New Roman"/>
-        </w:rPr>
-        <w:lastRenderedPageBreak/>
+        <w:rPr>
+          <w:rFonts w:cs="Times New Roman"/>
+        </w:rPr>
+      </w:pPr>
+    </w:p>
+    <w:p>
+      <w:pPr>
+        <w:rPr>
+          <w:rFonts w:cs="Times New Roman"/>
+        </w:rPr>
+      </w:pPr>
+      <w:r>
+        <w:rPr>
+          <w:rFonts w:cs="Times New Roman"/>
+        </w:rPr>
         <w:t>В процессе пользователь может самостоятельно выбирать незнакомые слова для упражнений или использовать тематические подборки. Доступны тренировки грамматики и произношения, игры, личный словарь с ассоциациями и журнал, в котором</w:t>
       </w:r>
       <w:r>
@@ -2367,7 +2341,6 @@
     </w:p>
     <w:p>
       <w:pPr>
-        <w:jc w:val="both"/>
         <w:rPr>
           <w:rFonts w:cs="Times New Roman"/>
         </w:rPr>
@@ -2381,7 +2354,7 @@
         <mc:AlternateContent>
           <mc:Choice Requires="wpg">
             <w:drawing>
-              <wp:anchor distT="0" distB="0" distL="114300" distR="114300" simplePos="0" relativeHeight="251665408" behindDoc="0" locked="0" layoutInCell="1" allowOverlap="1" wp14:anchorId="2F545390" wp14:editId="780B48CE">
+              <wp:anchor distT="0" distB="0" distL="114300" distR="114300" simplePos="0" relativeHeight="251663360" behindDoc="0" locked="0" layoutInCell="1" allowOverlap="1" wp14:anchorId="2F545390" wp14:editId="55B5350B">
                 <wp:simplePos x="0" y="0"/>
                 <wp:positionH relativeFrom="column">
                   <wp:posOffset>-794385</wp:posOffset>
@@ -2507,7 +2480,7 @@
           </mc:Choice>
           <mc:Fallback>
             <w:pict>
-              <v:group w14:anchorId="2F545390" id="Группа 6" o:spid="_x0000_s1029" style="position:absolute;left:0;text-align:left;margin-left:-62.55pt;margin-top:156.9pt;width:562.5pt;height:370.5pt;z-index:251665408;mso-width-relative:margin" coordorigin="-11715" coordsize="71437,47053" o:gfxdata="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">
+              <v:group w14:anchorId="2F545390" id="Группа 6" o:spid="_x0000_s1028" style="position:absolute;left:0;text-align:left;margin-left:-62.55pt;margin-top:156.9pt;width:562.5pt;height:370.5pt;z-index:251663360;mso-width-relative:margin" coordorigin="-11715" coordsize="71437,47053" o:gfxdata="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">
                 <v:shapetype id="_x0000_t75" coordsize="21600,21600" o:spt="75" o:preferrelative="t" path="m@4@5l@4@11@9@11@9@5xe" filled="f" stroked="f">
                   <v:stroke joinstyle="miter"/>
                   <v:formulas>
@@ -2527,11 +2500,11 @@
                   <v:path o:extrusionok="f" gradientshapeok="t" o:connecttype="rect"/>
                   <o:lock v:ext="edit" aspectratio="t"/>
                 </v:shapetype>
-                <v:shape id="Рисунок 2" o:spid="_x0000_s1030" type="#_x0000_t75" alt="https://upload.wikimedia.org/wikipedia/ru/8/82/Lingualeo_Screenshot.png" style="position:absolute;left:14001;width:23813;height:42386;visibility:visible;mso-wrap-style:square" o:gfxdata="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">
+                <v:shape id="Рисунок 2" o:spid="_x0000_s1029" type="#_x0000_t75" alt="https://upload.wikimedia.org/wikipedia/ru/8/82/Lingualeo_Screenshot.png" style="position:absolute;left:14001;width:23813;height:42386;visibility:visible;mso-wrap-style:square" o:gfxdata="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">
                   <v:imagedata r:id="rId7" o:title="Lingualeo_Screenshot"/>
                   <v:path arrowok="t"/>
                 </v:shape>
-                <v:shape id="Надпись 5" o:spid="_x0000_s1031" type="#_x0000_t202" style="position:absolute;left:-11715;top:42862;width:71436;height:4191;visibility:visible;mso-wrap-style:square;v-text-anchor:top" o:gfxdata="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" filled="f" stroked="f" strokeweight=".5pt">
+                <v:shape id="Надпись 5" o:spid="_x0000_s1030" type="#_x0000_t202" style="position:absolute;left:-11715;top:42862;width:71436;height:4191;visibility:visible;mso-wrap-style:square;v-text-anchor:top" o:gfxdata="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" filled="f" stroked="f" strokeweight=".5pt">
                   <v:textbox>
                     <w:txbxContent>
                       <w:p>
@@ -2621,7 +2594,6 @@
     </w:p>
     <w:p>
       <w:pPr>
-        <w:jc w:val="both"/>
         <w:rPr>
           <w:rFonts w:cs="Times New Roman"/>
         </w:rPr>
@@ -2634,117 +2606,368 @@
     </w:p>
     <w:p>
       <w:pPr>
-        <w:pStyle w:val="3"/>
-        <w:rPr>
-          <w:rFonts w:cs="Times New Roman"/>
-        </w:rPr>
-      </w:pPr>
-      <w:r>
+        <w:ind w:firstLine="0"/>
+        <w:rPr>
+          <w:rFonts w:cs="Times New Roman"/>
+          <w:b/>
+          <w:szCs w:val="24"/>
+        </w:rPr>
+      </w:pPr>
+      <w:r>
+        <w:rPr>
+          <w:rFonts w:cs="Times New Roman"/>
+          <w:b/>
+          <w:szCs w:val="24"/>
+        </w:rPr>
+        <w:t xml:space="preserve">Минусы приложения </w:t>
+      </w:r>
+    </w:p>
+    <w:p>
+      <w:pPr>
+        <w:pStyle w:val="a3"/>
+        <w:numPr>
+          <w:ilvl w:val="0"/>
+          <w:numId w:val="10"/>
+        </w:numPr>
+      </w:pPr>
+      <w:r>
+        <w:rPr>
+          <w:rFonts w:cs="Times New Roman"/>
+          <w:szCs w:val="24"/>
+        </w:rPr>
+        <w:t xml:space="preserve">не всегда адаптированный перевод, то есть если вам нужно перевести фразу, то сервис будет переводить каждое слово отдельно, а не всю фразу, из-за чего перевод не всегда адекватно отображает контекст; </w:t>
+      </w:r>
+    </w:p>
+    <w:p>
+      <w:pPr>
+        <w:pStyle w:val="a3"/>
+        <w:numPr>
+          <w:ilvl w:val="0"/>
+          <w:numId w:val="10"/>
+        </w:numPr>
+      </w:pPr>
+      <w:r>
+        <w:rPr>
+          <w:rFonts w:cs="Times New Roman"/>
+          <w:szCs w:val="24"/>
+        </w:rPr>
+        <w:t>нет возможности общаться с носителями английского языка;</w:t>
+      </w:r>
+    </w:p>
+    <w:p>
+      <w:pPr>
+        <w:pStyle w:val="a3"/>
+        <w:numPr>
+          <w:ilvl w:val="0"/>
+          <w:numId w:val="10"/>
+        </w:numPr>
+      </w:pPr>
+      <w:r>
+        <w:rPr>
+          <w:rFonts w:cs="Times New Roman"/>
+          <w:szCs w:val="24"/>
+        </w:rPr>
+        <w:t xml:space="preserve"> не все разделы бесплатные</w:t>
+      </w:r>
+    </w:p>
+    <w:p>
+      <w:pPr>
+        <w:pStyle w:val="a3"/>
+        <w:ind w:firstLine="0"/>
+      </w:pPr>
+    </w:p>
+    <w:p>
+      <w:pPr>
+        <w:rPr>
+          <w:b/>
+        </w:rPr>
+      </w:pPr>
+      <w:r>
+        <w:rPr>
+          <w:b/>
+        </w:rPr>
+        <w:t xml:space="preserve"> Приложение обучения английскому языку «</w:t>
+      </w:r>
+      <w:proofErr w:type="spellStart"/>
+      <w:r>
+        <w:rPr>
+          <w:b/>
+          <w:lang w:val="en-US"/>
+        </w:rPr>
+        <w:t>Duolingo</w:t>
+      </w:r>
+      <w:proofErr w:type="spellEnd"/>
+      <w:r>
+        <w:rPr>
+          <w:b/>
+        </w:rPr>
+        <w:t>»</w:t>
+      </w:r>
+    </w:p>
+    <w:p>
+      <w:pPr>
+        <w:rPr>
+          <w:rFonts w:cs="Times New Roman"/>
+        </w:rPr>
+      </w:pPr>
+      <w:r>
+        <w:rPr>
+          <w:rFonts w:cs="Times New Roman"/>
+        </w:rPr>
+        <w:t xml:space="preserve">Дуолинго (англ. </w:t>
+      </w:r>
+      <w:proofErr w:type="spellStart"/>
+      <w:r>
+        <w:rPr>
+          <w:rFonts w:cs="Times New Roman"/>
+        </w:rPr>
+        <w:t>Duolingo</w:t>
+      </w:r>
+      <w:proofErr w:type="spellEnd"/>
+      <w:r>
+        <w:rPr>
+          <w:rFonts w:cs="Times New Roman"/>
+        </w:rPr>
+        <w:t xml:space="preserve">) — бесплатная платформа для изучения языка и </w:t>
+      </w:r>
+      <w:proofErr w:type="spellStart"/>
+      <w:r>
+        <w:rPr>
+          <w:rFonts w:cs="Times New Roman"/>
+        </w:rPr>
+        <w:t>краудсорсинговых</w:t>
+      </w:r>
+      <w:proofErr w:type="spellEnd"/>
+      <w:r>
+        <w:rPr>
+          <w:rFonts w:cs="Times New Roman"/>
+        </w:rPr>
+        <w:t xml:space="preserve"> переводов. Сервис разработан так, что по мере прохождения уроков пользователи параллельно помогают переводить веб-сайты, статьи и другие документы. К примеру, эта статья была переведена с английского яз</w:t>
+      </w:r>
+      <w:r>
+        <w:rPr>
+          <w:rFonts w:cs="Times New Roman"/>
+        </w:rPr>
+        <w:t>ыка добровольцами на Дуолинго</w:t>
+      </w:r>
+      <w:r>
+        <w:rPr>
+          <w:rFonts w:cs="Times New Roman"/>
+        </w:rPr>
+        <w:t xml:space="preserve">, а позже вычитана и </w:t>
+      </w:r>
+      <w:proofErr w:type="spellStart"/>
+      <w:r>
+        <w:rPr>
+          <w:rFonts w:cs="Times New Roman"/>
+        </w:rPr>
+        <w:t>викифицирована</w:t>
+      </w:r>
+      <w:proofErr w:type="spellEnd"/>
+      <w:r>
+        <w:rPr>
+          <w:rFonts w:cs="Times New Roman"/>
+        </w:rPr>
+        <w:t xml:space="preserve">. По состоянию на октябрь 2019 года пользователи, знающие русский язык, могут изучать английский, немецкий, французский и испанский языки; в процессе подготовки — шведский. </w:t>
+      </w:r>
+    </w:p>
+    <w:p>
+      <w:pPr>
+        <w:rPr>
+          <w:rFonts w:cs="Times New Roman"/>
+        </w:rPr>
+      </w:pPr>
+      <w:r>
+        <w:rPr>
+          <w:rFonts w:cs="Times New Roman"/>
+        </w:rPr>
+        <w:t>Эффективность подхода Дуолинго, основанного на анализе статистики, была проверена сторонним исс</w:t>
+      </w:r>
+      <w:r>
+        <w:rPr>
+          <w:rFonts w:cs="Times New Roman"/>
+        </w:rPr>
+        <w:t>ледованием по заказу компании</w:t>
+      </w:r>
+      <w:r>
+        <w:rPr>
+          <w:rFonts w:cs="Times New Roman"/>
+        </w:rPr>
+        <w:t xml:space="preserve">. Исследование, проведённое профессорами Городского университета Нью-Йорка и Университета Южной Каролины, показало, что 34 часа на Дуолинго дают столько же навыков чтения и письма, сколько даёт начальный семестровый курс в американском высшем учебном заведении, занимающий около 130 часов. Исследование не измеряло разговорные навыки. В процессе исследования 108 из 196 человек, изучающих язык на Дуолинго, бросили занятия менее чем через два часа. То же исследование показало, что пользователям </w:t>
+      </w:r>
+      <w:proofErr w:type="spellStart"/>
+      <w:r>
+        <w:rPr>
+          <w:rFonts w:cs="Times New Roman"/>
+        </w:rPr>
+        <w:t>Rosetta</w:t>
+      </w:r>
+      <w:proofErr w:type="spellEnd"/>
+      <w:r>
+        <w:rPr>
+          <w:rFonts w:cs="Times New Roman"/>
+        </w:rPr>
+        <w:t xml:space="preserve"> </w:t>
+      </w:r>
+      <w:proofErr w:type="spellStart"/>
+      <w:r>
+        <w:rPr>
+          <w:rFonts w:cs="Times New Roman"/>
+        </w:rPr>
+        <w:t>Stone</w:t>
+      </w:r>
+      <w:proofErr w:type="spellEnd"/>
+      <w:r>
+        <w:rPr>
+          <w:rFonts w:cs="Times New Roman"/>
+        </w:rPr>
+        <w:t xml:space="preserve"> необходимо от 55 до 60 часов занятий, чтобы выучить такой же объём знаний. Сравнения с другими бесплатными или недорог</w:t>
+      </w:r>
+      <w:r>
+        <w:rPr>
+          <w:rFonts w:cs="Times New Roman"/>
+        </w:rPr>
+        <w:t xml:space="preserve">ими курсами, такими как BBC и </w:t>
+      </w:r>
+      <w:proofErr w:type="spellStart"/>
+      <w:r>
+        <w:rPr>
+          <w:rFonts w:cs="Times New Roman"/>
+        </w:rPr>
+        <w:t>Before</w:t>
+      </w:r>
+      <w:proofErr w:type="spellEnd"/>
+      <w:r>
+        <w:rPr>
+          <w:rFonts w:cs="Times New Roman"/>
+        </w:rPr>
+        <w:t xml:space="preserve"> </w:t>
+      </w:r>
+      <w:proofErr w:type="spellStart"/>
+      <w:r>
+        <w:rPr>
+          <w:rFonts w:cs="Times New Roman"/>
+        </w:rPr>
+        <w:t>You</w:t>
+      </w:r>
+      <w:proofErr w:type="spellEnd"/>
+      <w:r>
+        <w:rPr>
+          <w:rFonts w:cs="Times New Roman"/>
+        </w:rPr>
+        <w:t xml:space="preserve"> </w:t>
+      </w:r>
+      <w:proofErr w:type="spellStart"/>
+      <w:r>
+        <w:rPr>
+          <w:rFonts w:cs="Times New Roman"/>
+        </w:rPr>
+        <w:t>Know</w:t>
+      </w:r>
+      <w:proofErr w:type="spellEnd"/>
+      <w:r>
+        <w:rPr>
+          <w:rFonts w:cs="Times New Roman"/>
+        </w:rPr>
+        <w:t xml:space="preserve"> </w:t>
+      </w:r>
+      <w:proofErr w:type="spellStart"/>
+      <w:r>
+        <w:rPr>
+          <w:rFonts w:cs="Times New Roman"/>
+        </w:rPr>
+        <w:t>It</w:t>
+      </w:r>
+      <w:proofErr w:type="spellEnd"/>
+      <w:r>
+        <w:rPr>
+          <w:rFonts w:cs="Times New Roman"/>
+        </w:rPr>
+        <w:t>, не проводилось.</w:t>
+      </w:r>
+    </w:p>
+    <w:p>
+      <w:pPr>
+        <w:rPr>
+          <w:rFonts w:cs="Times New Roman"/>
+        </w:rPr>
+      </w:pPr>
+      <w:r>
+        <w:rPr>
+          <w:rFonts w:cs="Times New Roman"/>
+        </w:rPr>
         <w:lastRenderedPageBreak/>
-        <w:t>1.2</w:t>
-      </w:r>
-      <w:r>
-        <w:t xml:space="preserve"> Приложение </w:t>
-      </w:r>
-      <w:r>
-        <w:rPr>
-          <w:rFonts w:cs="Times New Roman"/>
-        </w:rPr>
-        <w:t>обучения английскому языку</w:t>
-      </w:r>
-      <w:r>
-        <w:rPr>
-          <w:rFonts w:cs="Times New Roman"/>
-        </w:rPr>
+        <w:t xml:space="preserve">Команда </w:t>
+      </w:r>
+      <w:proofErr w:type="spellStart"/>
+      <w:r>
+        <w:rPr>
+          <w:rFonts w:cs="Times New Roman"/>
+        </w:rPr>
+        <w:t>Дуолинго</w:t>
+      </w:r>
+      <w:proofErr w:type="spellEnd"/>
+      <w:r>
+        <w:rPr>
+          <w:rFonts w:cs="Times New Roman"/>
+        </w:rPr>
+        <w:t xml:space="preserve"> также занимается разработкой связанных проду</w:t>
+      </w:r>
+      <w:r>
+        <w:rPr>
+          <w:rFonts w:cs="Times New Roman"/>
+        </w:rPr>
+        <w:t>ктов: Тестовый центр Дуолинго и Дуолинго для школ</w:t>
+      </w:r>
+      <w:r>
+        <w:rPr>
+          <w:rFonts w:cs="Times New Roman"/>
+        </w:rPr>
+        <w:t>.</w:t>
+      </w:r>
+    </w:p>
+    <w:p>
+      <w:pPr>
+        <w:rPr>
+          <w:rFonts w:cs="Times New Roman"/>
+        </w:rPr>
+      </w:pPr>
+      <w:proofErr w:type="spellStart"/>
+      <w:r>
+        <w:rPr>
+          <w:rFonts w:cs="Times New Roman"/>
+        </w:rPr>
+        <w:t>Дуолинго</w:t>
+      </w:r>
+      <w:proofErr w:type="spellEnd"/>
+      <w:r>
+        <w:rPr>
+          <w:rFonts w:cs="Times New Roman"/>
+        </w:rPr>
+        <w:t xml:space="preserve"> предлагает многочисленные письменные уроки и диктанты, однако разговорным навыкам уделяется меньше внимания. В </w:t>
+      </w:r>
+      <w:proofErr w:type="spellStart"/>
+      <w:r>
+        <w:rPr>
+          <w:rFonts w:cs="Times New Roman"/>
+        </w:rPr>
+        <w:t>Дуолинго</w:t>
+      </w:r>
+      <w:proofErr w:type="spellEnd"/>
+      <w:r>
         <w:t xml:space="preserve"> </w:t>
       </w:r>
       <w:r>
         <w:rPr>
           <w:rFonts w:cs="Times New Roman"/>
         </w:rPr>
-        <w:t>«</w:t>
-      </w:r>
-      <w:proofErr w:type="spellStart"/>
-      <w:r>
-        <w:rPr>
-          <w:rFonts w:cs="Times New Roman"/>
-          <w:lang w:val="en-US"/>
-        </w:rPr>
-        <w:t>Duolingo</w:t>
-      </w:r>
-      <w:proofErr w:type="spellEnd"/>
-      <w:r>
-        <w:rPr>
-          <w:rFonts w:cs="Times New Roman"/>
-        </w:rPr>
-        <w:t>»</w:t>
-      </w:r>
-    </w:p>
-    <w:p>
-      <w:pPr>
-        <w:rPr>
-          <w:rFonts w:cs="Times New Roman"/>
-        </w:rPr>
-      </w:pPr>
-      <w:r>
-        <w:rPr>
-          <w:rFonts w:cs="Times New Roman"/>
-        </w:rPr>
-        <w:t xml:space="preserve">Дуолинго (англ. </w:t>
-      </w:r>
-      <w:proofErr w:type="spellStart"/>
-      <w:r>
-        <w:rPr>
-          <w:rFonts w:cs="Times New Roman"/>
-        </w:rPr>
-        <w:t>Duolingo</w:t>
-      </w:r>
-      <w:proofErr w:type="spellEnd"/>
-      <w:r>
-        <w:rPr>
-          <w:rFonts w:cs="Times New Roman"/>
-        </w:rPr>
-        <w:t xml:space="preserve">) — бесплатная платформа для изучения языка и </w:t>
-      </w:r>
-      <w:proofErr w:type="spellStart"/>
-      <w:r>
-        <w:rPr>
-          <w:rFonts w:cs="Times New Roman"/>
-        </w:rPr>
-        <w:t>краудсорсинговых</w:t>
-      </w:r>
-      <w:proofErr w:type="spellEnd"/>
-      <w:r>
-        <w:rPr>
-          <w:rFonts w:cs="Times New Roman"/>
-        </w:rPr>
-        <w:t xml:space="preserve"> переводов. Сервис разработан так, что по мере прохождения уроков пользователи параллельно помогают переводить веб-сайты, статьи и другие документы. К примеру, эта статья была переведена с английского яз</w:t>
-      </w:r>
-      <w:r>
-        <w:rPr>
-          <w:rFonts w:cs="Times New Roman"/>
-        </w:rPr>
-        <w:t>ыка добровольцами на Дуолинго</w:t>
-      </w:r>
-      <w:r>
-        <w:rPr>
-          <w:rFonts w:cs="Times New Roman"/>
-        </w:rPr>
-        <w:t xml:space="preserve">, а позже вычитана и </w:t>
-      </w:r>
-      <w:proofErr w:type="spellStart"/>
-      <w:r>
-        <w:rPr>
-          <w:rFonts w:cs="Times New Roman"/>
-        </w:rPr>
-        <w:t>викифицирована</w:t>
-      </w:r>
-      <w:proofErr w:type="spellEnd"/>
-      <w:r>
-        <w:rPr>
-          <w:rFonts w:cs="Times New Roman"/>
-        </w:rPr>
-        <w:t>. По состоянию на октябрь 2019 года пользователи, знающие русский язык, могут изучать английский, немецкий, французский и испанский языки; в процессе подготовки — шведский.</w:t>
+        <w:t>есть игровое дерево навыков, по которому продвигаются пользователи, и словарный раздел, где можно практиковать уже изученные слова. Пользователи получают «очки опыта» (монеты, баллы) по мере изучения языка, например, после прохождения урока. Навыки считаются изученными, когда пользователи выполняют все связанные с ними уроки. За один урок можно заработать 10 очков. В Дуолинго также есть функция тренировки на время, когда пользователям даётся 30 секунд и двадцать вопросов. За каждый правильный ответ даётся одно очко опыта и семь или десять дополнительных секунд (время зависит от длины вопроса). За один курс пользова</w:t>
+      </w:r>
+      <w:r>
+        <w:rPr>
+          <w:rFonts w:cs="Times New Roman"/>
+        </w:rPr>
+        <w:t>тель может изучить до 2000 слов.</w:t>
       </w:r>
       <w:r>
         <w:rPr>
@@ -2762,460 +2985,142 @@
       <w:r>
         <w:rPr>
           <w:rFonts w:cs="Times New Roman"/>
-        </w:rPr>
-        <w:t>Эффективность подхода Дуолинго, основанного на анализе статистики, была проверена сторонним исс</w:t>
-      </w:r>
-      <w:r>
-        <w:rPr>
-          <w:rFonts w:cs="Times New Roman"/>
-        </w:rPr>
-        <w:t>ледованием по заказу компании</w:t>
-      </w:r>
-      <w:r>
-        <w:rPr>
-          <w:rFonts w:cs="Times New Roman"/>
-        </w:rPr>
-        <w:t xml:space="preserve">. Исследование, проведённое профессорами Городского университета Нью-Йорка и Университета Южной Каролины, показало, что 34 часа на Дуолинго дают столько же навыков чтения и письма, сколько даёт начальный семестровый курс в американском высшем учебном заведении, занимающий около 130 часов. Исследование не измеряло разговорные навыки. В процессе исследования 108 из 196 человек, изучающих язык на Дуолинго, бросили занятия менее чем через два часа. То же исследование показало, что пользователям </w:t>
-      </w:r>
-      <w:proofErr w:type="spellStart"/>
-      <w:r>
-        <w:rPr>
-          <w:rFonts w:cs="Times New Roman"/>
-        </w:rPr>
-        <w:t>Rosetta</w:t>
-      </w:r>
-      <w:proofErr w:type="spellEnd"/>
-      <w:r>
-        <w:rPr>
-          <w:rFonts w:cs="Times New Roman"/>
-        </w:rPr>
-        <w:t xml:space="preserve"> </w:t>
-      </w:r>
-      <w:proofErr w:type="spellStart"/>
-      <w:r>
-        <w:rPr>
-          <w:rFonts w:cs="Times New Roman"/>
-        </w:rPr>
-        <w:t>Stone</w:t>
-      </w:r>
-      <w:proofErr w:type="spellEnd"/>
-      <w:r>
-        <w:rPr>
-          <w:rFonts w:cs="Times New Roman"/>
-        </w:rPr>
-        <w:t xml:space="preserve"> необходимо от 55 до 60 часов занятий, чтобы выучить такой же объём знаний. Сравнения с другими бесплатными или недорог</w:t>
-      </w:r>
-      <w:r>
-        <w:rPr>
-          <w:rFonts w:cs="Times New Roman"/>
-        </w:rPr>
-        <w:t xml:space="preserve">ими курсами, такими как BBC и </w:t>
-      </w:r>
-      <w:proofErr w:type="spellStart"/>
-      <w:r>
-        <w:rPr>
-          <w:rFonts w:cs="Times New Roman"/>
-        </w:rPr>
-        <w:t>Before</w:t>
-      </w:r>
-      <w:proofErr w:type="spellEnd"/>
-      <w:r>
-        <w:rPr>
-          <w:rFonts w:cs="Times New Roman"/>
-        </w:rPr>
-        <w:t xml:space="preserve"> </w:t>
-      </w:r>
-      <w:proofErr w:type="spellStart"/>
-      <w:r>
-        <w:rPr>
-          <w:rFonts w:cs="Times New Roman"/>
-        </w:rPr>
-        <w:t>You</w:t>
-      </w:r>
-      <w:proofErr w:type="spellEnd"/>
-      <w:r>
-        <w:rPr>
-          <w:rFonts w:cs="Times New Roman"/>
-        </w:rPr>
-        <w:t xml:space="preserve"> </w:t>
-      </w:r>
-      <w:proofErr w:type="spellStart"/>
-      <w:r>
-        <w:rPr>
-          <w:rFonts w:cs="Times New Roman"/>
-        </w:rPr>
-        <w:t>Know</w:t>
-      </w:r>
-      <w:proofErr w:type="spellEnd"/>
-      <w:r>
-        <w:rPr>
-          <w:rFonts w:cs="Times New Roman"/>
-        </w:rPr>
-        <w:t xml:space="preserve"> </w:t>
-      </w:r>
-      <w:proofErr w:type="spellStart"/>
-      <w:r>
-        <w:rPr>
-          <w:rFonts w:cs="Times New Roman"/>
-        </w:rPr>
-        <w:t>It</w:t>
-      </w:r>
-      <w:proofErr w:type="spellEnd"/>
-      <w:r>
-        <w:rPr>
-          <w:rFonts w:cs="Times New Roman"/>
-        </w:rPr>
-        <w:t>, не проводилось.</w:t>
-      </w:r>
-    </w:p>
-    <w:p>
-      <w:pPr>
-        <w:rPr>
-          <w:rFonts w:cs="Times New Roman"/>
-        </w:rPr>
-      </w:pPr>
-      <w:r>
-        <w:rPr>
-          <w:rFonts w:cs="Times New Roman"/>
-        </w:rPr>
-        <w:t>Команда Дуолинго также занимается разработкой связанных проду</w:t>
-      </w:r>
-      <w:r>
-        <w:rPr>
-          <w:rFonts w:cs="Times New Roman"/>
-        </w:rPr>
-        <w:t>ктов: Тестовый центр Дуолинго и Дуолинго для школ</w:t>
-      </w:r>
-      <w:r>
-        <w:rPr>
-          <w:rFonts w:cs="Times New Roman"/>
-        </w:rPr>
-        <w:t>.</w:t>
-      </w:r>
-    </w:p>
-    <w:p>
-      <w:pPr>
-        <w:rPr>
-          <w:rFonts w:cs="Times New Roman"/>
-        </w:rPr>
-      </w:pPr>
-      <w:r>
-        <w:rPr>
-          <w:rFonts w:cs="Times New Roman"/>
-        </w:rPr>
-        <w:t xml:space="preserve">Дуолинго предлагает многочисленные письменные уроки и диктанты, однако разговорным навыкам уделяется меньше внимания. В </w:t>
-      </w:r>
-      <w:proofErr w:type="gramStart"/>
-      <w:r>
-        <w:rPr>
-          <w:rFonts w:cs="Times New Roman"/>
-        </w:rPr>
-        <w:t>Дуолинго</w:t>
-      </w:r>
-      <w:r>
-        <w:t xml:space="preserve"> </w:t>
-      </w:r>
-      <w:r>
-        <w:rPr>
-          <w:rFonts w:cs="Times New Roman"/>
-        </w:rPr>
-        <w:t xml:space="preserve"> есть</w:t>
-      </w:r>
-      <w:proofErr w:type="gramEnd"/>
-      <w:r>
-        <w:rPr>
-          <w:rFonts w:cs="Times New Roman"/>
-        </w:rPr>
-        <w:t xml:space="preserve"> игровое дерево навыков, по которому продвигаются пользователи, и словарный раздел, где можно практиковать уже изученные слова. Пользователи получают «очки опыта» (монеты, баллы) по мере изучения языка, например, после прохождения урока. Навыки считаются изученными, когда пользователи выполняют все связанные с ними уроки. За один урок </w:t>
-      </w:r>
-      <w:r>
-        <w:rPr>
-          <w:rFonts w:cs="Times New Roman"/>
-        </w:rPr>
-        <w:lastRenderedPageBreak/>
-        <w:t>можно заработать 10 очков. В Дуолинго также есть функция тренировки на время, когда пользователям даётся 30 секунд и двадцать вопросов. За каждый правильный ответ даётся одно очко опыта и семь или десять дополнительных секунд (время зависит от длины вопроса). За один курс пользова</w:t>
-      </w:r>
-      <w:r>
-        <w:rPr>
-          <w:rFonts w:cs="Times New Roman"/>
-        </w:rPr>
-        <w:t>тель может изучить до 2000 слов.</w:t>
-      </w:r>
-      <w:r>
-        <w:rPr>
-          <w:rFonts w:cs="Times New Roman"/>
-        </w:rPr>
-        <w:t xml:space="preserve"> </w:t>
-      </w:r>
-    </w:p>
-    <w:p>
-      <w:pPr>
-        <w:rPr>
-          <w:rFonts w:cs="Times New Roman"/>
-        </w:rPr>
-      </w:pPr>
-      <w:r>
-        <w:rPr>
-          <w:rFonts w:cs="Times New Roman"/>
-        </w:rPr>
-        <w:t xml:space="preserve">За прохождение всех уроков в навыке выдаётся 2 </w:t>
-      </w:r>
-      <w:proofErr w:type="spellStart"/>
-      <w:r>
-        <w:rPr>
-          <w:rFonts w:cs="Times New Roman"/>
-        </w:rPr>
-        <w:t>лингота</w:t>
-      </w:r>
-      <w:proofErr w:type="spellEnd"/>
-      <w:r>
-        <w:rPr>
-          <w:rFonts w:cs="Times New Roman"/>
-        </w:rPr>
-        <w:t xml:space="preserve">, внутренняя игровая валюта. Существуют и другие </w:t>
-      </w:r>
-      <w:r>
-        <w:rPr>
-          <w:rFonts w:cs="Times New Roman"/>
-        </w:rPr>
-        <w:t xml:space="preserve">способы приобретения </w:t>
-      </w:r>
-      <w:proofErr w:type="spellStart"/>
-      <w:r>
-        <w:rPr>
-          <w:rFonts w:cs="Times New Roman"/>
-        </w:rPr>
-        <w:t>линготов</w:t>
-      </w:r>
-      <w:proofErr w:type="spellEnd"/>
-      <w:r>
-        <w:rPr>
-          <w:rFonts w:cs="Times New Roman"/>
-        </w:rPr>
-        <w:t xml:space="preserve">. </w:t>
-      </w:r>
-      <w:proofErr w:type="spellStart"/>
-      <w:r>
-        <w:rPr>
-          <w:rFonts w:cs="Times New Roman"/>
-        </w:rPr>
-        <w:t>Линготы</w:t>
-      </w:r>
-      <w:proofErr w:type="spellEnd"/>
-      <w:r>
-        <w:rPr>
-          <w:rFonts w:cs="Times New Roman"/>
-        </w:rPr>
-        <w:t xml:space="preserve"> можно тратить в игровом магазине или дарить пользователям, оставившим полезный комментарий на форуме.</w:t>
-      </w:r>
-      <w:r>
-        <w:rPr>
-          <w:rFonts w:cs="Times New Roman"/>
-        </w:rPr>
-        <w:t xml:space="preserve"> </w:t>
-      </w:r>
-    </w:p>
-    <w:p>
-      <w:pPr>
-        <w:rPr>
-          <w:rFonts w:cs="Times New Roman"/>
-        </w:rPr>
-      </w:pPr>
-      <w:r>
-        <w:rPr>
-          <w:rFonts w:cs="Times New Roman"/>
-        </w:rPr>
-        <w:t>Дуолинго использует для обучения подход, основанный на анализе большого коли</w:t>
-      </w:r>
-      <w:r>
-        <w:rPr>
-          <w:rFonts w:cs="Times New Roman"/>
-        </w:rPr>
-        <w:t>чества статистических данных</w:t>
-      </w:r>
-      <w:r>
-        <w:rPr>
-          <w:rFonts w:cs="Times New Roman"/>
-        </w:rPr>
-        <w:t>. На каждом этапе система запоминает, какие вопросы вызвали у пользователей трудности и какие ошибки были совершены. Затем она агрегирует эти данные и использует для машинного обучения. Таким образом формируются индивидуальные уроки.</w:t>
-      </w:r>
-    </w:p>
-    <w:p>
-      <w:pPr>
-        <w:ind w:firstLine="0"/>
-        <w:rPr>
-          <w:rFonts w:cs="Times New Roman"/>
-        </w:rPr>
-      </w:pPr>
-      <w:r>
-        <w:rPr>
           <w:noProof/>
           <w:lang w:eastAsia="ru-RU"/>
         </w:rPr>
-        <w:drawing>
-          <wp:anchor distT="0" distB="0" distL="114300" distR="114300" simplePos="0" relativeHeight="251666432" behindDoc="0" locked="0" layoutInCell="1" allowOverlap="1" wp14:anchorId="7BD1DF4E" wp14:editId="07DE248B">
-            <wp:simplePos x="0" y="0"/>
-            <wp:positionH relativeFrom="margin">
-              <wp:align>right</wp:align>
-            </wp:positionH>
-            <wp:positionV relativeFrom="paragraph">
-              <wp:posOffset>473075</wp:posOffset>
-            </wp:positionV>
-            <wp:extent cx="5940425" cy="3340100"/>
-            <wp:effectExtent l="0" t="0" r="3175" b="0"/>
-            <wp:wrapTopAndBottom/>
-            <wp:docPr id="7" name="Рисунок 7" descr="The interface of Duolingo web application The user interface of... |  Download Scientific Diagram"/>
-            <wp:cNvGraphicFramePr>
-              <a:graphicFrameLocks xmlns:a="http://schemas.openxmlformats.org/drawingml/2006/main" noChangeAspect="1"/>
-            </wp:cNvGraphicFramePr>
-            <a:graphic xmlns:a="http://schemas.openxmlformats.org/drawingml/2006/main">
-              <a:graphicData uri="http://schemas.openxmlformats.org/drawingml/2006/picture">
-                <pic:pic xmlns:pic="http://schemas.openxmlformats.org/drawingml/2006/picture">
-                  <pic:nvPicPr>
-                    <pic:cNvPr id="0" name="Picture 3" descr="The interface of Duolingo web application The user interface of... |  Download Scientific Diagram"/>
-                    <pic:cNvPicPr>
-                      <a:picLocks noChangeAspect="1" noChangeArrowheads="1"/>
-                    </pic:cNvPicPr>
-                  </pic:nvPicPr>
-                  <pic:blipFill>
-                    <a:blip r:embed="rId8">
-                      <a:extLst>
-                        <a:ext uri="{28A0092B-C50C-407E-A947-70E740481C1C}">
-                          <a14:useLocalDpi xmlns:a14="http://schemas.microsoft.com/office/drawing/2010/main" val="0"/>
-                        </a:ext>
-                      </a:extLst>
-                    </a:blip>
-                    <a:srcRect/>
-                    <a:stretch>
-                      <a:fillRect/>
-                    </a:stretch>
-                  </pic:blipFill>
-                  <pic:spPr bwMode="auto">
-                    <a:xfrm>
-                      <a:off x="0" y="0"/>
-                      <a:ext cx="5940425" cy="3340100"/>
-                    </a:xfrm>
-                    <a:prstGeom prst="rect">
-                      <a:avLst/>
-                    </a:prstGeom>
-                    <a:noFill/>
-                    <a:ln>
-                      <a:noFill/>
-                    </a:ln>
-                  </pic:spPr>
-                </pic:pic>
-              </a:graphicData>
-            </a:graphic>
-          </wp:anchor>
-        </w:drawing>
-      </w:r>
-    </w:p>
-    <w:p>
-      <w:pPr>
-        <w:jc w:val="both"/>
-        <w:rPr>
-          <w:rFonts w:cs="Times New Roman"/>
-        </w:rPr>
-      </w:pPr>
-      <w:r>
-        <w:rPr>
-          <w:rFonts w:cs="Times New Roman"/>
-          <w:noProof/>
-          <w:lang w:eastAsia="ru-RU"/>
-        </w:rPr>
         <mc:AlternateContent>
-          <mc:Choice Requires="wps">
+          <mc:Choice Requires="wpg">
             <w:drawing>
-              <wp:anchor distT="0" distB="0" distL="114300" distR="114300" simplePos="0" relativeHeight="251667456" behindDoc="0" locked="0" layoutInCell="1" allowOverlap="1" wp14:anchorId="2B7CB621" wp14:editId="3C1A65DD">
+              <wp:anchor distT="0" distB="0" distL="114300" distR="114300" simplePos="0" relativeHeight="251666432" behindDoc="0" locked="0" layoutInCell="1" allowOverlap="1" wp14:anchorId="4A11F678" wp14:editId="23C0C435">
                 <wp:simplePos x="0" y="0"/>
-                <wp:positionH relativeFrom="column">
-                  <wp:posOffset>-41910</wp:posOffset>
+                <wp:positionH relativeFrom="margin">
+                  <wp:posOffset>-92433</wp:posOffset>
                 </wp:positionH>
                 <wp:positionV relativeFrom="paragraph">
-                  <wp:posOffset>3662045</wp:posOffset>
+                  <wp:posOffset>949822</wp:posOffset>
                 </wp:positionV>
-                <wp:extent cx="5991225" cy="342900"/>
-                <wp:effectExtent l="0" t="0" r="0" b="0"/>
-                <wp:wrapNone/>
-                <wp:docPr id="8" name="Надпись 8"/>
+                <wp:extent cx="5991225" cy="3841115"/>
+                <wp:effectExtent l="0" t="0" r="9525" b="6985"/>
+                <wp:wrapTopAndBottom/>
+                <wp:docPr id="4" name="Группа 4"/>
                 <wp:cNvGraphicFramePr/>
                 <a:graphic xmlns:a="http://schemas.openxmlformats.org/drawingml/2006/main">
-                  <a:graphicData uri="http://schemas.microsoft.com/office/word/2010/wordprocessingShape">
-                    <wps:wsp>
-                      <wps:cNvSpPr txBox="1"/>
-                      <wps:spPr>
+                  <a:graphicData uri="http://schemas.microsoft.com/office/word/2010/wordprocessingGroup">
+                    <wpg:wgp>
+                      <wpg:cNvGrpSpPr/>
+                      <wpg:grpSpPr>
                         <a:xfrm>
                           <a:off x="0" y="0"/>
-                          <a:ext cx="5991225" cy="342900"/>
+                          <a:ext cx="5991225" cy="3841115"/>
+                          <a:chOff x="0" y="0"/>
+                          <a:chExt cx="5991225" cy="3841474"/>
                         </a:xfrm>
-                        <a:prstGeom prst="rect">
-                          <a:avLst/>
-                        </a:prstGeom>
-                        <a:noFill/>
-                        <a:ln w="6350">
+                      </wpg:grpSpPr>
+                      <pic:pic xmlns:pic="http://schemas.openxmlformats.org/drawingml/2006/picture">
+                        <pic:nvPicPr>
+                          <pic:cNvPr id="7" name="Рисунок 7" descr="The interface of Duolingo web application The user interface of... |  Download Scientific Diagram"/>
+                          <pic:cNvPicPr>
+                            <a:picLocks noChangeAspect="1"/>
+                          </pic:cNvPicPr>
+                        </pic:nvPicPr>
+                        <pic:blipFill>
+                          <a:blip r:embed="rId8">
+                            <a:extLst>
+                              <a:ext uri="{28A0092B-C50C-407E-A947-70E740481C1C}">
+                                <a14:useLocalDpi xmlns:a14="http://schemas.microsoft.com/office/drawing/2010/main" val="0"/>
+                              </a:ext>
+                            </a:extLst>
+                          </a:blip>
+                          <a:srcRect/>
+                          <a:stretch>
+                            <a:fillRect/>
+                          </a:stretch>
+                        </pic:blipFill>
+                        <pic:spPr bwMode="auto">
+                          <a:xfrm>
+                            <a:off x="31805" y="0"/>
+                            <a:ext cx="5940425" cy="3340100"/>
+                          </a:xfrm>
+                          <a:prstGeom prst="rect">
+                            <a:avLst/>
+                          </a:prstGeom>
                           <a:noFill/>
-                        </a:ln>
-                      </wps:spPr>
-                      <wps:txbx>
-                        <w:txbxContent>
-                          <w:p>
-                            <w:pPr>
-                              <w:ind w:left="708"/>
-                              <w:jc w:val="center"/>
-                              <w:rPr>
-                                <w:rFonts w:cs="Times New Roman"/>
-                              </w:rPr>
-                            </w:pPr>
-                            <w:r>
-                              <w:rPr>
-                                <w:rFonts w:cs="Times New Roman"/>
-                              </w:rPr>
-                              <w:t>Рисунок 2</w:t>
-                            </w:r>
-                            <w:r>
-                              <w:rPr>
-                                <w:rFonts w:cs="Times New Roman"/>
-                              </w:rPr>
-                              <w:t xml:space="preserve"> - </w:t>
-                            </w:r>
-                            <w:r>
-                              <w:rPr>
-                                <w:rFonts w:cs="Times New Roman"/>
-                              </w:rPr>
-                              <w:t>Инт</w:t>
-                            </w:r>
-                            <w:r>
-                              <w:rPr>
-                                <w:rFonts w:cs="Times New Roman"/>
-                              </w:rPr>
-                              <w:t>ерфейс приложения для платформы «</w:t>
-                            </w:r>
-                            <w:proofErr w:type="spellStart"/>
-                            <w:r>
-                              <w:rPr>
-                                <w:rFonts w:cs="Times New Roman"/>
-                                <w:lang w:val="en-US"/>
-                              </w:rPr>
-                              <w:t>Duolingo</w:t>
-                            </w:r>
-                            <w:proofErr w:type="spellEnd"/>
-                            <w:r>
-                              <w:rPr>
-                                <w:rFonts w:cs="Times New Roman"/>
-                              </w:rPr>
-                              <w:t>»</w:t>
-                            </w:r>
-                          </w:p>
-                          <w:p/>
-                        </w:txbxContent>
-                      </wps:txbx>
-                      <wps:bodyPr rot="0" spcFirstLastPara="0" vertOverflow="overflow" horzOverflow="overflow" vert="horz" wrap="square" lIns="91440" tIns="45720" rIns="91440" bIns="45720" numCol="1" spcCol="0" rtlCol="0" fromWordArt="0" anchor="t" anchorCtr="0" forceAA="0" compatLnSpc="1">
-                        <a:prstTxWarp prst="textNoShape">
-                          <a:avLst/>
-                        </a:prstTxWarp>
-                        <a:noAutofit/>
-                      </wps:bodyPr>
-                    </wps:wsp>
+                          <a:ln>
+                            <a:noFill/>
+                          </a:ln>
+                        </pic:spPr>
+                      </pic:pic>
+                      <wps:wsp>
+                        <wps:cNvPr id="8" name="Надпись 8"/>
+                        <wps:cNvSpPr txBox="1"/>
+                        <wps:spPr>
+                          <a:xfrm>
+                            <a:off x="0" y="3498574"/>
+                            <a:ext cx="5991225" cy="342900"/>
+                          </a:xfrm>
+                          <a:prstGeom prst="rect">
+                            <a:avLst/>
+                          </a:prstGeom>
+                          <a:noFill/>
+                          <a:ln w="6350">
+                            <a:noFill/>
+                          </a:ln>
+                        </wps:spPr>
+                        <wps:txbx>
+                          <w:txbxContent>
+                            <w:p>
+                              <w:pPr>
+                                <w:ind w:left="708"/>
+                                <w:jc w:val="center"/>
+                                <w:rPr>
+                                  <w:rFonts w:cs="Times New Roman"/>
+                                </w:rPr>
+                              </w:pPr>
+                              <w:r>
+                                <w:rPr>
+                                  <w:rFonts w:cs="Times New Roman"/>
+                                </w:rPr>
+                                <w:t xml:space="preserve">Рисунок 2 - </w:t>
+                              </w:r>
+                              <w:r>
+                                <w:rPr>
+                                  <w:rFonts w:cs="Times New Roman"/>
+                                </w:rPr>
+                                <w:t>Инт</w:t>
+                              </w:r>
+                              <w:r>
+                                <w:rPr>
+                                  <w:rFonts w:cs="Times New Roman"/>
+                                </w:rPr>
+                                <w:t>ерфейс приложения для платформы «</w:t>
+                              </w:r>
+                              <w:proofErr w:type="spellStart"/>
+                              <w:r>
+                                <w:rPr>
+                                  <w:rFonts w:cs="Times New Roman"/>
+                                  <w:lang w:val="en-US"/>
+                                </w:rPr>
+                                <w:t>Duolingo</w:t>
+                              </w:r>
+                              <w:proofErr w:type="spellEnd"/>
+                              <w:r>
+                                <w:rPr>
+                                  <w:rFonts w:cs="Times New Roman"/>
+                                </w:rPr>
+                                <w:t>»</w:t>
+                              </w:r>
+                            </w:p>
+                            <w:p/>
+                          </w:txbxContent>
+                        </wps:txbx>
+                        <wps:bodyPr rot="0" spcFirstLastPara="0" vertOverflow="overflow" horzOverflow="overflow" vert="horz" wrap="square" lIns="91440" tIns="45720" rIns="91440" bIns="45720" numCol="1" spcCol="0" rtlCol="0" fromWordArt="0" anchor="t" anchorCtr="0" forceAA="0" compatLnSpc="1">
+                          <a:prstTxWarp prst="textNoShape">
+                            <a:avLst/>
+                          </a:prstTxWarp>
+                          <a:noAutofit/>
+                        </wps:bodyPr>
+                      </wps:wsp>
+                    </wpg:wgp>
                   </a:graphicData>
                 </a:graphic>
               </wp:anchor>
@@ -3223,65 +3128,121 @@
           </mc:Choice>
           <mc:Fallback>
             <w:pict>
-              <v:shape w14:anchorId="2B7CB621" id="Надпись 8" o:spid="_x0000_s1032" type="#_x0000_t202" style="position:absolute;left:0;text-align:left;margin-left:-3.3pt;margin-top:288.35pt;width:471.75pt;height:27pt;z-index:251667456;visibility:visible;mso-wrap-style:square;mso-wrap-distance-left:9pt;mso-wrap-distance-top:0;mso-wrap-distance-right:9pt;mso-wrap-distance-bottom:0;mso-position-horizontal:absolute;mso-position-horizontal-relative:text;mso-position-vertical:absolute;mso-position-vertical-relative:text;v-text-anchor:top" o:gfxdata="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" filled="f" stroked="f" strokeweight=".5pt">
-                <v:textbox>
-                  <w:txbxContent>
-                    <w:p>
-                      <w:pPr>
-                        <w:ind w:left="708"/>
-                        <w:jc w:val="center"/>
-                        <w:rPr>
-                          <w:rFonts w:cs="Times New Roman"/>
-                        </w:rPr>
-                      </w:pPr>
-                      <w:r>
-                        <w:rPr>
-                          <w:rFonts w:cs="Times New Roman"/>
-                        </w:rPr>
-                        <w:t>Рисунок 2</w:t>
-                      </w:r>
-                      <w:r>
-                        <w:rPr>
-                          <w:rFonts w:cs="Times New Roman"/>
-                        </w:rPr>
-                        <w:t xml:space="preserve"> - </w:t>
-                      </w:r>
-                      <w:r>
-                        <w:rPr>
-                          <w:rFonts w:cs="Times New Roman"/>
-                        </w:rPr>
-                        <w:t>Инт</w:t>
-                      </w:r>
-                      <w:r>
-                        <w:rPr>
-                          <w:rFonts w:cs="Times New Roman"/>
-                        </w:rPr>
-                        <w:t>ерфейс приложения для платформы «</w:t>
-                      </w:r>
-                      <w:proofErr w:type="spellStart"/>
-                      <w:r>
-                        <w:rPr>
-                          <w:rFonts w:cs="Times New Roman"/>
-                          <w:lang w:val="en-US"/>
-                        </w:rPr>
-                        <w:t>Duolingo</w:t>
-                      </w:r>
-                      <w:proofErr w:type="spellEnd"/>
-                      <w:r>
-                        <w:rPr>
-                          <w:rFonts w:cs="Times New Roman"/>
-                        </w:rPr>
-                        <w:t>»</w:t>
-                      </w:r>
-                    </w:p>
-                    <w:p/>
-                  </w:txbxContent>
-                </v:textbox>
-              </v:shape>
+              <v:group w14:anchorId="4A11F678" id="Группа 4" o:spid="_x0000_s1031" style="position:absolute;left:0;text-align:left;margin-left:-7.3pt;margin-top:74.8pt;width:471.75pt;height:302.45pt;z-index:251666432;mso-position-horizontal-relative:margin" coordsize="59912,38414" o:gfxdata="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">
+                <v:shape id="Рисунок 7" o:spid="_x0000_s1032" type="#_x0000_t75" alt="The interface of Duolingo web application The user interface of... |  Download Scientific Diagram" style="position:absolute;left:318;width:59404;height:33401;visibility:visible;mso-wrap-style:square" o:gfxdata="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">
+                  <v:imagedata r:id="rId9" o:title="The interface of Duolingo web application The user interface of.."/>
+                  <v:path arrowok="t"/>
+                </v:shape>
+                <v:shape id="Надпись 8" o:spid="_x0000_s1033" type="#_x0000_t202" style="position:absolute;top:34985;width:59912;height:3429;visibility:visible;mso-wrap-style:square;v-text-anchor:top" o:gfxdata="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" filled="f" stroked="f" strokeweight=".5pt">
+                  <v:textbox>
+                    <w:txbxContent>
+                      <w:p>
+                        <w:pPr>
+                          <w:ind w:left="708"/>
+                          <w:jc w:val="center"/>
+                          <w:rPr>
+                            <w:rFonts w:cs="Times New Roman"/>
+                          </w:rPr>
+                        </w:pPr>
+                        <w:r>
+                          <w:rPr>
+                            <w:rFonts w:cs="Times New Roman"/>
+                          </w:rPr>
+                          <w:t xml:space="preserve">Рисунок 2 - </w:t>
+                        </w:r>
+                        <w:r>
+                          <w:rPr>
+                            <w:rFonts w:cs="Times New Roman"/>
+                          </w:rPr>
+                          <w:t>Инт</w:t>
+                        </w:r>
+                        <w:r>
+                          <w:rPr>
+                            <w:rFonts w:cs="Times New Roman"/>
+                          </w:rPr>
+                          <w:t>ерфейс приложения для платформы «</w:t>
+                        </w:r>
+                        <w:proofErr w:type="spellStart"/>
+                        <w:r>
+                          <w:rPr>
+                            <w:rFonts w:cs="Times New Roman"/>
+                            <w:lang w:val="en-US"/>
+                          </w:rPr>
+                          <w:t>Duolingo</w:t>
+                        </w:r>
+                        <w:proofErr w:type="spellEnd"/>
+                        <w:r>
+                          <w:rPr>
+                            <w:rFonts w:cs="Times New Roman"/>
+                          </w:rPr>
+                          <w:t>»</w:t>
+                        </w:r>
+                      </w:p>
+                      <w:p/>
+                    </w:txbxContent>
+                  </v:textbox>
+                </v:shape>
+                <w10:wrap type="topAndBottom" anchorx="margin"/>
+              </v:group>
             </w:pict>
           </mc:Fallback>
         </mc:AlternateContent>
       </w:r>
+      <w:r>
+        <w:rPr>
+          <w:rFonts w:cs="Times New Roman"/>
+        </w:rPr>
+        <w:t xml:space="preserve">За прохождение всех уроков в навыке выдаётся 2 </w:t>
+      </w:r>
+      <w:proofErr w:type="spellStart"/>
+      <w:r>
+        <w:rPr>
+          <w:rFonts w:cs="Times New Roman"/>
+        </w:rPr>
+        <w:t>лингота</w:t>
+      </w:r>
+      <w:proofErr w:type="spellEnd"/>
+      <w:r>
+        <w:rPr>
+          <w:rFonts w:cs="Times New Roman"/>
+        </w:rPr>
+        <w:t xml:space="preserve">, внутренняя игровая валюта. Существуют и другие </w:t>
+      </w:r>
+      <w:r>
+        <w:rPr>
+          <w:rFonts w:cs="Times New Roman"/>
+        </w:rPr>
+        <w:t xml:space="preserve">способы приобретения </w:t>
+      </w:r>
+      <w:proofErr w:type="spellStart"/>
+      <w:r>
+        <w:rPr>
+          <w:rFonts w:cs="Times New Roman"/>
+        </w:rPr>
+        <w:t>линготов</w:t>
+      </w:r>
+      <w:proofErr w:type="spellEnd"/>
+      <w:r>
+        <w:rPr>
+          <w:rFonts w:cs="Times New Roman"/>
+        </w:rPr>
+        <w:t xml:space="preserve">. </w:t>
+      </w:r>
+      <w:proofErr w:type="spellStart"/>
+      <w:r>
+        <w:rPr>
+          <w:rFonts w:cs="Times New Roman"/>
+        </w:rPr>
+        <w:lastRenderedPageBreak/>
+        <w:t>Линготы</w:t>
+      </w:r>
+      <w:proofErr w:type="spellEnd"/>
+      <w:r>
+        <w:rPr>
+          <w:rFonts w:cs="Times New Roman"/>
+        </w:rPr>
+        <w:t xml:space="preserve"> можно тратить в игровом магазине или дарить пользователям, оставившим полезный комментарий на форуме. </w:t>
+      </w:r>
     </w:p>
     <w:p>
       <w:pPr>
@@ -3290,168 +3251,223 @@
           <w:szCs w:val="24"/>
         </w:rPr>
       </w:pPr>
-    </w:p>
-    <w:p>
-      <w:pPr>
+      <w:proofErr w:type="spellStart"/>
+      <w:r>
+        <w:rPr>
+          <w:rFonts w:cs="Times New Roman"/>
+        </w:rPr>
+        <w:t>Дуолинго</w:t>
+      </w:r>
+      <w:proofErr w:type="spellEnd"/>
+      <w:r>
+        <w:rPr>
+          <w:rFonts w:cs="Times New Roman"/>
+        </w:rPr>
+        <w:t xml:space="preserve"> использует для обучения подход, основанный на анализе большого коли</w:t>
+      </w:r>
+      <w:r>
+        <w:rPr>
+          <w:rFonts w:cs="Times New Roman"/>
+        </w:rPr>
+        <w:t>чества статистических данных</w:t>
+      </w:r>
+      <w:r>
+        <w:rPr>
+          <w:rFonts w:cs="Times New Roman"/>
+        </w:rPr>
+        <w:t>. На каждом этапе система запоминает, какие вопросы вызвали у пользователей трудности и какие ошибки были совершены. Затем она агрегирует эти данные и использует для машинного обучения. Таким образом формируются индивидуальные уроки.</w:t>
+      </w:r>
+      <w:r>
         <w:rPr>
           <w:rFonts w:cs="Times New Roman"/>
           <w:szCs w:val="24"/>
         </w:rPr>
-      </w:pPr>
-    </w:p>
-    <w:p>
-      <w:pPr>
-        <w:pStyle w:val="3"/>
-      </w:pPr>
-      <w:r>
-        <w:lastRenderedPageBreak/>
-        <w:t xml:space="preserve">1.3 </w:t>
-      </w:r>
-      <w:r>
-        <w:t xml:space="preserve">Важность подсистемы </w:t>
-      </w:r>
-    </w:p>
-    <w:p>
-      <w:pPr>
-        <w:rPr>
-          <w:lang w:val="en-US"/>
-        </w:rPr>
-      </w:pPr>
-      <w:r>
-        <w:t xml:space="preserve">Приложение </w:t>
-      </w:r>
-      <w:bookmarkStart w:id="3" w:name="_GoBack"/>
-      <w:bookmarkEnd w:id="3"/>
-    </w:p>
-    <w:p>
-      <w:pPr>
-        <w:jc w:val="both"/>
-        <w:rPr>
-          <w:rFonts w:cs="Times New Roman"/>
-        </w:rPr>
-      </w:pPr>
-      <w:r>
-        <w:rPr>
-          <w:rFonts w:cs="Times New Roman"/>
-        </w:rPr>
-        <w:t>Анализ существующих программ</w:t>
-      </w:r>
-    </w:p>
-    <w:p>
-      <w:pPr>
-        <w:jc w:val="both"/>
-        <w:rPr>
-          <w:rFonts w:cs="Times New Roman"/>
-        </w:rPr>
-      </w:pPr>
-      <w:r>
-        <w:rPr>
-          <w:rFonts w:cs="Times New Roman"/>
-        </w:rPr>
-        <w:t>Важность актуальность</w:t>
-      </w:r>
-    </w:p>
-    <w:p>
-      <w:pPr>
-        <w:jc w:val="both"/>
-        <w:rPr>
-          <w:rFonts w:cs="Times New Roman"/>
-        </w:rPr>
-      </w:pPr>
-      <w:r>
-        <w:rPr>
-          <w:rFonts w:cs="Times New Roman"/>
-        </w:rPr>
-        <w:t>Описать для кого делаю</w:t>
-      </w:r>
-    </w:p>
-    <w:p>
-      <w:pPr>
-        <w:jc w:val="both"/>
-        <w:rPr>
-          <w:rFonts w:cs="Times New Roman"/>
-        </w:rPr>
-      </w:pPr>
-    </w:p>
-    <w:p>
-      <w:pPr>
-        <w:jc w:val="both"/>
-        <w:rPr>
-          <w:rFonts w:cs="Times New Roman"/>
-        </w:rPr>
-      </w:pPr>
-    </w:p>
-    <w:p>
-      <w:pPr>
-        <w:jc w:val="both"/>
-        <w:rPr>
-          <w:rFonts w:cs="Times New Roman"/>
-        </w:rPr>
-      </w:pPr>
-    </w:p>
-    <w:p>
-      <w:pPr>
-        <w:rPr>
-          <w:rFonts w:cs="Times New Roman"/>
+        <w:t xml:space="preserve"> </w:t>
+      </w:r>
+    </w:p>
+    <w:p>
+      <w:pPr>
+        <w:ind w:firstLine="0"/>
+        <w:rPr>
+          <w:rFonts w:cs="Times New Roman"/>
+          <w:b/>
           <w:szCs w:val="24"/>
         </w:rPr>
       </w:pPr>
       <w:r>
         <w:rPr>
           <w:rFonts w:cs="Times New Roman"/>
+          <w:b/>
           <w:szCs w:val="24"/>
         </w:rPr>
-        <w:br w:type="page"/>
-      </w:r>
-    </w:p>
-    <w:p>
-      <w:pPr>
-        <w:rPr>
-          <w:rFonts w:cs="Times New Roman"/>
-          <w:szCs w:val="24"/>
-        </w:rPr>
-      </w:pPr>
-    </w:p>
-    <w:p>
-      <w:pPr>
-        <w:pStyle w:val="1"/>
+        <w:t xml:space="preserve">Минусы приложения </w:t>
+      </w:r>
+    </w:p>
+    <w:p>
+      <w:pPr>
+        <w:pStyle w:val="a3"/>
         <w:numPr>
           <w:ilvl w:val="0"/>
-          <w:numId w:val="4"/>
+          <w:numId w:val="9"/>
         </w:numPr>
         <w:rPr>
-          <w:b w:val="0"/>
-        </w:rPr>
-      </w:pPr>
-      <w:bookmarkStart w:id="4" w:name="_Toc50561619"/>
-      <w:r>
-        <w:t>Исследовательская часть</w:t>
-      </w:r>
-      <w:bookmarkEnd w:id="4"/>
-    </w:p>
-    <w:p>
-      <w:pPr>
-        <w:pStyle w:val="2"/>
+          <w:rFonts w:cs="Times New Roman"/>
+          <w:szCs w:val="24"/>
+        </w:rPr>
+      </w:pPr>
+      <w:r>
+        <w:rPr>
+          <w:rFonts w:cs="Times New Roman"/>
+          <w:szCs w:val="24"/>
+        </w:rPr>
+        <w:t>Уроки не систематизированы. Даже несмотря на наличие справочных материалов, четкой картины у вас в голове не появится.</w:t>
+      </w:r>
+    </w:p>
+    <w:p>
+      <w:pPr>
+        <w:pStyle w:val="a3"/>
         <w:numPr>
-          <w:ilvl w:val="1"/>
-          <w:numId w:val="8"/>
+          <w:ilvl w:val="0"/>
+          <w:numId w:val="9"/>
         </w:numPr>
-      </w:pPr>
-      <w:r>
-        <w:t xml:space="preserve">Анализ видеоигр </w:t>
+        <w:rPr>
+          <w:rFonts w:cs="Times New Roman"/>
+          <w:szCs w:val="24"/>
+        </w:rPr>
+      </w:pPr>
+      <w:r>
+        <w:rPr>
+          <w:rFonts w:cs="Times New Roman"/>
+          <w:szCs w:val="24"/>
+        </w:rPr>
+        <w:t xml:space="preserve">Слишком легко для высоких уровней. Новой лексики не так много, поэтому на уровнях выше </w:t>
+      </w:r>
+      <w:proofErr w:type="spellStart"/>
+      <w:r>
+        <w:rPr>
+          <w:rFonts w:cs="Times New Roman"/>
+          <w:szCs w:val="24"/>
+        </w:rPr>
+        <w:t>Intermediate</w:t>
+      </w:r>
+      <w:proofErr w:type="spellEnd"/>
+      <w:r>
+        <w:rPr>
+          <w:rFonts w:cs="Times New Roman"/>
+          <w:szCs w:val="24"/>
+        </w:rPr>
+        <w:t xml:space="preserve"> стоит попробовать что-нибудь другое.</w:t>
+      </w:r>
+    </w:p>
+    <w:p>
+      <w:pPr>
+        <w:pStyle w:val="a3"/>
+        <w:numPr>
+          <w:ilvl w:val="0"/>
+          <w:numId w:val="9"/>
+        </w:numPr>
+        <w:rPr>
+          <w:rFonts w:cs="Times New Roman"/>
+          <w:szCs w:val="24"/>
+        </w:rPr>
+      </w:pPr>
+      <w:r>
+        <w:rPr>
+          <w:rFonts w:cs="Times New Roman"/>
+          <w:szCs w:val="24"/>
+        </w:rPr>
+        <w:t>Нет доб</w:t>
+      </w:r>
+      <w:r>
+        <w:rPr>
+          <w:rFonts w:cs="Times New Roman"/>
+          <w:szCs w:val="24"/>
+        </w:rPr>
+        <w:t>авления материала от самого сообщества.</w:t>
+      </w:r>
+    </w:p>
+    <w:p>
+      <w:pPr>
+        <w:spacing w:after="160" w:line="259" w:lineRule="auto"/>
+        <w:ind w:firstLine="0"/>
+        <w:rPr>
+          <w:rFonts w:cs="Times New Roman"/>
+          <w:szCs w:val="24"/>
+        </w:rPr>
+      </w:pPr>
+      <w:r>
+        <w:rPr>
+          <w:rFonts w:cs="Times New Roman"/>
+          <w:szCs w:val="24"/>
+        </w:rPr>
+        <w:br w:type="page"/>
       </w:r>
     </w:p>
     <w:p>
       <w:pPr>
         <w:pStyle w:val="3"/>
       </w:pPr>
-      <w:r>
-        <w:t>1.1.1 Сущность понятия видеоигра.</w:t>
-      </w:r>
-    </w:p>
-    <w:p>
-      <w:pPr>
-        <w:jc w:val="both"/>
+      <w:bookmarkStart w:id="5" w:name="_Toc53582661"/>
+      <w:r>
+        <w:lastRenderedPageBreak/>
+        <w:t>1.</w:t>
+      </w:r>
+      <w:r>
+        <w:t>2</w:t>
+      </w:r>
+      <w:r>
+        <w:t xml:space="preserve"> </w:t>
+      </w:r>
+      <w:r>
+        <w:t xml:space="preserve">Важность </w:t>
+      </w:r>
+      <w:r>
+        <w:t>подсистемы</w:t>
+      </w:r>
+      <w:bookmarkEnd w:id="5"/>
+      <w:r>
+        <w:t xml:space="preserve"> </w:t>
+      </w:r>
+    </w:p>
+    <w:p>
+      <w:r>
+        <w:t xml:space="preserve">Подсистема убирает </w:t>
+      </w:r>
+      <w:r>
+        <w:t xml:space="preserve">скучный процесс обучения и вносит в него соревновательный элемент. </w:t>
+      </w:r>
+      <w:r>
+        <w:t xml:space="preserve">Прогресс и результат пользователей системы будет отображаться на лидерборд чтобы пользователи системы могли стремиться к опережению других пользователей. </w:t>
+      </w:r>
+      <w:r>
+        <w:t xml:space="preserve">Просмотр прогресса своего обучения может мотивировать обучающегося продолжить обучение. </w:t>
+      </w:r>
+    </w:p>
+    <w:p>
+      <w:r>
+        <w:t xml:space="preserve">Так как это подсистема, то можно изучать язык дома. </w:t>
+      </w:r>
+      <w:r>
+        <w:t>В</w:t>
+      </w:r>
+      <w:r>
+        <w:t xml:space="preserve"> это время когда происходит пандемия все закрывают, и вы не можете ехать куда-то на лекции или дополнительные курсы, можно сидя дома изучать язык. Если вы ходите на какие-то дополнительные </w:t>
+      </w:r>
+      <w:r>
+        <w:t>курсы,</w:t>
+      </w:r>
+      <w:r>
+        <w:t xml:space="preserve"> то ваш преподаватель может сам добавлять учебный материал и создавать тесты к ним на дистанции </w:t>
+      </w:r>
+      <w:r>
+        <w:t>именно для вас</w:t>
+      </w:r>
+      <w:r>
+        <w:t>.</w:t>
+      </w:r>
+    </w:p>
+    <w:p>
+      <w:pPr>
         <w:rPr>
           <w:rFonts w:cs="Times New Roman"/>
           <w:szCs w:val="24"/>
@@ -3462,527 +3478,175 @@
           <w:rFonts w:cs="Times New Roman"/>
           <w:szCs w:val="24"/>
         </w:rPr>
-        <w:t>Видеоигра — игра с использованием изображений, сгенерированных электронной аппаратурой. Другими словами, видеоигра является электронной игрой, которая базируется на взаимодействии человека и устройства посредством визуального интерфейса, например телевизора, монитора компьютера или телефона.</w:t>
+        <w:br w:type="page"/>
       </w:r>
     </w:p>
     <w:p>
       <w:pPr>
         <w:pStyle w:val="3"/>
       </w:pPr>
-      <w:r>
-        <w:t>1</w:t>
-      </w:r>
-      <w:r>
-        <w:rPr>
-          <w:i w:val="0"/>
-        </w:rPr>
-        <w:t>.</w:t>
-      </w:r>
-      <w:r>
-        <w:t>1.2. Разновидности игр.</w:t>
-      </w:r>
-    </w:p>
-    <w:p>
-      <w:pPr>
-        <w:jc w:val="both"/>
-        <w:rPr>
-          <w:rFonts w:cs="Times New Roman"/>
-          <w:szCs w:val="24"/>
-        </w:rPr>
-      </w:pPr>
-      <w:r>
-        <w:rPr>
-          <w:rFonts w:cs="Times New Roman"/>
-          <w:szCs w:val="24"/>
-        </w:rPr>
-        <w:t>Сейчас разработано множество разнообразных компьютерных игр, а их создатели выпускают в свет все новые. Так как создание компьютерных игр относится к поддержке сферы развлечений, то их классификация не так проста, как может показаться на первый взгляд. Часто фирма-разработчик однозначно не может указать жанр новой игры, так как намеревается продать этот программный продукт большему количеству конечных пользователей, не сужая тематикой круг потенциальных покупателей.</w:t>
-      </w:r>
-    </w:p>
-    <w:p>
-      <w:pPr>
-        <w:jc w:val="both"/>
-        <w:rPr>
-          <w:rFonts w:cs="Times New Roman"/>
-          <w:szCs w:val="24"/>
-        </w:rPr>
-      </w:pPr>
-      <w:r>
-        <w:rPr>
-          <w:rFonts w:cs="Times New Roman"/>
-          <w:szCs w:val="24"/>
-        </w:rPr>
-        <w:t>Обычно компьютерные игры делятся на несколько типов: квесты, экшн, ролевые игры (</w:t>
-      </w:r>
-      <w:proofErr w:type="spellStart"/>
-      <w:r>
-        <w:rPr>
-          <w:rFonts w:cs="Times New Roman"/>
-          <w:szCs w:val="24"/>
-        </w:rPr>
-        <w:t>рпг</w:t>
-      </w:r>
-      <w:proofErr w:type="spellEnd"/>
-      <w:r>
-        <w:rPr>
-          <w:rFonts w:cs="Times New Roman"/>
-          <w:szCs w:val="24"/>
-        </w:rPr>
-        <w:t>), стратегии, симуляторы, логические и азартные.</w:t>
-      </w:r>
-    </w:p>
-    <w:p>
-      <w:pPr>
-        <w:jc w:val="both"/>
-        <w:rPr>
-          <w:rFonts w:cs="Times New Roman"/>
-          <w:szCs w:val="24"/>
-        </w:rPr>
-      </w:pPr>
-      <w:r>
-        <w:rPr>
-          <w:rFonts w:cs="Times New Roman"/>
-          <w:szCs w:val="24"/>
-        </w:rPr>
-        <w:t>Квесты – осуществляют путешествие одного или нескольких персонажей к поставленной цели путем преодоления разнообразных трудностей.</w:t>
-      </w:r>
-    </w:p>
-    <w:p>
-      <w:pPr>
-        <w:jc w:val="both"/>
-        <w:rPr>
-          <w:rFonts w:cs="Times New Roman"/>
-          <w:szCs w:val="24"/>
-        </w:rPr>
-      </w:pPr>
-      <w:proofErr w:type="spellStart"/>
-      <w:r>
-        <w:rPr>
-          <w:rFonts w:cs="Times New Roman"/>
-          <w:szCs w:val="24"/>
-        </w:rPr>
-        <w:t>Экшн</w:t>
-      </w:r>
-      <w:proofErr w:type="spellEnd"/>
-      <w:r>
-        <w:rPr>
-          <w:rFonts w:cs="Times New Roman"/>
-          <w:szCs w:val="24"/>
-        </w:rPr>
-        <w:t xml:space="preserve"> (</w:t>
-      </w:r>
-      <w:proofErr w:type="spellStart"/>
-      <w:r>
-        <w:rPr>
-          <w:rFonts w:cs="Times New Roman"/>
-          <w:szCs w:val="24"/>
-        </w:rPr>
-        <w:t>action</w:t>
-      </w:r>
-      <w:proofErr w:type="spellEnd"/>
-      <w:r>
-        <w:rPr>
-          <w:rFonts w:cs="Times New Roman"/>
-          <w:szCs w:val="24"/>
-        </w:rPr>
-        <w:t>) - игры от первого лица – популярные бродилки-стрелялки.</w:t>
-      </w:r>
-    </w:p>
-    <w:p>
-      <w:pPr>
-        <w:jc w:val="both"/>
-        <w:rPr>
-          <w:rFonts w:cs="Times New Roman"/>
-          <w:szCs w:val="24"/>
-        </w:rPr>
-      </w:pPr>
-      <w:r>
-        <w:rPr>
-          <w:rFonts w:cs="Times New Roman"/>
-          <w:szCs w:val="24"/>
-        </w:rPr>
-        <w:t>Ролевые игры или РПГ – игрок исполняет роль определенного персонажа и выполняет поставленные перед ним задачи.</w:t>
-      </w:r>
-    </w:p>
-    <w:p>
-      <w:pPr>
-        <w:jc w:val="both"/>
-        <w:rPr>
-          <w:rFonts w:cs="Times New Roman"/>
-          <w:szCs w:val="24"/>
-        </w:rPr>
-      </w:pPr>
-      <w:r>
-        <w:rPr>
-          <w:rFonts w:cs="Times New Roman"/>
-          <w:szCs w:val="24"/>
-        </w:rPr>
-        <w:t>Стратегии и логические игры подражают деятельности управленца.</w:t>
-      </w:r>
-    </w:p>
-    <w:p>
-      <w:pPr>
-        <w:jc w:val="both"/>
-        <w:rPr>
-          <w:rFonts w:cs="Times New Roman"/>
-          <w:szCs w:val="24"/>
-        </w:rPr>
-      </w:pPr>
-      <w:r>
-        <w:rPr>
-          <w:rFonts w:cs="Times New Roman"/>
-          <w:szCs w:val="24"/>
-        </w:rPr>
-        <w:t>Симуляторы имитируют управление автомобилем, космическим кораблем, самолетом и т.п.</w:t>
-      </w:r>
-    </w:p>
-    <w:p>
-      <w:pPr>
-        <w:jc w:val="both"/>
-        <w:rPr>
-          <w:rFonts w:cs="Times New Roman"/>
-          <w:szCs w:val="24"/>
-        </w:rPr>
-      </w:pPr>
-      <w:r>
-        <w:rPr>
-          <w:rFonts w:cs="Times New Roman"/>
-          <w:szCs w:val="24"/>
-        </w:rPr>
-        <w:t>Азартные и логические хорошо развивают мыслительную деятельность.</w:t>
-      </w:r>
-    </w:p>
-    <w:p>
-      <w:pPr>
-        <w:jc w:val="both"/>
-        <w:rPr>
-          <w:rFonts w:cs="Times New Roman"/>
-          <w:szCs w:val="24"/>
-        </w:rPr>
-      </w:pPr>
-      <w:r>
-        <w:rPr>
-          <w:rFonts w:cs="Times New Roman"/>
-          <w:szCs w:val="24"/>
-        </w:rPr>
-        <w:t>Развивающие игры обучают игрока чему-то.</w:t>
-      </w:r>
-    </w:p>
-    <w:p>
-      <w:pPr>
-        <w:jc w:val="both"/>
-        <w:rPr>
-          <w:rFonts w:cs="Times New Roman"/>
-          <w:szCs w:val="24"/>
-        </w:rPr>
-      </w:pPr>
-      <w:r>
-        <w:rPr>
-          <w:rFonts w:cs="Times New Roman"/>
-          <w:szCs w:val="24"/>
-        </w:rPr>
+      <w:bookmarkStart w:id="6" w:name="_Toc53582662"/>
+      <w:r>
         <w:lastRenderedPageBreak/>
-        <w:t>Также компьютерные игры можно сгруппировать по следующим признакам</w:t>
-      </w:r>
-      <w:r>
-        <w:rPr>
-          <w:rFonts w:cs="Times New Roman"/>
-          <w:szCs w:val="24"/>
-        </w:rPr>
-        <w:t xml:space="preserve"> есть персонаж или нет. </w:t>
-      </w:r>
-    </w:p>
-    <w:p>
-      <w:pPr>
-        <w:jc w:val="both"/>
-        <w:rPr>
-          <w:rFonts w:cs="Times New Roman"/>
-          <w:szCs w:val="24"/>
-        </w:rPr>
-      </w:pPr>
-      <w:r>
-        <w:rPr>
-          <w:rFonts w:cs="Times New Roman"/>
-          <w:szCs w:val="24"/>
-        </w:rPr>
-        <w:t>Существующие платные и бесплатные игры, в которых есть персонаж, разнообразны: это экшн, РПГ, некоторые виды стратегий, квесты и т.д.</w:t>
-      </w:r>
-    </w:p>
-    <w:p>
-      <w:pPr>
-        <w:jc w:val="both"/>
-        <w:rPr>
-          <w:rFonts w:cs="Times New Roman"/>
-          <w:szCs w:val="24"/>
-        </w:rPr>
-      </w:pPr>
-      <w:r>
-        <w:rPr>
-          <w:rFonts w:cs="Times New Roman"/>
-          <w:szCs w:val="24"/>
-        </w:rPr>
-        <w:t>Игры без персонажа – логические, симуляторы. Они не имеют сюжета, не вызывают сильного привыкания и не влияют на психику. Часто предлагают интеллектуальные задания, что хорошо развивает мышление.</w:t>
-      </w:r>
-    </w:p>
-    <w:p>
-      <w:pPr>
-        <w:jc w:val="both"/>
-        <w:rPr>
-          <w:rFonts w:cs="Times New Roman"/>
-          <w:szCs w:val="24"/>
-        </w:rPr>
-      </w:pPr>
-      <w:r>
-        <w:rPr>
-          <w:rFonts w:cs="Times New Roman"/>
-          <w:szCs w:val="24"/>
-        </w:rPr>
-        <w:t>Стратегии - игры с отсутствием персонажа, где процессом игры управляет человек от своего лица. Отличительной особенностью стратегии является особая система внутриигровых факторов. Сначала игрок принимает определенные решения и наблюдает за их последствиями, а затем выстраивает логику последующих действий.</w:t>
-      </w:r>
-    </w:p>
-    <w:p>
-      <w:pPr>
-        <w:jc w:val="both"/>
-        <w:rPr>
-          <w:rFonts w:cs="Times New Roman"/>
-          <w:szCs w:val="24"/>
-        </w:rPr>
-      </w:pPr>
-      <w:r>
-        <w:rPr>
-          <w:rFonts w:cs="Times New Roman"/>
-          <w:szCs w:val="24"/>
-        </w:rPr>
-        <w:t>Самые известные игры, в которых есть право выбора – это РПГ, иногда экшн и квесты. Игрок самостоятельно выбирает персонаж, одевает его, наделяет способностями. В игре предусмотрена свобода действий, которая влияет на процесс и результат игры. Данный тип игры вызывает стойкое привыкание, игрок отождествляет себя с персонажем, развивает его по своему образу и подобию. Игровой процесс воспринимается как реальность. Многим РПГ - игры напоминают фантастические книги с возможностью управления главным героем, что представляет особый интерес для читающих игроманов. Разумное увлечение подобными играми похоже на пристрастие к чтению книг, оно не вредно, наоборот, развивает фантазию, увлекает познанием истории, отражает реальность.</w:t>
-      </w:r>
-    </w:p>
-    <w:p>
-      <w:pPr>
-        <w:jc w:val="both"/>
-        <w:rPr>
-          <w:rFonts w:cs="Times New Roman"/>
-          <w:szCs w:val="24"/>
-        </w:rPr>
-      </w:pPr>
-      <w:r>
-        <w:rPr>
-          <w:rFonts w:cs="Times New Roman"/>
-          <w:szCs w:val="24"/>
-        </w:rPr>
-        <w:t>Игры с отсутствием выбора имеют линейный сюжет (экшн). Игрок отождествляет себя с готовым персонажем, уже наделенным характеристиками. Разветвления сюжета игры зависят не от выбора игрока, а от успеха или случайности. В некоторые экшн можно играть командой. Такие игры разряжают человека эмоционально, а успешное прохождение часто зависит от быстрой реакции игрока.</w:t>
-      </w:r>
-    </w:p>
-    <w:p>
-      <w:pPr>
-        <w:jc w:val="both"/>
-        <w:rPr>
-          <w:rFonts w:cs="Times New Roman"/>
-          <w:szCs w:val="24"/>
-        </w:rPr>
-      </w:pPr>
-    </w:p>
-    <w:p>
-      <w:pPr>
-        <w:pStyle w:val="2"/>
-        <w:numPr>
-          <w:ilvl w:val="1"/>
-          <w:numId w:val="8"/>
-        </w:numPr>
-        <w:rPr>
-          <w:rFonts w:eastAsiaTheme="minorHAnsi"/>
-          <w:szCs w:val="28"/>
-        </w:rPr>
-      </w:pPr>
-      <w:r>
-        <w:lastRenderedPageBreak/>
-        <w:t xml:space="preserve">Анализ </w:t>
-      </w:r>
-      <w:r>
-        <w:rPr>
-          <w:rFonts w:eastAsiaTheme="minorHAnsi"/>
-          <w:szCs w:val="28"/>
-        </w:rPr>
-        <w:t>использования информационных технологий в процессе обучения английскому языку</w:t>
-      </w:r>
-      <w:r>
-        <w:rPr>
-          <w:rFonts w:eastAsiaTheme="minorHAnsi"/>
-          <w:szCs w:val="28"/>
-        </w:rPr>
-        <w:t>.</w:t>
-      </w:r>
-    </w:p>
-    <w:p>
-      <w:pPr>
-        <w:pStyle w:val="3"/>
-        <w:rPr>
-          <w:rFonts w:cs="Times New Roman"/>
-        </w:rPr>
-      </w:pPr>
-      <w:r>
-        <w:t xml:space="preserve">1.2.1. Приложение </w:t>
-      </w:r>
-      <w:r>
-        <w:rPr>
-          <w:rFonts w:cs="Times New Roman"/>
-        </w:rPr>
-        <w:t>обучения английскому языку</w:t>
-      </w:r>
-    </w:p>
-    <w:p>
-      <w:pPr>
-        <w:jc w:val="both"/>
-        <w:rPr>
-          <w:rFonts w:cs="Times New Roman"/>
-        </w:rPr>
-      </w:pPr>
-      <w:r>
-        <w:rPr>
-          <w:rFonts w:cs="Times New Roman"/>
-        </w:rPr>
-        <w:t>Lingualeo — образовательная платформа для изучения и практики иностранного языка, построенная на игровой механике. Первоначально русскоязычный сервис локализован для турецкого</w:t>
-      </w:r>
-      <w:r>
-        <w:rPr>
-          <w:rFonts w:cs="Times New Roman"/>
-        </w:rPr>
-        <w:t xml:space="preserve"> </w:t>
-      </w:r>
-      <w:r>
-        <w:rPr>
-          <w:rFonts w:cs="Times New Roman"/>
-        </w:rPr>
-        <w:t>и бразильского рынка, позже для испаноязычного рынка ЛА и Испании. На декабрь 2015 года у Lingualeo было более 13 миллионов зарегистрированных пользователей, из них 9 миллионов в странах СНГ. К январю 2018 года общее число пользователей выросло до 17,5 миллионов.</w:t>
-      </w:r>
-    </w:p>
-    <w:p>
-      <w:pPr>
-        <w:jc w:val="both"/>
-        <w:rPr>
-          <w:rFonts w:cs="Times New Roman"/>
-        </w:rPr>
-      </w:pPr>
-      <w:r>
-        <w:rPr>
-          <w:rFonts w:cs="Times New Roman"/>
-        </w:rPr>
-        <w:t>Сервис доступен через приложения для iOS, Android и Windows Phone, как веб-приложение и расширение для браузера Google Chrome.</w:t>
-      </w:r>
-    </w:p>
-    <w:p>
-      <w:pPr>
-        <w:jc w:val="both"/>
-        <w:rPr>
-          <w:rFonts w:cs="Times New Roman"/>
-          <w:szCs w:val="24"/>
-        </w:rPr>
-      </w:pPr>
-      <w:r>
-        <w:rPr>
-          <w:rFonts w:cs="Times New Roman"/>
-          <w:szCs w:val="24"/>
-        </w:rPr>
+        <w:t>1.3 Определение функциональных требований в разрабатываем подсистемы</w:t>
+      </w:r>
+      <w:bookmarkEnd w:id="6"/>
+    </w:p>
+    <w:p>
+      <w:pPr>
+        <w:rPr>
+          <w:b/>
+        </w:rPr>
+      </w:pPr>
+      <w:r>
+        <w:rPr>
+          <w:b/>
+          <w:noProof/>
+          <w:lang w:eastAsia="ru-RU"/>
+        </w:rPr>
+        <mc:AlternateContent>
+          <mc:Choice Requires="wpg">
+            <w:drawing>
+              <wp:anchor distT="0" distB="0" distL="114300" distR="114300" simplePos="0" relativeHeight="251669504" behindDoc="0" locked="0" layoutInCell="1" allowOverlap="1" wp14:anchorId="27FC92B2" wp14:editId="52217134">
+                <wp:simplePos x="0" y="0"/>
+                <wp:positionH relativeFrom="page">
+                  <wp:align>center</wp:align>
+                </wp:positionH>
+                <wp:positionV relativeFrom="paragraph">
+                  <wp:posOffset>228895</wp:posOffset>
+                </wp:positionV>
+                <wp:extent cx="6131811" cy="5099449"/>
+                <wp:effectExtent l="0" t="0" r="2540" b="6350"/>
+                <wp:wrapTopAndBottom/>
+                <wp:docPr id="12" name="Группа 12"/>
+                <wp:cNvGraphicFramePr/>
+                <a:graphic xmlns:a="http://schemas.openxmlformats.org/drawingml/2006/main">
+                  <a:graphicData uri="http://schemas.microsoft.com/office/word/2010/wordprocessingGroup">
+                    <wpg:wgp>
+                      <wpg:cNvGrpSpPr/>
+                      <wpg:grpSpPr>
+                        <a:xfrm>
+                          <a:off x="0" y="0"/>
+                          <a:ext cx="6131811" cy="5099449"/>
+                          <a:chOff x="0" y="0"/>
+                          <a:chExt cx="6131811" cy="5099449"/>
+                        </a:xfrm>
+                      </wpg:grpSpPr>
+                      <pic:pic xmlns:pic="http://schemas.openxmlformats.org/drawingml/2006/picture">
+                        <pic:nvPicPr>
+                          <pic:cNvPr id="9" name="Рисунок 9"/>
+                          <pic:cNvPicPr>
+                            <a:picLocks noChangeAspect="1"/>
+                          </pic:cNvPicPr>
+                        </pic:nvPicPr>
+                        <pic:blipFill>
+                          <a:blip r:embed="rId10">
+                            <a:extLst>
+                              <a:ext uri="{28A0092B-C50C-407E-A947-70E740481C1C}">
+                                <a14:useLocalDpi xmlns:a14="http://schemas.microsoft.com/office/drawing/2010/main" val="0"/>
+                              </a:ext>
+                            </a:extLst>
+                          </a:blip>
+                          <a:stretch>
+                            <a:fillRect/>
+                          </a:stretch>
+                        </pic:blipFill>
+                        <pic:spPr>
+                          <a:xfrm>
+                            <a:off x="191386" y="0"/>
+                            <a:ext cx="5940425" cy="4725035"/>
+                          </a:xfrm>
+                          <a:prstGeom prst="rect">
+                            <a:avLst/>
+                          </a:prstGeom>
+                        </pic:spPr>
+                      </pic:pic>
+                      <wps:wsp>
+                        <wps:cNvPr id="11" name="Надпись 11"/>
+                        <wps:cNvSpPr txBox="1"/>
+                        <wps:spPr>
+                          <a:xfrm>
+                            <a:off x="0" y="4720856"/>
+                            <a:ext cx="5805377" cy="378593"/>
+                          </a:xfrm>
+                          <a:prstGeom prst="rect">
+                            <a:avLst/>
+                          </a:prstGeom>
+                          <a:noFill/>
+                          <a:ln w="6350">
+                            <a:noFill/>
+                          </a:ln>
+                        </wps:spPr>
+                        <wps:txbx>
+                          <w:txbxContent>
+                            <w:p>
+                              <w:pPr>
+                                <w:jc w:val="center"/>
+                              </w:pPr>
+                              <w:r>
+                                <w:t>Рисунок 3 «Диаграмм прецедентов подсистемы»</w:t>
+                              </w:r>
+                            </w:p>
+                          </w:txbxContent>
+                        </wps:txbx>
+                        <wps:bodyPr rot="0" spcFirstLastPara="0" vertOverflow="overflow" horzOverflow="overflow" vert="horz" wrap="square" lIns="91440" tIns="45720" rIns="91440" bIns="45720" numCol="1" spcCol="0" rtlCol="0" fromWordArt="0" anchor="t" anchorCtr="0" forceAA="0" compatLnSpc="1">
+                          <a:prstTxWarp prst="textNoShape">
+                            <a:avLst/>
+                          </a:prstTxWarp>
+                          <a:noAutofit/>
+                        </wps:bodyPr>
+                      </wps:wsp>
+                    </wpg:wgp>
+                  </a:graphicData>
+                </a:graphic>
+              </wp:anchor>
+            </w:drawing>
+          </mc:Choice>
+          <mc:Fallback>
+            <w:pict>
+              <v:group w14:anchorId="27FC92B2" id="Группа 12" o:spid="_x0000_s1034" style="position:absolute;left:0;text-align:left;margin-left:0;margin-top:18pt;width:482.8pt;height:401.55pt;z-index:251669504;mso-position-horizontal:center;mso-position-horizontal-relative:page" coordsize="61318,50994" o:gfxdata="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">
+                <v:shape id="Рисунок 9" o:spid="_x0000_s1035" type="#_x0000_t75" style="position:absolute;left:1913;width:59405;height:47250;visibility:visible;mso-wrap-style:square" o:gfxdata="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">
+                  <v:imagedata r:id="rId11" o:title=""/>
+                  <v:path arrowok="t"/>
+                </v:shape>
+                <v:shape id="Надпись 11" o:spid="_x0000_s1036" type="#_x0000_t202" style="position:absolute;top:47208;width:58053;height:3786;visibility:visible;mso-wrap-style:square;v-text-anchor:top" o:gfxdata="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" filled="f" stroked="f" strokeweight=".5pt">
+                  <v:textbox>
+                    <w:txbxContent>
+                      <w:p>
+                        <w:pPr>
+                          <w:jc w:val="center"/>
+                        </w:pPr>
+                        <w:r>
+                          <w:t>Рисунок 3 «Диаграмм прецедентов подсистемы»</w:t>
+                        </w:r>
+                      </w:p>
+                    </w:txbxContent>
+                  </v:textbox>
+                </v:shape>
+                <w10:wrap type="topAndBottom" anchorx="page"/>
+              </v:group>
+            </w:pict>
+          </mc:Fallback>
+        </mc:AlternateContent>
+      </w:r>
+      <w:r>
+        <w:rPr>
+          <w:b/>
+        </w:rPr>
+        <w:t>Диаграмма прецедентов</w:t>
+      </w:r>
+    </w:p>
+    <w:p/>
+    <w:p>
+      <w:pPr>
+        <w:spacing w:after="160" w:line="259" w:lineRule="auto"/>
+        <w:ind w:firstLine="0"/>
+      </w:pPr>
+      <w:r>
         <w:br w:type="page"/>
       </w:r>
-    </w:p>
-    <w:p>
-      <w:pPr>
-        <w:jc w:val="both"/>
-        <w:rPr>
-          <w:rFonts w:cs="Times New Roman"/>
-          <w:szCs w:val="24"/>
-        </w:rPr>
-      </w:pPr>
-      <w:r>
-        <w:rPr>
-          <w:rFonts w:cs="Times New Roman"/>
-          <w:szCs w:val="24"/>
-        </w:rPr>
-        <w:lastRenderedPageBreak/>
-        <w:t xml:space="preserve">Проектирование и дизайн подсистемы развивающие приложение для изучения английскому языку в </w:t>
-      </w:r>
-      <w:r>
-        <w:rPr>
-          <w:rFonts w:cs="Times New Roman"/>
-          <w:szCs w:val="24"/>
-          <w:lang w:val="en-US"/>
-        </w:rPr>
-        <w:t>IT</w:t>
-      </w:r>
-      <w:r>
-        <w:rPr>
-          <w:rFonts w:cs="Times New Roman"/>
-          <w:szCs w:val="24"/>
-        </w:rPr>
-        <w:t xml:space="preserve"> </w:t>
-      </w:r>
-      <w:r>
-        <w:rPr>
-          <w:rFonts w:cs="Times New Roman"/>
-          <w:szCs w:val="24"/>
-        </w:rPr>
-        <w:t xml:space="preserve">сфере. </w:t>
-      </w:r>
-    </w:p>
-    <w:p>
-      <w:pPr>
-        <w:jc w:val="both"/>
-        <w:rPr>
-          <w:rFonts w:cs="Times New Roman"/>
-          <w:szCs w:val="24"/>
-        </w:rPr>
-      </w:pPr>
-      <w:r>
-        <w:rPr>
-          <w:rFonts w:cs="Times New Roman"/>
-          <w:szCs w:val="24"/>
-        </w:rPr>
-        <w:t>Цель курсового проекта спроектировать провести проектирование и разработать дизайн подсистемы.</w:t>
-      </w:r>
-    </w:p>
-    <w:p>
-      <w:pPr>
-        <w:jc w:val="both"/>
-        <w:rPr>
-          <w:rFonts w:cs="Times New Roman"/>
-          <w:szCs w:val="24"/>
-        </w:rPr>
-      </w:pPr>
-      <w:r>
-        <w:rPr>
-          <w:rFonts w:cs="Times New Roman"/>
-          <w:szCs w:val="24"/>
-        </w:rPr>
-        <w:t xml:space="preserve">В заключении пишется </w:t>
-      </w:r>
-      <w:r>
-        <w:rPr>
-          <w:rFonts w:cs="Times New Roman"/>
-          <w:szCs w:val="24"/>
-        </w:rPr>
-        <w:t>какую роль,</w:t>
-      </w:r>
-      <w:r>
-        <w:rPr>
-          <w:rFonts w:cs="Times New Roman"/>
-          <w:szCs w:val="24"/>
-        </w:rPr>
-        <w:t xml:space="preserve"> и разработка дизайна играют в разработки информационной системе.</w:t>
-      </w:r>
-    </w:p>
-    <w:p>
-      <w:pPr>
-        <w:rPr>
-          <w:rFonts w:cs="Times New Roman"/>
-          <w:szCs w:val="24"/>
-        </w:rPr>
-      </w:pPr>
-      <w:r>
-        <w:rPr>
-          <w:rFonts w:cs="Times New Roman"/>
-          <w:szCs w:val="24"/>
-        </w:rPr>
-        <w:br w:type="page"/>
-      </w:r>
+      <w:bookmarkStart w:id="7" w:name="_GoBack"/>
+      <w:bookmarkEnd w:id="7"/>
     </w:p>
     <w:p>
       <w:pPr>
@@ -4019,7 +3683,6 @@
           <w:numId w:val="6"/>
         </w:numPr>
         <w:spacing w:after="200" w:line="276" w:lineRule="auto"/>
-        <w:jc w:val="both"/>
         <w:rPr>
           <w:rFonts w:cs="Times New Roman"/>
         </w:rPr>
@@ -4039,7 +3702,6 @@
           <w:numId w:val="6"/>
         </w:numPr>
         <w:spacing w:after="200" w:line="276" w:lineRule="auto"/>
-        <w:jc w:val="both"/>
         <w:rPr>
           <w:rFonts w:cs="Times New Roman"/>
         </w:rPr>
@@ -4066,7 +3728,6 @@
           <w:numId w:val="6"/>
         </w:numPr>
         <w:spacing w:after="200" w:line="276" w:lineRule="auto"/>
-        <w:jc w:val="both"/>
         <w:rPr>
           <w:rFonts w:cs="Times New Roman"/>
         </w:rPr>
@@ -4240,7 +3901,6 @@
     </w:p>
     <w:p>
       <w:pPr>
-        <w:jc w:val="both"/>
         <w:rPr>
           <w:rFonts w:cs="Times New Roman"/>
           <w:szCs w:val="24"/>
@@ -4373,6 +4033,232 @@
     </w:lvl>
   </w:abstractNum>
   <w:abstractNum w:abstractNumId="1" w15:restartNumberingAfterBreak="0">
+    <w:nsid w:val="10A244DE"/>
+    <w:multiLevelType w:val="hybridMultilevel"/>
+    <w:tmpl w:val="5608057C"/>
+    <w:lvl w:ilvl="0" w:tplc="04190001">
+      <w:start w:val="1"/>
+      <w:numFmt w:val="bullet"/>
+      <w:lvlText w:val=""/>
+      <w:lvlJc w:val="left"/>
+      <w:pPr>
+        <w:ind w:left="720" w:hanging="360"/>
+      </w:pPr>
+      <w:rPr>
+        <w:rFonts w:ascii="Symbol" w:hAnsi="Symbol" w:hint="default"/>
+      </w:rPr>
+    </w:lvl>
+    <w:lvl w:ilvl="1" w:tplc="04190003" w:tentative="1">
+      <w:start w:val="1"/>
+      <w:numFmt w:val="bullet"/>
+      <w:lvlText w:val="o"/>
+      <w:lvlJc w:val="left"/>
+      <w:pPr>
+        <w:ind w:left="1440" w:hanging="360"/>
+      </w:pPr>
+      <w:rPr>
+        <w:rFonts w:ascii="Courier New" w:hAnsi="Courier New" w:cs="Courier New" w:hint="default"/>
+      </w:rPr>
+    </w:lvl>
+    <w:lvl w:ilvl="2" w:tplc="04190005" w:tentative="1">
+      <w:start w:val="1"/>
+      <w:numFmt w:val="bullet"/>
+      <w:lvlText w:val=""/>
+      <w:lvlJc w:val="left"/>
+      <w:pPr>
+        <w:ind w:left="2160" w:hanging="360"/>
+      </w:pPr>
+      <w:rPr>
+        <w:rFonts w:ascii="Wingdings" w:hAnsi="Wingdings" w:hint="default"/>
+      </w:rPr>
+    </w:lvl>
+    <w:lvl w:ilvl="3" w:tplc="04190001" w:tentative="1">
+      <w:start w:val="1"/>
+      <w:numFmt w:val="bullet"/>
+      <w:lvlText w:val=""/>
+      <w:lvlJc w:val="left"/>
+      <w:pPr>
+        <w:ind w:left="2880" w:hanging="360"/>
+      </w:pPr>
+      <w:rPr>
+        <w:rFonts w:ascii="Symbol" w:hAnsi="Symbol" w:hint="default"/>
+      </w:rPr>
+    </w:lvl>
+    <w:lvl w:ilvl="4" w:tplc="04190003" w:tentative="1">
+      <w:start w:val="1"/>
+      <w:numFmt w:val="bullet"/>
+      <w:lvlText w:val="o"/>
+      <w:lvlJc w:val="left"/>
+      <w:pPr>
+        <w:ind w:left="3600" w:hanging="360"/>
+      </w:pPr>
+      <w:rPr>
+        <w:rFonts w:ascii="Courier New" w:hAnsi="Courier New" w:cs="Courier New" w:hint="default"/>
+      </w:rPr>
+    </w:lvl>
+    <w:lvl w:ilvl="5" w:tplc="04190005" w:tentative="1">
+      <w:start w:val="1"/>
+      <w:numFmt w:val="bullet"/>
+      <w:lvlText w:val=""/>
+      <w:lvlJc w:val="left"/>
+      <w:pPr>
+        <w:ind w:left="4320" w:hanging="360"/>
+      </w:pPr>
+      <w:rPr>
+        <w:rFonts w:ascii="Wingdings" w:hAnsi="Wingdings" w:hint="default"/>
+      </w:rPr>
+    </w:lvl>
+    <w:lvl w:ilvl="6" w:tplc="04190001" w:tentative="1">
+      <w:start w:val="1"/>
+      <w:numFmt w:val="bullet"/>
+      <w:lvlText w:val=""/>
+      <w:lvlJc w:val="left"/>
+      <w:pPr>
+        <w:ind w:left="5040" w:hanging="360"/>
+      </w:pPr>
+      <w:rPr>
+        <w:rFonts w:ascii="Symbol" w:hAnsi="Symbol" w:hint="default"/>
+      </w:rPr>
+    </w:lvl>
+    <w:lvl w:ilvl="7" w:tplc="04190003" w:tentative="1">
+      <w:start w:val="1"/>
+      <w:numFmt w:val="bullet"/>
+      <w:lvlText w:val="o"/>
+      <w:lvlJc w:val="left"/>
+      <w:pPr>
+        <w:ind w:left="5760" w:hanging="360"/>
+      </w:pPr>
+      <w:rPr>
+        <w:rFonts w:ascii="Courier New" w:hAnsi="Courier New" w:cs="Courier New" w:hint="default"/>
+      </w:rPr>
+    </w:lvl>
+    <w:lvl w:ilvl="8" w:tplc="04190005" w:tentative="1">
+      <w:start w:val="1"/>
+      <w:numFmt w:val="bullet"/>
+      <w:lvlText w:val=""/>
+      <w:lvlJc w:val="left"/>
+      <w:pPr>
+        <w:ind w:left="6480" w:hanging="360"/>
+      </w:pPr>
+      <w:rPr>
+        <w:rFonts w:ascii="Wingdings" w:hAnsi="Wingdings" w:hint="default"/>
+      </w:rPr>
+    </w:lvl>
+  </w:abstractNum>
+  <w:abstractNum w:abstractNumId="2" w15:restartNumberingAfterBreak="0">
+    <w:nsid w:val="204E01BF"/>
+    <w:multiLevelType w:val="hybridMultilevel"/>
+    <w:tmpl w:val="63A07068"/>
+    <w:lvl w:ilvl="0" w:tplc="04190001">
+      <w:start w:val="1"/>
+      <w:numFmt w:val="bullet"/>
+      <w:lvlText w:val=""/>
+      <w:lvlJc w:val="left"/>
+      <w:pPr>
+        <w:ind w:left="720" w:hanging="360"/>
+      </w:pPr>
+      <w:rPr>
+        <w:rFonts w:ascii="Symbol" w:hAnsi="Symbol" w:hint="default"/>
+      </w:rPr>
+    </w:lvl>
+    <w:lvl w:ilvl="1" w:tplc="04190003" w:tentative="1">
+      <w:start w:val="1"/>
+      <w:numFmt w:val="bullet"/>
+      <w:lvlText w:val="o"/>
+      <w:lvlJc w:val="left"/>
+      <w:pPr>
+        <w:ind w:left="1440" w:hanging="360"/>
+      </w:pPr>
+      <w:rPr>
+        <w:rFonts w:ascii="Courier New" w:hAnsi="Courier New" w:cs="Courier New" w:hint="default"/>
+      </w:rPr>
+    </w:lvl>
+    <w:lvl w:ilvl="2" w:tplc="04190005" w:tentative="1">
+      <w:start w:val="1"/>
+      <w:numFmt w:val="bullet"/>
+      <w:lvlText w:val=""/>
+      <w:lvlJc w:val="left"/>
+      <w:pPr>
+        <w:ind w:left="2160" w:hanging="360"/>
+      </w:pPr>
+      <w:rPr>
+        <w:rFonts w:ascii="Wingdings" w:hAnsi="Wingdings" w:hint="default"/>
+      </w:rPr>
+    </w:lvl>
+    <w:lvl w:ilvl="3" w:tplc="04190001" w:tentative="1">
+      <w:start w:val="1"/>
+      <w:numFmt w:val="bullet"/>
+      <w:lvlText w:val=""/>
+      <w:lvlJc w:val="left"/>
+      <w:pPr>
+        <w:ind w:left="2880" w:hanging="360"/>
+      </w:pPr>
+      <w:rPr>
+        <w:rFonts w:ascii="Symbol" w:hAnsi="Symbol" w:hint="default"/>
+      </w:rPr>
+    </w:lvl>
+    <w:lvl w:ilvl="4" w:tplc="04190003" w:tentative="1">
+      <w:start w:val="1"/>
+      <w:numFmt w:val="bullet"/>
+      <w:lvlText w:val="o"/>
+      <w:lvlJc w:val="left"/>
+      <w:pPr>
+        <w:ind w:left="3600" w:hanging="360"/>
+      </w:pPr>
+      <w:rPr>
+        <w:rFonts w:ascii="Courier New" w:hAnsi="Courier New" w:cs="Courier New" w:hint="default"/>
+      </w:rPr>
+    </w:lvl>
+    <w:lvl w:ilvl="5" w:tplc="04190005" w:tentative="1">
+      <w:start w:val="1"/>
+      <w:numFmt w:val="bullet"/>
+      <w:lvlText w:val=""/>
+      <w:lvlJc w:val="left"/>
+      <w:pPr>
+        <w:ind w:left="4320" w:hanging="360"/>
+      </w:pPr>
+      <w:rPr>
+        <w:rFonts w:ascii="Wingdings" w:hAnsi="Wingdings" w:hint="default"/>
+      </w:rPr>
+    </w:lvl>
+    <w:lvl w:ilvl="6" w:tplc="04190001" w:tentative="1">
+      <w:start w:val="1"/>
+      <w:numFmt w:val="bullet"/>
+      <w:lvlText w:val=""/>
+      <w:lvlJc w:val="left"/>
+      <w:pPr>
+        <w:ind w:left="5040" w:hanging="360"/>
+      </w:pPr>
+      <w:rPr>
+        <w:rFonts w:ascii="Symbol" w:hAnsi="Symbol" w:hint="default"/>
+      </w:rPr>
+    </w:lvl>
+    <w:lvl w:ilvl="7" w:tplc="04190003" w:tentative="1">
+      <w:start w:val="1"/>
+      <w:numFmt w:val="bullet"/>
+      <w:lvlText w:val="o"/>
+      <w:lvlJc w:val="left"/>
+      <w:pPr>
+        <w:ind w:left="5760" w:hanging="360"/>
+      </w:pPr>
+      <w:rPr>
+        <w:rFonts w:ascii="Courier New" w:hAnsi="Courier New" w:cs="Courier New" w:hint="default"/>
+      </w:rPr>
+    </w:lvl>
+    <w:lvl w:ilvl="8" w:tplc="04190005" w:tentative="1">
+      <w:start w:val="1"/>
+      <w:numFmt w:val="bullet"/>
+      <w:lvlText w:val=""/>
+      <w:lvlJc w:val="left"/>
+      <w:pPr>
+        <w:ind w:left="6480" w:hanging="360"/>
+      </w:pPr>
+      <w:rPr>
+        <w:rFonts w:ascii="Wingdings" w:hAnsi="Wingdings" w:hint="default"/>
+      </w:rPr>
+    </w:lvl>
+  </w:abstractNum>
+  <w:abstractNum w:abstractNumId="3" w15:restartNumberingAfterBreak="0">
     <w:nsid w:val="292120EA"/>
     <w:multiLevelType w:val="multilevel"/>
     <w:tmpl w:val="D6B46B00"/>
@@ -4485,7 +4371,7 @@
       </w:rPr>
     </w:lvl>
   </w:abstractNum>
-  <w:abstractNum w:abstractNumId="2" w15:restartNumberingAfterBreak="0">
+  <w:abstractNum w:abstractNumId="4" w15:restartNumberingAfterBreak="0">
     <w:nsid w:val="5E095604"/>
     <w:multiLevelType w:val="hybridMultilevel"/>
     <w:tmpl w:val="131C7F30"/>
@@ -4574,7 +4460,7 @@
       </w:pPr>
     </w:lvl>
   </w:abstractNum>
-  <w:abstractNum w:abstractNumId="3" w15:restartNumberingAfterBreak="0">
+  <w:abstractNum w:abstractNumId="5" w15:restartNumberingAfterBreak="0">
     <w:nsid w:val="67C12FBF"/>
     <w:multiLevelType w:val="multilevel"/>
     <w:tmpl w:val="567AFF92"/>
@@ -4695,7 +4581,7 @@
       </w:rPr>
     </w:lvl>
   </w:abstractNum>
-  <w:abstractNum w:abstractNumId="4" w15:restartNumberingAfterBreak="0">
+  <w:abstractNum w:abstractNumId="6" w15:restartNumberingAfterBreak="0">
     <w:nsid w:val="68B119CC"/>
     <w:multiLevelType w:val="hybridMultilevel"/>
     <w:tmpl w:val="AC7EDA14"/>
@@ -4808,7 +4694,7 @@
       </w:rPr>
     </w:lvl>
   </w:abstractNum>
-  <w:abstractNum w:abstractNumId="5" w15:restartNumberingAfterBreak="0">
+  <w:abstractNum w:abstractNumId="7" w15:restartNumberingAfterBreak="0">
     <w:nsid w:val="6C2D5232"/>
     <w:multiLevelType w:val="hybridMultilevel"/>
     <w:tmpl w:val="CAEC5FCA"/>
@@ -4897,7 +4783,7 @@
       </w:pPr>
     </w:lvl>
   </w:abstractNum>
-  <w:abstractNum w:abstractNumId="6" w15:restartNumberingAfterBreak="0">
+  <w:abstractNum w:abstractNumId="8" w15:restartNumberingAfterBreak="0">
     <w:nsid w:val="6F597E12"/>
     <w:multiLevelType w:val="multilevel"/>
     <w:tmpl w:val="313402D2"/>
@@ -4991,7 +4877,7 @@
       </w:pPr>
     </w:lvl>
   </w:abstractNum>
-  <w:abstractNum w:abstractNumId="7" w15:restartNumberingAfterBreak="0">
+  <w:abstractNum w:abstractNumId="9" w15:restartNumberingAfterBreak="0">
     <w:nsid w:val="7AF01568"/>
     <w:multiLevelType w:val="hybridMultilevel"/>
     <w:tmpl w:val="DEE6B47A"/>
@@ -5105,10 +4991,10 @@
     </w:lvl>
   </w:abstractNum>
   <w:num w:numId="1">
-    <w:abstractNumId w:val="7"/>
+    <w:abstractNumId w:val="9"/>
   </w:num>
   <w:num w:numId="2">
-    <w:abstractNumId w:val="5"/>
+    <w:abstractNumId w:val="7"/>
     <w:lvlOverride w:ilvl="0">
       <w:startOverride w:val="1"/>
     </w:lvlOverride>
@@ -5138,7 +5024,7 @@
     </w:lvlOverride>
   </w:num>
   <w:num w:numId="3">
-    <w:abstractNumId w:val="6"/>
+    <w:abstractNumId w:val="8"/>
     <w:lvlOverride w:ilvl="0">
       <w:startOverride w:val="1"/>
     </w:lvlOverride>
@@ -5168,18 +5054,24 @@
     </w:lvlOverride>
   </w:num>
   <w:num w:numId="4">
-    <w:abstractNumId w:val="3"/>
+    <w:abstractNumId w:val="5"/>
   </w:num>
   <w:num w:numId="5">
     <w:abstractNumId w:val="0"/>
   </w:num>
   <w:num w:numId="6">
+    <w:abstractNumId w:val="4"/>
+  </w:num>
+  <w:num w:numId="7">
+    <w:abstractNumId w:val="6"/>
+  </w:num>
+  <w:num w:numId="8">
+    <w:abstractNumId w:val="3"/>
+  </w:num>
+  <w:num w:numId="9">
     <w:abstractNumId w:val="2"/>
   </w:num>
-  <w:num w:numId="7">
-    <w:abstractNumId w:val="4"/>
-  </w:num>
-  <w:num w:numId="8">
+  <w:num w:numId="10">
     <w:abstractNumId w:val="1"/>
   </w:num>
 </w:numbering>
@@ -5578,10 +5470,11 @@
   <w:style w:type="paragraph" w:default="1" w:styleId="a">
     <w:name w:val="Normal"/>
     <w:qFormat/>
-    <w:rsid w:val="00C81260"/>
+    <w:rsid w:val="006D332A"/>
     <w:pPr>
       <w:spacing w:after="0" w:line="360" w:lineRule="auto"/>
       <w:ind w:firstLine="709"/>
+      <w:jc w:val="both"/>
     </w:pPr>
     <w:rPr>
       <w:rFonts w:ascii="Times New Roman" w:hAnsi="Times New Roman"/>
@@ -5638,15 +5531,16 @@
     <w:uiPriority w:val="9"/>
     <w:unhideWhenUsed/>
     <w:qFormat/>
-    <w:rsid w:val="006B041A"/>
+    <w:rsid w:val="0055399C"/>
     <w:pPr>
       <w:keepNext/>
       <w:keepLines/>
+      <w:ind w:firstLine="0"/>
       <w:outlineLvl w:val="2"/>
     </w:pPr>
     <w:rPr>
       <w:rFonts w:eastAsiaTheme="majorEastAsia" w:cstheme="majorBidi"/>
-      <w:i/>
+      <w:b/>
       <w:szCs w:val="24"/>
     </w:rPr>
   </w:style>
@@ -5706,7 +5600,6 @@
     <w:pPr>
       <w:spacing w:line="240" w:lineRule="auto"/>
       <w:ind w:firstLine="720"/>
-      <w:jc w:val="both"/>
     </w:pPr>
     <w:rPr>
       <w:rFonts w:eastAsia="Times New Roman" w:cs="Times New Roman"/>
@@ -5826,13 +5719,26 @@
     <w:basedOn w:val="a0"/>
     <w:link w:val="3"/>
     <w:uiPriority w:val="9"/>
-    <w:rsid w:val="006B041A"/>
+    <w:rsid w:val="0055399C"/>
     <w:rPr>
       <w:rFonts w:ascii="Times New Roman" w:eastAsiaTheme="majorEastAsia" w:hAnsi="Times New Roman" w:cstheme="majorBidi"/>
-      <w:i/>
+      <w:b/>
       <w:sz w:val="28"/>
       <w:szCs w:val="24"/>
     </w:rPr>
+  </w:style>
+  <w:style w:type="paragraph" w:styleId="31">
+    <w:name w:val="toc 3"/>
+    <w:basedOn w:val="a"/>
+    <w:next w:val="a"/>
+    <w:autoRedefine/>
+    <w:uiPriority w:val="39"/>
+    <w:unhideWhenUsed/>
+    <w:rsid w:val="00AF0E5D"/>
+    <w:pPr>
+      <w:spacing w:after="100"/>
+      <w:ind w:left="560"/>
+    </w:pPr>
   </w:style>
 </w:styles>
 </file>
@@ -6137,7 +6043,7 @@
 </file>
 
 <file path=customXml/itemProps1.xml><?xml version="1.0" encoding="utf-8"?>
-<ds:datastoreItem xmlns:ds="http://schemas.openxmlformats.org/officeDocument/2006/customXml" ds:itemID="{A964FD39-4158-4388-A4C3-4A3B2F04220E}">
+<ds:datastoreItem xmlns:ds="http://schemas.openxmlformats.org/officeDocument/2006/customXml" ds:itemID="{942B3BE1-5A16-45CD-A59D-330A7D74B2AD}">
   <ds:schemaRefs>
     <ds:schemaRef ds:uri="http://schemas.openxmlformats.org/officeDocument/2006/bibliography"/>
   </ds:schemaRefs>

</xml_diff>